<commit_message>
Add Bank_Datasets.ipynb to peprocess Bank marketing dataset bank-additional.csv that produces bank-additional_normalized.csv
</commit_message>
<xml_diff>
--- a/A2-YoussefEzz.docx
+++ b/A2-YoussefEzz.docx
@@ -103,7 +103,7 @@
           <w:szCs w:val="28"/>
         </w:rPr>
       </w:pPr>
-      <w:hyperlink r:id="rId6" w:history="1">
+      <w:hyperlink r:id="rId8" w:history="1">
         <w:r>
           <w:rPr>
             <w:rStyle w:val="Hyperlink"/>
@@ -163,46 +163,60 @@
     <w:p>
       <w:pPr>
         <w:pStyle w:val="ListParagraph"/>
+        <w:numPr>
+          <w:ilvl w:val="0"/>
+          <w:numId w:val="8"/>
+        </w:numPr>
         <w:rPr>
           <w:b/>
           <w:bCs/>
+          <w:sz w:val="24"/>
+          <w:szCs w:val="24"/>
         </w:rPr>
       </w:pPr>
       <w:r>
         <w:rPr>
           <w:b/>
           <w:bCs/>
-        </w:rPr>
-        <w:t xml:space="preserve">Plot of Ring </w:t>
-      </w:r>
-      <w:proofErr w:type="gramStart"/>
+          <w:sz w:val="24"/>
+          <w:szCs w:val="24"/>
+        </w:rPr>
+        <w:t>Ring datasets</w:t>
+      </w:r>
       <w:r>
         <w:rPr>
           <w:b/>
           <w:bCs/>
-        </w:rPr>
-        <w:t>datasets  A2</w:t>
-      </w:r>
-      <w:proofErr w:type="gramEnd"/>
+          <w:sz w:val="24"/>
+          <w:szCs w:val="24"/>
+        </w:rPr>
+        <w:t xml:space="preserve"> A2-ring-merged.txt and A2-ring-separable.txt </w:t>
+      </w:r>
       <w:r>
         <w:rPr>
           <w:b/>
           <w:bCs/>
-        </w:rPr>
-        <w:t>-ring-merged.txt and A2-ring-separable.txt</w:t>
+          <w:sz w:val="24"/>
+          <w:szCs w:val="24"/>
+        </w:rPr>
+        <w:t xml:space="preserve">analyzed </w:t>
       </w:r>
       <w:r>
         <w:rPr>
           <w:b/>
           <w:bCs/>
-        </w:rPr>
-        <w:t xml:space="preserve"> in </w:t>
+          <w:sz w:val="24"/>
+          <w:szCs w:val="24"/>
+        </w:rPr>
+        <w:t xml:space="preserve">in </w:t>
       </w:r>
       <w:proofErr w:type="spellStart"/>
       <w:r>
         <w:rPr>
           <w:b/>
           <w:bCs/>
+          <w:sz w:val="24"/>
+          <w:szCs w:val="24"/>
         </w:rPr>
         <w:t>Ring_Datasets.ipynb</w:t>
       </w:r>
@@ -210,7 +224,7 @@
     </w:p>
     <w:p>
       <w:pPr>
-        <w:ind w:left="720"/>
+        <w:ind w:left="1080"/>
       </w:pPr>
       <w:proofErr w:type="gramStart"/>
       <w:r>
@@ -218,13 +232,33 @@
       </w:r>
       <w:proofErr w:type="gramEnd"/>
       <w:r>
-        <w:t xml:space="preserve"> the two input variables lay in the same range [-1.0, 1.0], No pre-processing is needed.</w:t>
+        <w:t xml:space="preserve"> the two input variables</w:t>
+      </w:r>
+      <w:r>
+        <w:t>(call them x and y) lie</w:t>
+      </w:r>
+      <w:r>
+        <w:t xml:space="preserve"> in the same range [-1.0, 1.0], No pre-processing is needed.</w:t>
       </w:r>
       <w:r>
         <w:t xml:space="preserve"> Both </w:t>
       </w:r>
       <w:r>
-        <w:t xml:space="preserve">Training sets have the same two input feature values but with different output values(class) such that the plot of </w:t>
+        <w:t xml:space="preserve">Training sets have the same two input feature values but with different output </w:t>
+      </w:r>
+      <w:proofErr w:type="gramStart"/>
+      <w:r>
+        <w:t>values(</w:t>
+      </w:r>
+      <w:proofErr w:type="gramEnd"/>
+      <w:r>
+        <w:t>class</w:t>
+      </w:r>
+      <w:r>
+        <w:t xml:space="preserve"> labels</w:t>
+      </w:r>
+      <w:r>
+        <w:t xml:space="preserve">) such that the plot of </w:t>
       </w:r>
       <w:r>
         <w:t>A2-ring-merged</w:t>
@@ -239,10 +273,7 @@
         <w:t>points are emerged</w:t>
       </w:r>
       <w:r>
-        <w:t xml:space="preserve"> but </w:t>
-      </w:r>
-      <w:r>
-        <w:t xml:space="preserve">the plot of </w:t>
+        <w:t xml:space="preserve"> but the plot of </w:t>
       </w:r>
       <w:r>
         <w:t>A2-ring-</w:t>
@@ -253,8 +284,6 @@
       <w:r>
         <w:t>shows that the class of points are separable</w:t>
       </w:r>
-      <w:bookmarkStart w:id="0" w:name="_GoBack"/>
-      <w:bookmarkEnd w:id="0"/>
     </w:p>
     <w:p>
       <w:pPr>
@@ -269,6 +298,7 @@
         <w:rPr>
           <w:b/>
           <w:bCs/>
+          <w:noProof/>
           <w:sz w:val="28"/>
           <w:szCs w:val="28"/>
         </w:rPr>
@@ -296,7 +326,7 @@
                     <pic:cNvPicPr/>
                   </pic:nvPicPr>
                   <pic:blipFill>
-                    <a:blip r:embed="rId7">
+                    <a:blip r:embed="rId9">
                       <a:extLst>
                         <a:ext uri="{28A0092B-C50C-407E-A947-70E740481C1C}">
                           <a14:useLocalDpi xmlns:a14="http://schemas.microsoft.com/office/drawing/2010/main" val="0"/>
@@ -332,6 +362,7 @@
         <w:rPr>
           <w:b/>
           <w:bCs/>
+          <w:noProof/>
           <w:sz w:val="28"/>
           <w:szCs w:val="28"/>
         </w:rPr>
@@ -351,7 +382,7 @@
                     <pic:cNvPicPr/>
                   </pic:nvPicPr>
                   <pic:blipFill>
-                    <a:blip r:embed="rId8"/>
+                    <a:blip r:embed="rId10"/>
                     <a:stretch>
                       <a:fillRect/>
                     </a:stretch>
@@ -381,6 +412,2380 @@
         <w:br w:type="textWrapping" w:clear="all"/>
       </w:r>
     </w:p>
+    <w:p>
+      <w:pPr>
+        <w:pStyle w:val="ListParagraph"/>
+        <w:numPr>
+          <w:ilvl w:val="0"/>
+          <w:numId w:val="8"/>
+        </w:numPr>
+        <w:rPr>
+          <w:b/>
+          <w:bCs/>
+          <w:sz w:val="24"/>
+          <w:szCs w:val="24"/>
+        </w:rPr>
+      </w:pPr>
+      <w:r>
+        <w:rPr>
+          <w:b/>
+          <w:bCs/>
+          <w:sz w:val="24"/>
+          <w:szCs w:val="24"/>
+        </w:rPr>
+        <w:t xml:space="preserve">Bank Dataset bank-additional.csv analyzed in </w:t>
+      </w:r>
+      <w:proofErr w:type="spellStart"/>
+      <w:r>
+        <w:rPr>
+          <w:b/>
+          <w:bCs/>
+          <w:sz w:val="24"/>
+          <w:szCs w:val="24"/>
+        </w:rPr>
+        <w:t>Bank_Datasets.ipynb</w:t>
+      </w:r>
+      <w:proofErr w:type="spellEnd"/>
+    </w:p>
+    <w:p>
+      <w:pPr>
+        <w:ind w:left="1080"/>
+        <w:rPr>
+          <w:sz w:val="24"/>
+          <w:szCs w:val="24"/>
+        </w:rPr>
+      </w:pPr>
+      <w:proofErr w:type="gramStart"/>
+      <w:r>
+        <w:rPr>
+          <w:sz w:val="24"/>
+          <w:szCs w:val="24"/>
+        </w:rPr>
+        <w:t>the</w:t>
+      </w:r>
+      <w:proofErr w:type="gramEnd"/>
+      <w:r>
+        <w:rPr>
+          <w:sz w:val="24"/>
+          <w:szCs w:val="24"/>
+        </w:rPr>
+        <w:t xml:space="preserve"> dataset contains 20 input variables and one output variable(y) ,so total 21 columns.</w:t>
+      </w:r>
+      <w:r>
+        <w:rPr>
+          <w:sz w:val="24"/>
+          <w:szCs w:val="24"/>
+        </w:rPr>
+        <w:t xml:space="preserve"> </w:t>
+      </w:r>
+    </w:p>
+    <w:p>
+      <w:pPr>
+        <w:pStyle w:val="ListParagraph"/>
+        <w:numPr>
+          <w:ilvl w:val="1"/>
+          <w:numId w:val="1"/>
+        </w:numPr>
+        <w:rPr>
+          <w:sz w:val="24"/>
+          <w:szCs w:val="24"/>
+        </w:rPr>
+      </w:pPr>
+      <w:r>
+        <w:rPr>
+          <w:sz w:val="24"/>
+          <w:szCs w:val="24"/>
+        </w:rPr>
+        <w:t>10 numerical columns</w:t>
+      </w:r>
+    </w:p>
+    <w:p>
+      <w:pPr>
+        <w:pStyle w:val="ListParagraph"/>
+        <w:numPr>
+          <w:ilvl w:val="2"/>
+          <w:numId w:val="1"/>
+        </w:numPr>
+        <w:rPr>
+          <w:sz w:val="24"/>
+          <w:szCs w:val="24"/>
+        </w:rPr>
+      </w:pPr>
+      <w:r>
+        <w:rPr>
+          <w:sz w:val="24"/>
+          <w:szCs w:val="24"/>
+        </w:rPr>
+        <w:t>5 integer columns</w:t>
+      </w:r>
+      <w:r>
+        <w:rPr>
+          <w:sz w:val="24"/>
+          <w:szCs w:val="24"/>
+        </w:rPr>
+        <w:t xml:space="preserve"> e.g. (age, duration)</w:t>
+      </w:r>
+    </w:p>
+    <w:p>
+      <w:pPr>
+        <w:pStyle w:val="ListParagraph"/>
+        <w:numPr>
+          <w:ilvl w:val="2"/>
+          <w:numId w:val="1"/>
+        </w:numPr>
+        <w:rPr>
+          <w:sz w:val="24"/>
+          <w:szCs w:val="24"/>
+        </w:rPr>
+      </w:pPr>
+      <w:r>
+        <w:rPr>
+          <w:sz w:val="24"/>
+          <w:szCs w:val="24"/>
+        </w:rPr>
+        <w:t>5 float columns</w:t>
+      </w:r>
+      <w:r>
+        <w:rPr>
+          <w:sz w:val="24"/>
+          <w:szCs w:val="24"/>
+        </w:rPr>
+        <w:t xml:space="preserve">      e.g. (</w:t>
+      </w:r>
+      <w:proofErr w:type="spellStart"/>
+      <w:r>
+        <w:rPr>
+          <w:sz w:val="24"/>
+          <w:szCs w:val="24"/>
+        </w:rPr>
+        <w:t>emp.var.rate</w:t>
+      </w:r>
+      <w:proofErr w:type="spellEnd"/>
+      <w:r>
+        <w:rPr>
+          <w:sz w:val="24"/>
+          <w:szCs w:val="24"/>
+        </w:rPr>
+        <w:t xml:space="preserve">, </w:t>
+      </w:r>
+      <w:proofErr w:type="spellStart"/>
+      <w:r>
+        <w:rPr>
+          <w:sz w:val="24"/>
+          <w:szCs w:val="24"/>
+        </w:rPr>
+        <w:t>cons.price.idx</w:t>
+      </w:r>
+      <w:proofErr w:type="spellEnd"/>
+      <w:r>
+        <w:rPr>
+          <w:sz w:val="24"/>
+          <w:szCs w:val="24"/>
+        </w:rPr>
+        <w:t>)</w:t>
+      </w:r>
+    </w:p>
+    <w:p>
+      <w:pPr>
+        <w:pStyle w:val="ListParagraph"/>
+        <w:numPr>
+          <w:ilvl w:val="1"/>
+          <w:numId w:val="1"/>
+        </w:numPr>
+        <w:rPr>
+          <w:sz w:val="24"/>
+          <w:szCs w:val="24"/>
+        </w:rPr>
+      </w:pPr>
+      <w:r>
+        <w:rPr>
+          <w:sz w:val="24"/>
+          <w:szCs w:val="24"/>
+        </w:rPr>
+        <w:t>11 categorical values</w:t>
+      </w:r>
+    </w:p>
+    <w:p>
+      <w:pPr>
+        <w:pStyle w:val="ListParagraph"/>
+        <w:numPr>
+          <w:ilvl w:val="2"/>
+          <w:numId w:val="1"/>
+        </w:numPr>
+        <w:rPr>
+          <w:sz w:val="24"/>
+          <w:szCs w:val="24"/>
+        </w:rPr>
+      </w:pPr>
+      <w:r>
+        <w:rPr>
+          <w:sz w:val="24"/>
+          <w:szCs w:val="24"/>
+        </w:rPr>
+        <w:t>9 nominal columns</w:t>
+      </w:r>
+      <w:r>
+        <w:rPr>
+          <w:sz w:val="24"/>
+          <w:szCs w:val="24"/>
+        </w:rPr>
+        <w:t>(No particular order)</w:t>
+      </w:r>
+      <w:r>
+        <w:rPr>
+          <w:sz w:val="24"/>
+          <w:szCs w:val="24"/>
+        </w:rPr>
+        <w:t xml:space="preserve"> e.g. (</w:t>
+      </w:r>
+      <w:r>
+        <w:rPr>
+          <w:sz w:val="24"/>
+          <w:szCs w:val="24"/>
+        </w:rPr>
+        <w:t>marital</w:t>
+      </w:r>
+      <w:r>
+        <w:rPr>
+          <w:sz w:val="24"/>
+          <w:szCs w:val="24"/>
+        </w:rPr>
+        <w:t>, education)</w:t>
+      </w:r>
+    </w:p>
+    <w:p>
+      <w:pPr>
+        <w:pStyle w:val="ListParagraph"/>
+        <w:numPr>
+          <w:ilvl w:val="2"/>
+          <w:numId w:val="1"/>
+        </w:numPr>
+        <w:rPr>
+          <w:sz w:val="24"/>
+          <w:szCs w:val="24"/>
+        </w:rPr>
+      </w:pPr>
+      <w:r>
+        <w:rPr>
+          <w:sz w:val="24"/>
+          <w:szCs w:val="24"/>
+        </w:rPr>
+        <w:t>2 ordinal columns</w:t>
+      </w:r>
+      <w:r>
+        <w:rPr>
+          <w:sz w:val="24"/>
+          <w:szCs w:val="24"/>
+        </w:rPr>
+        <w:t>(some ordered)</w:t>
+      </w:r>
+      <w:r>
+        <w:rPr>
+          <w:sz w:val="24"/>
+          <w:szCs w:val="24"/>
+        </w:rPr>
+        <w:t xml:space="preserve">            e.g. (</w:t>
+      </w:r>
+      <w:r>
+        <w:rPr>
+          <w:sz w:val="24"/>
+          <w:szCs w:val="24"/>
+        </w:rPr>
+        <w:t>month</w:t>
+      </w:r>
+      <w:r>
+        <w:rPr>
+          <w:sz w:val="24"/>
+          <w:szCs w:val="24"/>
+        </w:rPr>
+        <w:t>,</w:t>
+      </w:r>
+      <w:r>
+        <w:t xml:space="preserve"> </w:t>
+      </w:r>
+      <w:proofErr w:type="spellStart"/>
+      <w:r>
+        <w:rPr>
+          <w:sz w:val="24"/>
+          <w:szCs w:val="24"/>
+        </w:rPr>
+        <w:t>day_of_week</w:t>
+      </w:r>
+      <w:proofErr w:type="spellEnd"/>
+      <w:r>
+        <w:rPr>
+          <w:sz w:val="24"/>
+          <w:szCs w:val="24"/>
+        </w:rPr>
+        <w:t xml:space="preserve">) </w:t>
+      </w:r>
+    </w:p>
+    <w:p>
+      <w:pPr>
+        <w:ind w:left="1080"/>
+        <w:rPr>
+          <w:sz w:val="24"/>
+          <w:szCs w:val="24"/>
+        </w:rPr>
+      </w:pPr>
+      <w:r>
+        <w:rPr>
+          <w:sz w:val="24"/>
+          <w:szCs w:val="24"/>
+        </w:rPr>
+        <w:t xml:space="preserve">As per </w:t>
+      </w:r>
+      <w:hyperlink r:id="rId11" w:history="1">
+        <w:r>
+          <w:rPr>
+            <w:rStyle w:val="Hyperlink"/>
+            <w:sz w:val="24"/>
+            <w:szCs w:val="24"/>
+          </w:rPr>
+          <w:t>https://www.kaggle.com/code/pythonafroz/categorical-to-numerical-encoding-methods</w:t>
+        </w:r>
+      </w:hyperlink>
+    </w:p>
+    <w:p>
+      <w:pPr>
+        <w:ind w:left="720" w:firstLine="720"/>
+        <w:rPr>
+          <w:sz w:val="24"/>
+          <w:szCs w:val="24"/>
+        </w:rPr>
+      </w:pPr>
+      <w:r>
+        <w:rPr>
+          <w:sz w:val="24"/>
+          <w:szCs w:val="24"/>
+        </w:rPr>
+        <w:lastRenderedPageBreak/>
+        <w:t>Unique values for each column</w:t>
+      </w:r>
+      <w:r>
+        <w:rPr>
+          <w:sz w:val="24"/>
+          <w:szCs w:val="24"/>
+        </w:rPr>
+        <w:t xml:space="preserve"> </w:t>
+      </w:r>
+      <w:r>
+        <w:rPr>
+          <w:sz w:val="24"/>
+          <w:szCs w:val="24"/>
+        </w:rPr>
+        <w:tab/>
+      </w:r>
+      <w:r>
+        <w:rPr>
+          <w:sz w:val="24"/>
+          <w:szCs w:val="24"/>
+        </w:rPr>
+        <w:tab/>
+      </w:r>
+      <w:r>
+        <w:rPr>
+          <w:sz w:val="24"/>
+          <w:szCs w:val="24"/>
+        </w:rPr>
+        <w:tab/>
+      </w:r>
+      <w:r>
+        <w:rPr>
+          <w:sz w:val="24"/>
+          <w:szCs w:val="24"/>
+        </w:rPr>
+        <w:tab/>
+      </w:r>
+      <w:proofErr w:type="spellStart"/>
+      <w:r>
+        <w:rPr>
+          <w:sz w:val="24"/>
+          <w:szCs w:val="24"/>
+        </w:rPr>
+        <w:t>datatype</w:t>
+      </w:r>
+      <w:proofErr w:type="spellEnd"/>
+      <w:r>
+        <w:rPr>
+          <w:sz w:val="24"/>
+          <w:szCs w:val="24"/>
+        </w:rPr>
+        <w:t xml:space="preserve"> for each column</w:t>
+      </w:r>
+    </w:p>
+    <w:p>
+      <w:pPr>
+        <w:rPr>
+          <w:sz w:val="24"/>
+          <w:szCs w:val="24"/>
+        </w:rPr>
+      </w:pPr>
+      <w:r>
+        <w:rPr>
+          <w:noProof/>
+        </w:rPr>
+        <w:drawing>
+          <wp:anchor distT="0" distB="0" distL="114300" distR="114300" simplePos="0" relativeHeight="251660288" behindDoc="1" locked="0" layoutInCell="1" allowOverlap="1" wp14:anchorId="2DF9FDE2" wp14:editId="6A8D98EC">
+            <wp:simplePos x="0" y="0"/>
+            <wp:positionH relativeFrom="column">
+              <wp:posOffset>4051300</wp:posOffset>
+            </wp:positionH>
+            <wp:positionV relativeFrom="paragraph">
+              <wp:posOffset>5715</wp:posOffset>
+            </wp:positionV>
+            <wp:extent cx="2988945" cy="3538220"/>
+            <wp:effectExtent l="0" t="0" r="1905" b="5080"/>
+            <wp:wrapThrough wrapText="bothSides">
+              <wp:wrapPolygon edited="0">
+                <wp:start x="0" y="0"/>
+                <wp:lineTo x="0" y="21515"/>
+                <wp:lineTo x="21476" y="21515"/>
+                <wp:lineTo x="21476" y="0"/>
+                <wp:lineTo x="0" y="0"/>
+              </wp:wrapPolygon>
+            </wp:wrapThrough>
+            <wp:docPr id="2" name="Picture 2"/>
+            <wp:cNvGraphicFramePr>
+              <a:graphicFrameLocks xmlns:a="http://schemas.openxmlformats.org/drawingml/2006/main" noChangeAspect="1"/>
+            </wp:cNvGraphicFramePr>
+            <a:graphic xmlns:a="http://schemas.openxmlformats.org/drawingml/2006/main">
+              <a:graphicData uri="http://schemas.openxmlformats.org/drawingml/2006/picture">
+                <pic:pic xmlns:pic="http://schemas.openxmlformats.org/drawingml/2006/picture">
+                  <pic:nvPicPr>
+                    <pic:cNvPr id="0" name=""/>
+                    <pic:cNvPicPr/>
+                  </pic:nvPicPr>
+                  <pic:blipFill>
+                    <a:blip r:embed="rId12">
+                      <a:extLst>
+                        <a:ext uri="{28A0092B-C50C-407E-A947-70E740481C1C}">
+                          <a14:useLocalDpi xmlns:a14="http://schemas.microsoft.com/office/drawing/2010/main" val="0"/>
+                        </a:ext>
+                      </a:extLst>
+                    </a:blip>
+                    <a:stretch>
+                      <a:fillRect/>
+                    </a:stretch>
+                  </pic:blipFill>
+                  <pic:spPr>
+                    <a:xfrm>
+                      <a:off x="0" y="0"/>
+                      <a:ext cx="2988945" cy="3538220"/>
+                    </a:xfrm>
+                    <a:prstGeom prst="rect">
+                      <a:avLst/>
+                    </a:prstGeom>
+                  </pic:spPr>
+                </pic:pic>
+              </a:graphicData>
+            </a:graphic>
+            <wp14:sizeRelH relativeFrom="page">
+              <wp14:pctWidth>0</wp14:pctWidth>
+            </wp14:sizeRelH>
+            <wp14:sizeRelV relativeFrom="page">
+              <wp14:pctHeight>0</wp14:pctHeight>
+            </wp14:sizeRelV>
+          </wp:anchor>
+        </w:drawing>
+      </w:r>
+      <w:r>
+        <w:rPr>
+          <w:noProof/>
+        </w:rPr>
+        <w:drawing>
+          <wp:inline distT="0" distB="0" distL="0" distR="0" wp14:anchorId="0B39FBB1" wp14:editId="5B63719F">
+            <wp:extent cx="4011263" cy="3546282"/>
+            <wp:effectExtent l="0" t="0" r="8890" b="0"/>
+            <wp:docPr id="5" name="Picture 5"/>
+            <wp:cNvGraphicFramePr>
+              <a:graphicFrameLocks xmlns:a="http://schemas.openxmlformats.org/drawingml/2006/main" noChangeAspect="1"/>
+            </wp:cNvGraphicFramePr>
+            <a:graphic xmlns:a="http://schemas.openxmlformats.org/drawingml/2006/main">
+              <a:graphicData uri="http://schemas.openxmlformats.org/drawingml/2006/picture">
+                <pic:pic xmlns:pic="http://schemas.openxmlformats.org/drawingml/2006/picture">
+                  <pic:nvPicPr>
+                    <pic:cNvPr id="0" name=""/>
+                    <pic:cNvPicPr/>
+                  </pic:nvPicPr>
+                  <pic:blipFill>
+                    <a:blip r:embed="rId13"/>
+                    <a:stretch>
+                      <a:fillRect/>
+                    </a:stretch>
+                  </pic:blipFill>
+                  <pic:spPr>
+                    <a:xfrm>
+                      <a:off x="0" y="0"/>
+                      <a:ext cx="4010356" cy="3545480"/>
+                    </a:xfrm>
+                    <a:prstGeom prst="rect">
+                      <a:avLst/>
+                    </a:prstGeom>
+                  </pic:spPr>
+                </pic:pic>
+              </a:graphicData>
+            </a:graphic>
+          </wp:inline>
+        </w:drawing>
+      </w:r>
+    </w:p>
+    <w:p>
+      <w:pPr>
+        <w:rPr>
+          <w:sz w:val="24"/>
+          <w:szCs w:val="24"/>
+        </w:rPr>
+      </w:pPr>
+      <w:proofErr w:type="gramStart"/>
+      <w:r>
+        <w:rPr>
+          <w:sz w:val="24"/>
+          <w:szCs w:val="24"/>
+        </w:rPr>
+        <w:t>to</w:t>
+      </w:r>
+      <w:proofErr w:type="gramEnd"/>
+      <w:r>
+        <w:rPr>
+          <w:sz w:val="24"/>
+          <w:szCs w:val="24"/>
+        </w:rPr>
+        <w:t xml:space="preserve"> preprocess the data</w:t>
+      </w:r>
+    </w:p>
+    <w:p>
+      <w:pPr>
+        <w:pStyle w:val="ListParagraph"/>
+        <w:numPr>
+          <w:ilvl w:val="0"/>
+          <w:numId w:val="1"/>
+        </w:numPr>
+        <w:rPr>
+          <w:sz w:val="24"/>
+          <w:szCs w:val="24"/>
+        </w:rPr>
+      </w:pPr>
+      <w:r>
+        <w:rPr>
+          <w:sz w:val="24"/>
+          <w:szCs w:val="24"/>
+        </w:rPr>
+        <w:t>categorical</w:t>
+      </w:r>
+      <w:r>
+        <w:rPr>
+          <w:sz w:val="24"/>
+          <w:szCs w:val="24"/>
+        </w:rPr>
+        <w:t xml:space="preserve"> columns</w:t>
+      </w:r>
+      <w:r>
+        <w:rPr>
+          <w:sz w:val="24"/>
+          <w:szCs w:val="24"/>
+        </w:rPr>
+        <w:t xml:space="preserve"> : encode as ordinal using </w:t>
+      </w:r>
+      <w:proofErr w:type="spellStart"/>
+      <w:r>
+        <w:rPr>
+          <w:sz w:val="24"/>
+          <w:szCs w:val="24"/>
+        </w:rPr>
+        <w:t>category_encoders</w:t>
+      </w:r>
+      <w:proofErr w:type="spellEnd"/>
+    </w:p>
+    <w:p>
+      <w:pPr>
+        <w:shd w:val="clear" w:color="auto" w:fill="1F1F1F"/>
+        <w:spacing w:line="285" w:lineRule="atLeast"/>
+        <w:ind w:left="360"/>
+        <w:rPr>
+          <w:rFonts w:ascii="Consolas" w:hAnsi="Consolas"/>
+          <w:color w:val="CCCCCC"/>
+          <w:sz w:val="21"/>
+          <w:szCs w:val="21"/>
+        </w:rPr>
+      </w:pPr>
+      <w:r>
+        <w:rPr>
+          <w:rFonts w:ascii="Consolas" w:hAnsi="Consolas"/>
+          <w:color w:val="6A9955"/>
+          <w:sz w:val="21"/>
+          <w:szCs w:val="21"/>
+        </w:rPr>
+        <w:t># encode 10 input categorical features</w:t>
+      </w:r>
+    </w:p>
+    <w:p>
+      <w:pPr>
+        <w:shd w:val="clear" w:color="auto" w:fill="1F1F1F"/>
+        <w:spacing w:line="285" w:lineRule="atLeast"/>
+        <w:ind w:left="360" w:firstLine="360"/>
+        <w:rPr>
+          <w:rFonts w:ascii="Consolas" w:hAnsi="Consolas"/>
+          <w:color w:val="CCCCCC"/>
+          <w:sz w:val="21"/>
+          <w:szCs w:val="21"/>
+        </w:rPr>
+      </w:pPr>
+      <w:bookmarkStart w:id="0" w:name="_GoBack"/>
+      <w:bookmarkEnd w:id="0"/>
+      <w:r>
+        <w:rPr>
+          <w:rFonts w:ascii="Consolas" w:eastAsia="Times New Roman" w:hAnsi="Consolas" w:cs="Times New Roman"/>
+          <w:color w:val="9CDCFE"/>
+          <w:sz w:val="21"/>
+          <w:szCs w:val="21"/>
+        </w:rPr>
+        <w:t>encoder</w:t>
+      </w:r>
+      <w:r>
+        <w:rPr>
+          <w:rFonts w:ascii="Consolas" w:eastAsia="Times New Roman" w:hAnsi="Consolas" w:cs="Times New Roman"/>
+          <w:color w:val="CCCCCC"/>
+          <w:sz w:val="21"/>
+          <w:szCs w:val="21"/>
+        </w:rPr>
+        <w:t xml:space="preserve"> </w:t>
+      </w:r>
+      <w:r>
+        <w:rPr>
+          <w:rFonts w:ascii="Consolas" w:eastAsia="Times New Roman" w:hAnsi="Consolas" w:cs="Times New Roman"/>
+          <w:color w:val="D4D4D4"/>
+          <w:sz w:val="21"/>
+          <w:szCs w:val="21"/>
+        </w:rPr>
+        <w:t>=</w:t>
+      </w:r>
+      <w:r>
+        <w:rPr>
+          <w:rFonts w:ascii="Consolas" w:eastAsia="Times New Roman" w:hAnsi="Consolas" w:cs="Times New Roman"/>
+          <w:color w:val="CCCCCC"/>
+          <w:sz w:val="21"/>
+          <w:szCs w:val="21"/>
+        </w:rPr>
+        <w:t xml:space="preserve"> </w:t>
+      </w:r>
+      <w:proofErr w:type="spellStart"/>
+      <w:r>
+        <w:rPr>
+          <w:rFonts w:ascii="Consolas" w:eastAsia="Times New Roman" w:hAnsi="Consolas" w:cs="Times New Roman"/>
+          <w:color w:val="4EC9B0"/>
+          <w:sz w:val="21"/>
+          <w:szCs w:val="21"/>
+        </w:rPr>
+        <w:t>ce</w:t>
+      </w:r>
+      <w:r>
+        <w:rPr>
+          <w:rFonts w:ascii="Consolas" w:eastAsia="Times New Roman" w:hAnsi="Consolas" w:cs="Times New Roman"/>
+          <w:color w:val="CCCCCC"/>
+          <w:sz w:val="21"/>
+          <w:szCs w:val="21"/>
+        </w:rPr>
+        <w:t>.</w:t>
+      </w:r>
+      <w:r>
+        <w:rPr>
+          <w:rFonts w:ascii="Consolas" w:eastAsia="Times New Roman" w:hAnsi="Consolas" w:cs="Times New Roman"/>
+          <w:color w:val="4EC9B0"/>
+          <w:sz w:val="21"/>
+          <w:szCs w:val="21"/>
+        </w:rPr>
+        <w:t>OrdinalEncoder</w:t>
+      </w:r>
+      <w:proofErr w:type="spellEnd"/>
+      <w:r>
+        <w:rPr>
+          <w:rFonts w:ascii="Consolas" w:eastAsia="Times New Roman" w:hAnsi="Consolas" w:cs="Times New Roman"/>
+          <w:color w:val="CCCCCC"/>
+          <w:sz w:val="21"/>
+          <w:szCs w:val="21"/>
+        </w:rPr>
+        <w:t>(</w:t>
+      </w:r>
+      <w:r>
+        <w:rPr>
+          <w:rFonts w:ascii="Consolas" w:eastAsia="Times New Roman" w:hAnsi="Consolas" w:cs="Times New Roman"/>
+          <w:color w:val="9CDCFE"/>
+          <w:sz w:val="21"/>
+          <w:szCs w:val="21"/>
+        </w:rPr>
+        <w:t>cols</w:t>
+      </w:r>
+      <w:r>
+        <w:rPr>
+          <w:rFonts w:ascii="Consolas" w:eastAsia="Times New Roman" w:hAnsi="Consolas" w:cs="Times New Roman"/>
+          <w:color w:val="D4D4D4"/>
+          <w:sz w:val="21"/>
+          <w:szCs w:val="21"/>
+        </w:rPr>
+        <w:t>=</w:t>
+      </w:r>
+      <w:r>
+        <w:rPr>
+          <w:rFonts w:ascii="Consolas" w:eastAsia="Times New Roman" w:hAnsi="Consolas" w:cs="Times New Roman"/>
+          <w:color w:val="CCCCCC"/>
+          <w:sz w:val="21"/>
+          <w:szCs w:val="21"/>
+        </w:rPr>
+        <w:t>[</w:t>
+      </w:r>
+      <w:r>
+        <w:rPr>
+          <w:rFonts w:ascii="Consolas" w:eastAsia="Times New Roman" w:hAnsi="Consolas" w:cs="Times New Roman"/>
+          <w:color w:val="CE9178"/>
+          <w:sz w:val="21"/>
+          <w:szCs w:val="21"/>
+        </w:rPr>
+        <w:t>'marital'</w:t>
+      </w:r>
+      <w:r>
+        <w:rPr>
+          <w:rFonts w:ascii="Consolas" w:eastAsia="Times New Roman" w:hAnsi="Consolas" w:cs="Times New Roman"/>
+          <w:color w:val="CCCCCC"/>
+          <w:sz w:val="21"/>
+          <w:szCs w:val="21"/>
+        </w:rPr>
+        <w:t xml:space="preserve">, </w:t>
+      </w:r>
+      <w:r>
+        <w:rPr>
+          <w:rFonts w:ascii="Consolas" w:eastAsia="Times New Roman" w:hAnsi="Consolas" w:cs="Times New Roman"/>
+          <w:color w:val="CE9178"/>
+          <w:sz w:val="21"/>
+          <w:szCs w:val="21"/>
+        </w:rPr>
+        <w:t>'job'</w:t>
+      </w:r>
+      <w:r>
+        <w:rPr>
+          <w:rFonts w:ascii="Consolas" w:eastAsia="Times New Roman" w:hAnsi="Consolas" w:cs="Times New Roman"/>
+          <w:color w:val="CCCCCC"/>
+          <w:sz w:val="21"/>
+          <w:szCs w:val="21"/>
+        </w:rPr>
+        <w:t xml:space="preserve">, </w:t>
+      </w:r>
+      <w:r>
+        <w:rPr>
+          <w:rFonts w:ascii="Consolas" w:eastAsia="Times New Roman" w:hAnsi="Consolas" w:cs="Times New Roman"/>
+          <w:color w:val="CE9178"/>
+          <w:sz w:val="21"/>
+          <w:szCs w:val="21"/>
+        </w:rPr>
+        <w:t>'education'</w:t>
+      </w:r>
+      <w:r>
+        <w:rPr>
+          <w:rFonts w:ascii="Consolas" w:eastAsia="Times New Roman" w:hAnsi="Consolas" w:cs="Times New Roman"/>
+          <w:color w:val="CCCCCC"/>
+          <w:sz w:val="21"/>
+          <w:szCs w:val="21"/>
+        </w:rPr>
+        <w:t xml:space="preserve">, </w:t>
+      </w:r>
+      <w:r>
+        <w:rPr>
+          <w:rFonts w:ascii="Consolas" w:eastAsia="Times New Roman" w:hAnsi="Consolas" w:cs="Times New Roman"/>
+          <w:color w:val="CE9178"/>
+          <w:sz w:val="21"/>
+          <w:szCs w:val="21"/>
+        </w:rPr>
+        <w:t>'default'</w:t>
+      </w:r>
+      <w:r>
+        <w:rPr>
+          <w:rFonts w:ascii="Consolas" w:eastAsia="Times New Roman" w:hAnsi="Consolas" w:cs="Times New Roman"/>
+          <w:color w:val="CCCCCC"/>
+          <w:sz w:val="21"/>
+          <w:szCs w:val="21"/>
+        </w:rPr>
+        <w:t xml:space="preserve">, </w:t>
+      </w:r>
+      <w:r>
+        <w:rPr>
+          <w:rFonts w:ascii="Consolas" w:eastAsia="Times New Roman" w:hAnsi="Consolas" w:cs="Times New Roman"/>
+          <w:color w:val="CE9178"/>
+          <w:sz w:val="21"/>
+          <w:szCs w:val="21"/>
+        </w:rPr>
+        <w:t>'housing'</w:t>
+      </w:r>
+      <w:r>
+        <w:rPr>
+          <w:rFonts w:ascii="Consolas" w:eastAsia="Times New Roman" w:hAnsi="Consolas" w:cs="Times New Roman"/>
+          <w:color w:val="CCCCCC"/>
+          <w:sz w:val="21"/>
+          <w:szCs w:val="21"/>
+        </w:rPr>
+        <w:t xml:space="preserve">, </w:t>
+      </w:r>
+      <w:r>
+        <w:rPr>
+          <w:rFonts w:ascii="Consolas" w:eastAsia="Times New Roman" w:hAnsi="Consolas" w:cs="Times New Roman"/>
+          <w:color w:val="CE9178"/>
+          <w:sz w:val="21"/>
+          <w:szCs w:val="21"/>
+        </w:rPr>
+        <w:t>'loan'</w:t>
+      </w:r>
+      <w:r>
+        <w:rPr>
+          <w:rFonts w:ascii="Consolas" w:eastAsia="Times New Roman" w:hAnsi="Consolas" w:cs="Times New Roman"/>
+          <w:color w:val="CCCCCC"/>
+          <w:sz w:val="21"/>
+          <w:szCs w:val="21"/>
+        </w:rPr>
+        <w:t xml:space="preserve">, </w:t>
+      </w:r>
+      <w:r>
+        <w:rPr>
+          <w:rFonts w:ascii="Consolas" w:eastAsia="Times New Roman" w:hAnsi="Consolas" w:cs="Times New Roman"/>
+          <w:color w:val="CE9178"/>
+          <w:sz w:val="21"/>
+          <w:szCs w:val="21"/>
+        </w:rPr>
+        <w:t>'contact'</w:t>
+      </w:r>
+      <w:r>
+        <w:rPr>
+          <w:rFonts w:ascii="Consolas" w:eastAsia="Times New Roman" w:hAnsi="Consolas" w:cs="Times New Roman"/>
+          <w:color w:val="CCCCCC"/>
+          <w:sz w:val="21"/>
+          <w:szCs w:val="21"/>
+        </w:rPr>
+        <w:t xml:space="preserve">, </w:t>
+      </w:r>
+      <w:r>
+        <w:rPr>
+          <w:rFonts w:ascii="Consolas" w:eastAsia="Times New Roman" w:hAnsi="Consolas" w:cs="Times New Roman"/>
+          <w:color w:val="CE9178"/>
+          <w:sz w:val="21"/>
+          <w:szCs w:val="21"/>
+        </w:rPr>
+        <w:t>'month'</w:t>
+      </w:r>
+      <w:r>
+        <w:rPr>
+          <w:rFonts w:ascii="Consolas" w:eastAsia="Times New Roman" w:hAnsi="Consolas" w:cs="Times New Roman"/>
+          <w:color w:val="CCCCCC"/>
+          <w:sz w:val="21"/>
+          <w:szCs w:val="21"/>
+        </w:rPr>
+        <w:t xml:space="preserve">, </w:t>
+      </w:r>
+      <w:r>
+        <w:rPr>
+          <w:rFonts w:ascii="Consolas" w:eastAsia="Times New Roman" w:hAnsi="Consolas" w:cs="Times New Roman"/>
+          <w:color w:val="CE9178"/>
+          <w:sz w:val="21"/>
+          <w:szCs w:val="21"/>
+        </w:rPr>
+        <w:t>'</w:t>
+      </w:r>
+      <w:proofErr w:type="spellStart"/>
+      <w:r>
+        <w:rPr>
+          <w:rFonts w:ascii="Consolas" w:eastAsia="Times New Roman" w:hAnsi="Consolas" w:cs="Times New Roman"/>
+          <w:color w:val="CE9178"/>
+          <w:sz w:val="21"/>
+          <w:szCs w:val="21"/>
+        </w:rPr>
+        <w:t>day_of_week</w:t>
+      </w:r>
+      <w:proofErr w:type="spellEnd"/>
+      <w:r>
+        <w:rPr>
+          <w:rFonts w:ascii="Consolas" w:eastAsia="Times New Roman" w:hAnsi="Consolas" w:cs="Times New Roman"/>
+          <w:color w:val="CE9178"/>
+          <w:sz w:val="21"/>
+          <w:szCs w:val="21"/>
+        </w:rPr>
+        <w:t>'</w:t>
+      </w:r>
+      <w:r>
+        <w:rPr>
+          <w:rFonts w:ascii="Consolas" w:eastAsia="Times New Roman" w:hAnsi="Consolas" w:cs="Times New Roman"/>
+          <w:color w:val="CCCCCC"/>
+          <w:sz w:val="21"/>
+          <w:szCs w:val="21"/>
+        </w:rPr>
+        <w:t xml:space="preserve">, </w:t>
+      </w:r>
+      <w:r>
+        <w:rPr>
+          <w:rFonts w:ascii="Consolas" w:eastAsia="Times New Roman" w:hAnsi="Consolas" w:cs="Times New Roman"/>
+          <w:color w:val="CE9178"/>
+          <w:sz w:val="21"/>
+          <w:szCs w:val="21"/>
+        </w:rPr>
+        <w:t>'</w:t>
+      </w:r>
+      <w:proofErr w:type="spellStart"/>
+      <w:r>
+        <w:rPr>
+          <w:rFonts w:ascii="Consolas" w:eastAsia="Times New Roman" w:hAnsi="Consolas" w:cs="Times New Roman"/>
+          <w:color w:val="CE9178"/>
+          <w:sz w:val="21"/>
+          <w:szCs w:val="21"/>
+        </w:rPr>
+        <w:t>poutcome</w:t>
+      </w:r>
+      <w:proofErr w:type="spellEnd"/>
+      <w:r>
+        <w:rPr>
+          <w:rFonts w:ascii="Consolas" w:eastAsia="Times New Roman" w:hAnsi="Consolas" w:cs="Times New Roman"/>
+          <w:color w:val="CE9178"/>
+          <w:sz w:val="21"/>
+          <w:szCs w:val="21"/>
+        </w:rPr>
+        <w:t>'</w:t>
+      </w:r>
+      <w:r>
+        <w:rPr>
+          <w:rFonts w:ascii="Consolas" w:eastAsia="Times New Roman" w:hAnsi="Consolas" w:cs="Times New Roman"/>
+          <w:color w:val="CCCCCC"/>
+          <w:sz w:val="21"/>
+          <w:szCs w:val="21"/>
+        </w:rPr>
+        <w:t>])</w:t>
+      </w:r>
+    </w:p>
+    <w:p>
+      <w:pPr>
+        <w:shd w:val="clear" w:color="auto" w:fill="1F1F1F"/>
+        <w:spacing w:after="0" w:line="285" w:lineRule="atLeast"/>
+        <w:ind w:left="360" w:firstLine="360"/>
+        <w:rPr>
+          <w:rFonts w:ascii="Consolas" w:eastAsia="Times New Roman" w:hAnsi="Consolas" w:cs="Times New Roman"/>
+          <w:color w:val="CCCCCC"/>
+          <w:sz w:val="21"/>
+          <w:szCs w:val="21"/>
+        </w:rPr>
+      </w:pPr>
+      <w:proofErr w:type="spellStart"/>
+      <w:r>
+        <w:rPr>
+          <w:rFonts w:ascii="Consolas" w:eastAsia="Times New Roman" w:hAnsi="Consolas" w:cs="Times New Roman"/>
+          <w:color w:val="9CDCFE"/>
+          <w:sz w:val="21"/>
+          <w:szCs w:val="21"/>
+        </w:rPr>
+        <w:t>df_normalized</w:t>
+      </w:r>
+      <w:proofErr w:type="spellEnd"/>
+      <w:r>
+        <w:rPr>
+          <w:rFonts w:ascii="Consolas" w:eastAsia="Times New Roman" w:hAnsi="Consolas" w:cs="Times New Roman"/>
+          <w:color w:val="CCCCCC"/>
+          <w:sz w:val="21"/>
+          <w:szCs w:val="21"/>
+        </w:rPr>
+        <w:t xml:space="preserve"> </w:t>
+      </w:r>
+      <w:r>
+        <w:rPr>
+          <w:rFonts w:ascii="Consolas" w:eastAsia="Times New Roman" w:hAnsi="Consolas" w:cs="Times New Roman"/>
+          <w:color w:val="D4D4D4"/>
+          <w:sz w:val="21"/>
+          <w:szCs w:val="21"/>
+        </w:rPr>
+        <w:t>=</w:t>
+      </w:r>
+      <w:r>
+        <w:rPr>
+          <w:rFonts w:ascii="Consolas" w:eastAsia="Times New Roman" w:hAnsi="Consolas" w:cs="Times New Roman"/>
+          <w:color w:val="CCCCCC"/>
+          <w:sz w:val="21"/>
+          <w:szCs w:val="21"/>
+        </w:rPr>
+        <w:t xml:space="preserve"> </w:t>
+      </w:r>
+      <w:proofErr w:type="spellStart"/>
+      <w:r>
+        <w:rPr>
+          <w:rFonts w:ascii="Consolas" w:eastAsia="Times New Roman" w:hAnsi="Consolas" w:cs="Times New Roman"/>
+          <w:color w:val="9CDCFE"/>
+          <w:sz w:val="21"/>
+          <w:szCs w:val="21"/>
+        </w:rPr>
+        <w:t>encoder</w:t>
+      </w:r>
+      <w:r>
+        <w:rPr>
+          <w:rFonts w:ascii="Consolas" w:eastAsia="Times New Roman" w:hAnsi="Consolas" w:cs="Times New Roman"/>
+          <w:color w:val="CCCCCC"/>
+          <w:sz w:val="21"/>
+          <w:szCs w:val="21"/>
+        </w:rPr>
+        <w:t>.</w:t>
+      </w:r>
+      <w:r>
+        <w:rPr>
+          <w:rFonts w:ascii="Consolas" w:eastAsia="Times New Roman" w:hAnsi="Consolas" w:cs="Times New Roman"/>
+          <w:color w:val="DCDCAA"/>
+          <w:sz w:val="21"/>
+          <w:szCs w:val="21"/>
+        </w:rPr>
+        <w:t>fit_</w:t>
+      </w:r>
+      <w:proofErr w:type="gramStart"/>
+      <w:r>
+        <w:rPr>
+          <w:rFonts w:ascii="Consolas" w:eastAsia="Times New Roman" w:hAnsi="Consolas" w:cs="Times New Roman"/>
+          <w:color w:val="DCDCAA"/>
+          <w:sz w:val="21"/>
+          <w:szCs w:val="21"/>
+        </w:rPr>
+        <w:t>transform</w:t>
+      </w:r>
+      <w:proofErr w:type="spellEnd"/>
+      <w:r>
+        <w:rPr>
+          <w:rFonts w:ascii="Consolas" w:eastAsia="Times New Roman" w:hAnsi="Consolas" w:cs="Times New Roman"/>
+          <w:color w:val="CCCCCC"/>
+          <w:sz w:val="21"/>
+          <w:szCs w:val="21"/>
+        </w:rPr>
+        <w:t>(</w:t>
+      </w:r>
+      <w:proofErr w:type="spellStart"/>
+      <w:proofErr w:type="gramEnd"/>
+      <w:r>
+        <w:rPr>
+          <w:rFonts w:ascii="Consolas" w:eastAsia="Times New Roman" w:hAnsi="Consolas" w:cs="Times New Roman"/>
+          <w:color w:val="9CDCFE"/>
+          <w:sz w:val="21"/>
+          <w:szCs w:val="21"/>
+        </w:rPr>
+        <w:t>df_normalized</w:t>
+      </w:r>
+      <w:proofErr w:type="spellEnd"/>
+      <w:r>
+        <w:rPr>
+          <w:rFonts w:ascii="Consolas" w:eastAsia="Times New Roman" w:hAnsi="Consolas" w:cs="Times New Roman"/>
+          <w:color w:val="CCCCCC"/>
+          <w:sz w:val="21"/>
+          <w:szCs w:val="21"/>
+        </w:rPr>
+        <w:t>)</w:t>
+      </w:r>
+    </w:p>
+    <w:p>
+      <w:pPr>
+        <w:shd w:val="clear" w:color="auto" w:fill="1F1F1F"/>
+        <w:spacing w:after="0" w:line="285" w:lineRule="atLeast"/>
+        <w:ind w:left="360"/>
+        <w:rPr>
+          <w:rFonts w:ascii="Consolas" w:eastAsia="Times New Roman" w:hAnsi="Consolas" w:cs="Times New Roman"/>
+          <w:color w:val="CCCCCC"/>
+          <w:sz w:val="21"/>
+          <w:szCs w:val="21"/>
+        </w:rPr>
+      </w:pPr>
+      <w:r>
+        <w:rPr>
+          <w:rFonts w:ascii="Consolas" w:eastAsia="Times New Roman" w:hAnsi="Consolas" w:cs="Times New Roman"/>
+          <w:color w:val="6A9955"/>
+          <w:sz w:val="21"/>
+          <w:szCs w:val="21"/>
+        </w:rPr>
+        <w:t xml:space="preserve"># ... decode </w:t>
+      </w:r>
+      <w:r>
+        <w:rPr>
+          <w:rFonts w:ascii="Consolas" w:eastAsia="Times New Roman" w:hAnsi="Consolas" w:cs="Times New Roman"/>
+          <w:color w:val="6A9955"/>
+          <w:sz w:val="21"/>
+          <w:szCs w:val="21"/>
+        </w:rPr>
+        <w:t>to view and test</w:t>
+      </w:r>
+    </w:p>
+    <w:p>
+      <w:pPr>
+        <w:shd w:val="clear" w:color="auto" w:fill="1F1F1F"/>
+        <w:spacing w:after="0" w:line="285" w:lineRule="atLeast"/>
+        <w:ind w:left="360" w:firstLine="360"/>
+        <w:rPr>
+          <w:rFonts w:ascii="Consolas" w:eastAsia="Times New Roman" w:hAnsi="Consolas" w:cs="Times New Roman"/>
+          <w:color w:val="CCCCCC"/>
+          <w:sz w:val="21"/>
+          <w:szCs w:val="21"/>
+        </w:rPr>
+      </w:pPr>
+      <w:proofErr w:type="spellStart"/>
+      <w:r>
+        <w:rPr>
+          <w:rFonts w:ascii="Consolas" w:eastAsia="Times New Roman" w:hAnsi="Consolas" w:cs="Times New Roman"/>
+          <w:color w:val="9CDCFE"/>
+          <w:sz w:val="21"/>
+          <w:szCs w:val="21"/>
+        </w:rPr>
+        <w:t>df_normalized_reversed</w:t>
+      </w:r>
+      <w:proofErr w:type="spellEnd"/>
+      <w:r>
+        <w:rPr>
+          <w:rFonts w:ascii="Consolas" w:eastAsia="Times New Roman" w:hAnsi="Consolas" w:cs="Times New Roman"/>
+          <w:color w:val="CCCCCC"/>
+          <w:sz w:val="21"/>
+          <w:szCs w:val="21"/>
+        </w:rPr>
+        <w:t xml:space="preserve"> </w:t>
+      </w:r>
+      <w:r>
+        <w:rPr>
+          <w:rFonts w:ascii="Consolas" w:eastAsia="Times New Roman" w:hAnsi="Consolas" w:cs="Times New Roman"/>
+          <w:color w:val="D4D4D4"/>
+          <w:sz w:val="21"/>
+          <w:szCs w:val="21"/>
+        </w:rPr>
+        <w:t>=</w:t>
+      </w:r>
+      <w:r>
+        <w:rPr>
+          <w:rFonts w:ascii="Consolas" w:eastAsia="Times New Roman" w:hAnsi="Consolas" w:cs="Times New Roman"/>
+          <w:color w:val="CCCCCC"/>
+          <w:sz w:val="21"/>
+          <w:szCs w:val="21"/>
+        </w:rPr>
+        <w:t xml:space="preserve"> </w:t>
+      </w:r>
+      <w:proofErr w:type="spellStart"/>
+      <w:r>
+        <w:rPr>
+          <w:rFonts w:ascii="Consolas" w:eastAsia="Times New Roman" w:hAnsi="Consolas" w:cs="Times New Roman"/>
+          <w:color w:val="9CDCFE"/>
+          <w:sz w:val="21"/>
+          <w:szCs w:val="21"/>
+        </w:rPr>
+        <w:t>encoder</w:t>
+      </w:r>
+      <w:r>
+        <w:rPr>
+          <w:rFonts w:ascii="Consolas" w:eastAsia="Times New Roman" w:hAnsi="Consolas" w:cs="Times New Roman"/>
+          <w:color w:val="CCCCCC"/>
+          <w:sz w:val="21"/>
+          <w:szCs w:val="21"/>
+        </w:rPr>
+        <w:t>.</w:t>
+      </w:r>
+      <w:r>
+        <w:rPr>
+          <w:rFonts w:ascii="Consolas" w:eastAsia="Times New Roman" w:hAnsi="Consolas" w:cs="Times New Roman"/>
+          <w:color w:val="DCDCAA"/>
+          <w:sz w:val="21"/>
+          <w:szCs w:val="21"/>
+        </w:rPr>
+        <w:t>inverse_</w:t>
+      </w:r>
+      <w:proofErr w:type="gramStart"/>
+      <w:r>
+        <w:rPr>
+          <w:rFonts w:ascii="Consolas" w:eastAsia="Times New Roman" w:hAnsi="Consolas" w:cs="Times New Roman"/>
+          <w:color w:val="DCDCAA"/>
+          <w:sz w:val="21"/>
+          <w:szCs w:val="21"/>
+        </w:rPr>
+        <w:t>transform</w:t>
+      </w:r>
+      <w:proofErr w:type="spellEnd"/>
+      <w:r>
+        <w:rPr>
+          <w:rFonts w:ascii="Consolas" w:eastAsia="Times New Roman" w:hAnsi="Consolas" w:cs="Times New Roman"/>
+          <w:color w:val="CCCCCC"/>
+          <w:sz w:val="21"/>
+          <w:szCs w:val="21"/>
+        </w:rPr>
+        <w:t>(</w:t>
+      </w:r>
+      <w:proofErr w:type="spellStart"/>
+      <w:proofErr w:type="gramEnd"/>
+      <w:r>
+        <w:rPr>
+          <w:rFonts w:ascii="Consolas" w:eastAsia="Times New Roman" w:hAnsi="Consolas" w:cs="Times New Roman"/>
+          <w:color w:val="9CDCFE"/>
+          <w:sz w:val="21"/>
+          <w:szCs w:val="21"/>
+        </w:rPr>
+        <w:t>df_normalized</w:t>
+      </w:r>
+      <w:proofErr w:type="spellEnd"/>
+      <w:r>
+        <w:rPr>
+          <w:rFonts w:ascii="Consolas" w:eastAsia="Times New Roman" w:hAnsi="Consolas" w:cs="Times New Roman"/>
+          <w:color w:val="CCCCCC"/>
+          <w:sz w:val="21"/>
+          <w:szCs w:val="21"/>
+        </w:rPr>
+        <w:t>)</w:t>
+      </w:r>
+    </w:p>
+    <w:p>
+      <w:pPr>
+        <w:pStyle w:val="ListParagraph"/>
+        <w:numPr>
+          <w:ilvl w:val="0"/>
+          <w:numId w:val="1"/>
+        </w:numPr>
+        <w:rPr>
+          <w:sz w:val="24"/>
+          <w:szCs w:val="24"/>
+        </w:rPr>
+      </w:pPr>
+      <w:r>
+        <w:rPr>
+          <w:sz w:val="24"/>
+          <w:szCs w:val="24"/>
+        </w:rPr>
+        <w:t>numerical float columns : encode by scaling from -1 to 1</w:t>
+      </w:r>
+    </w:p>
+    <w:p>
+      <w:pPr>
+        <w:shd w:val="clear" w:color="auto" w:fill="1F1F1F"/>
+        <w:spacing w:after="0" w:line="285" w:lineRule="atLeast"/>
+        <w:ind w:left="360"/>
+        <w:rPr>
+          <w:rFonts w:ascii="Consolas" w:eastAsia="Times New Roman" w:hAnsi="Consolas" w:cs="Times New Roman"/>
+          <w:color w:val="CCCCCC"/>
+          <w:sz w:val="21"/>
+          <w:szCs w:val="21"/>
+        </w:rPr>
+      </w:pPr>
+      <w:r>
+        <w:rPr>
+          <w:rFonts w:ascii="Consolas" w:eastAsia="Times New Roman" w:hAnsi="Consolas" w:cs="Times New Roman"/>
+          <w:color w:val="6A9955"/>
+          <w:sz w:val="21"/>
+          <w:szCs w:val="21"/>
+        </w:rPr>
+        <w:t># encode 5 input numerical float features by scaling from -1 to 1</w:t>
+      </w:r>
+    </w:p>
+    <w:p>
+      <w:pPr>
+        <w:shd w:val="clear" w:color="auto" w:fill="1F1F1F"/>
+        <w:spacing w:after="0" w:line="285" w:lineRule="atLeast"/>
+        <w:ind w:left="360" w:firstLine="360"/>
+        <w:rPr>
+          <w:rFonts w:ascii="Consolas" w:eastAsia="Times New Roman" w:hAnsi="Consolas" w:cs="Times New Roman"/>
+          <w:color w:val="CCCCCC"/>
+          <w:sz w:val="21"/>
+          <w:szCs w:val="21"/>
+        </w:rPr>
+      </w:pPr>
+      <w:proofErr w:type="spellStart"/>
+      <w:proofErr w:type="gramStart"/>
+      <w:r>
+        <w:rPr>
+          <w:rFonts w:ascii="Consolas" w:eastAsia="Times New Roman" w:hAnsi="Consolas" w:cs="Times New Roman"/>
+          <w:color w:val="9CDCFE"/>
+          <w:sz w:val="21"/>
+          <w:szCs w:val="21"/>
+        </w:rPr>
+        <w:t>scaler</w:t>
+      </w:r>
+      <w:proofErr w:type="spellEnd"/>
+      <w:proofErr w:type="gramEnd"/>
+      <w:r>
+        <w:rPr>
+          <w:rFonts w:ascii="Consolas" w:eastAsia="Times New Roman" w:hAnsi="Consolas" w:cs="Times New Roman"/>
+          <w:color w:val="CCCCCC"/>
+          <w:sz w:val="21"/>
+          <w:szCs w:val="21"/>
+        </w:rPr>
+        <w:t xml:space="preserve"> </w:t>
+      </w:r>
+      <w:r>
+        <w:rPr>
+          <w:rFonts w:ascii="Consolas" w:eastAsia="Times New Roman" w:hAnsi="Consolas" w:cs="Times New Roman"/>
+          <w:color w:val="D4D4D4"/>
+          <w:sz w:val="21"/>
+          <w:szCs w:val="21"/>
+        </w:rPr>
+        <w:t>=</w:t>
+      </w:r>
+      <w:r>
+        <w:rPr>
+          <w:rFonts w:ascii="Consolas" w:eastAsia="Times New Roman" w:hAnsi="Consolas" w:cs="Times New Roman"/>
+          <w:color w:val="CCCCCC"/>
+          <w:sz w:val="21"/>
+          <w:szCs w:val="21"/>
+        </w:rPr>
+        <w:t xml:space="preserve"> </w:t>
+      </w:r>
+      <w:proofErr w:type="spellStart"/>
+      <w:r>
+        <w:rPr>
+          <w:rFonts w:ascii="Consolas" w:eastAsia="Times New Roman" w:hAnsi="Consolas" w:cs="Times New Roman"/>
+          <w:color w:val="4EC9B0"/>
+          <w:sz w:val="21"/>
+          <w:szCs w:val="21"/>
+        </w:rPr>
+        <w:t>MinMaxScaler</w:t>
+      </w:r>
+      <w:proofErr w:type="spellEnd"/>
+      <w:r>
+        <w:rPr>
+          <w:rFonts w:ascii="Consolas" w:eastAsia="Times New Roman" w:hAnsi="Consolas" w:cs="Times New Roman"/>
+          <w:color w:val="CCCCCC"/>
+          <w:sz w:val="21"/>
+          <w:szCs w:val="21"/>
+        </w:rPr>
+        <w:t>(</w:t>
+      </w:r>
+      <w:proofErr w:type="spellStart"/>
+      <w:r>
+        <w:rPr>
+          <w:rFonts w:ascii="Consolas" w:eastAsia="Times New Roman" w:hAnsi="Consolas" w:cs="Times New Roman"/>
+          <w:color w:val="9CDCFE"/>
+          <w:sz w:val="21"/>
+          <w:szCs w:val="21"/>
+        </w:rPr>
+        <w:t>feature_range</w:t>
+      </w:r>
+      <w:proofErr w:type="spellEnd"/>
+      <w:r>
+        <w:rPr>
+          <w:rFonts w:ascii="Consolas" w:eastAsia="Times New Roman" w:hAnsi="Consolas" w:cs="Times New Roman"/>
+          <w:color w:val="D4D4D4"/>
+          <w:sz w:val="21"/>
+          <w:szCs w:val="21"/>
+        </w:rPr>
+        <w:t>=</w:t>
+      </w:r>
+      <w:r>
+        <w:rPr>
+          <w:rFonts w:ascii="Consolas" w:eastAsia="Times New Roman" w:hAnsi="Consolas" w:cs="Times New Roman"/>
+          <w:color w:val="CCCCCC"/>
+          <w:sz w:val="21"/>
+          <w:szCs w:val="21"/>
+        </w:rPr>
+        <w:t>(</w:t>
+      </w:r>
+      <w:r>
+        <w:rPr>
+          <w:rFonts w:ascii="Consolas" w:eastAsia="Times New Roman" w:hAnsi="Consolas" w:cs="Times New Roman"/>
+          <w:color w:val="D4D4D4"/>
+          <w:sz w:val="21"/>
+          <w:szCs w:val="21"/>
+        </w:rPr>
+        <w:t>-</w:t>
+      </w:r>
+      <w:r>
+        <w:rPr>
+          <w:rFonts w:ascii="Consolas" w:eastAsia="Times New Roman" w:hAnsi="Consolas" w:cs="Times New Roman"/>
+          <w:color w:val="B5CEA8"/>
+          <w:sz w:val="21"/>
+          <w:szCs w:val="21"/>
+        </w:rPr>
+        <w:t>1</w:t>
+      </w:r>
+      <w:r>
+        <w:rPr>
+          <w:rFonts w:ascii="Consolas" w:eastAsia="Times New Roman" w:hAnsi="Consolas" w:cs="Times New Roman"/>
+          <w:color w:val="CCCCCC"/>
+          <w:sz w:val="21"/>
+          <w:szCs w:val="21"/>
+        </w:rPr>
+        <w:t xml:space="preserve">, </w:t>
+      </w:r>
+      <w:r>
+        <w:rPr>
+          <w:rFonts w:ascii="Consolas" w:eastAsia="Times New Roman" w:hAnsi="Consolas" w:cs="Times New Roman"/>
+          <w:color w:val="B5CEA8"/>
+          <w:sz w:val="21"/>
+          <w:szCs w:val="21"/>
+        </w:rPr>
+        <w:t>1</w:t>
+      </w:r>
+      <w:r>
+        <w:rPr>
+          <w:rFonts w:ascii="Consolas" w:eastAsia="Times New Roman" w:hAnsi="Consolas" w:cs="Times New Roman"/>
+          <w:color w:val="CCCCCC"/>
+          <w:sz w:val="21"/>
+          <w:szCs w:val="21"/>
+        </w:rPr>
+        <w:t>))</w:t>
+      </w:r>
+    </w:p>
+    <w:p>
+      <w:pPr>
+        <w:shd w:val="clear" w:color="auto" w:fill="1F1F1F"/>
+        <w:spacing w:after="0" w:line="285" w:lineRule="atLeast"/>
+        <w:ind w:left="360" w:firstLine="360"/>
+        <w:rPr>
+          <w:rFonts w:ascii="Consolas" w:eastAsia="Times New Roman" w:hAnsi="Consolas" w:cs="Times New Roman"/>
+          <w:color w:val="CCCCCC"/>
+          <w:sz w:val="21"/>
+          <w:szCs w:val="21"/>
+        </w:rPr>
+      </w:pPr>
+      <w:proofErr w:type="spellStart"/>
+      <w:r>
+        <w:rPr>
+          <w:rFonts w:ascii="Consolas" w:eastAsia="Times New Roman" w:hAnsi="Consolas" w:cs="Times New Roman"/>
+          <w:color w:val="9CDCFE"/>
+          <w:sz w:val="21"/>
+          <w:szCs w:val="21"/>
+        </w:rPr>
+        <w:t>columns_to_scale</w:t>
+      </w:r>
+      <w:proofErr w:type="spellEnd"/>
+      <w:r>
+        <w:rPr>
+          <w:rFonts w:ascii="Consolas" w:eastAsia="Times New Roman" w:hAnsi="Consolas" w:cs="Times New Roman"/>
+          <w:color w:val="CCCCCC"/>
+          <w:sz w:val="21"/>
+          <w:szCs w:val="21"/>
+        </w:rPr>
+        <w:t xml:space="preserve"> </w:t>
+      </w:r>
+      <w:r>
+        <w:rPr>
+          <w:rFonts w:ascii="Consolas" w:eastAsia="Times New Roman" w:hAnsi="Consolas" w:cs="Times New Roman"/>
+          <w:color w:val="D4D4D4"/>
+          <w:sz w:val="21"/>
+          <w:szCs w:val="21"/>
+        </w:rPr>
+        <w:t>=</w:t>
+      </w:r>
+      <w:r>
+        <w:rPr>
+          <w:rFonts w:ascii="Consolas" w:eastAsia="Times New Roman" w:hAnsi="Consolas" w:cs="Times New Roman"/>
+          <w:color w:val="CCCCCC"/>
+          <w:sz w:val="21"/>
+          <w:szCs w:val="21"/>
+        </w:rPr>
+        <w:t xml:space="preserve"> [</w:t>
+      </w:r>
+      <w:r>
+        <w:rPr>
+          <w:rFonts w:ascii="Consolas" w:eastAsia="Times New Roman" w:hAnsi="Consolas" w:cs="Times New Roman"/>
+          <w:color w:val="CE9178"/>
+          <w:sz w:val="21"/>
+          <w:szCs w:val="21"/>
+        </w:rPr>
+        <w:t>'</w:t>
+      </w:r>
+      <w:proofErr w:type="spellStart"/>
+      <w:r>
+        <w:rPr>
+          <w:rFonts w:ascii="Consolas" w:eastAsia="Times New Roman" w:hAnsi="Consolas" w:cs="Times New Roman"/>
+          <w:color w:val="CE9178"/>
+          <w:sz w:val="21"/>
+          <w:szCs w:val="21"/>
+        </w:rPr>
+        <w:t>emp.var.rate</w:t>
+      </w:r>
+      <w:proofErr w:type="spellEnd"/>
+      <w:r>
+        <w:rPr>
+          <w:rFonts w:ascii="Consolas" w:eastAsia="Times New Roman" w:hAnsi="Consolas" w:cs="Times New Roman"/>
+          <w:color w:val="CE9178"/>
+          <w:sz w:val="21"/>
+          <w:szCs w:val="21"/>
+        </w:rPr>
+        <w:t>'</w:t>
+      </w:r>
+      <w:r>
+        <w:rPr>
+          <w:rFonts w:ascii="Consolas" w:eastAsia="Times New Roman" w:hAnsi="Consolas" w:cs="Times New Roman"/>
+          <w:color w:val="CCCCCC"/>
+          <w:sz w:val="21"/>
+          <w:szCs w:val="21"/>
+        </w:rPr>
+        <w:t xml:space="preserve">, </w:t>
+      </w:r>
+      <w:r>
+        <w:rPr>
+          <w:rFonts w:ascii="Consolas" w:eastAsia="Times New Roman" w:hAnsi="Consolas" w:cs="Times New Roman"/>
+          <w:color w:val="CE9178"/>
+          <w:sz w:val="21"/>
+          <w:szCs w:val="21"/>
+        </w:rPr>
+        <w:t>'</w:t>
+      </w:r>
+      <w:proofErr w:type="spellStart"/>
+      <w:r>
+        <w:rPr>
+          <w:rFonts w:ascii="Consolas" w:eastAsia="Times New Roman" w:hAnsi="Consolas" w:cs="Times New Roman"/>
+          <w:color w:val="CE9178"/>
+          <w:sz w:val="21"/>
+          <w:szCs w:val="21"/>
+        </w:rPr>
+        <w:t>cons.price.idx</w:t>
+      </w:r>
+      <w:proofErr w:type="spellEnd"/>
+      <w:r>
+        <w:rPr>
+          <w:rFonts w:ascii="Consolas" w:eastAsia="Times New Roman" w:hAnsi="Consolas" w:cs="Times New Roman"/>
+          <w:color w:val="CE9178"/>
+          <w:sz w:val="21"/>
+          <w:szCs w:val="21"/>
+        </w:rPr>
+        <w:t>'</w:t>
+      </w:r>
+      <w:r>
+        <w:rPr>
+          <w:rFonts w:ascii="Consolas" w:eastAsia="Times New Roman" w:hAnsi="Consolas" w:cs="Times New Roman"/>
+          <w:color w:val="CCCCCC"/>
+          <w:sz w:val="21"/>
+          <w:szCs w:val="21"/>
+        </w:rPr>
+        <w:t xml:space="preserve">, </w:t>
+      </w:r>
+      <w:r>
+        <w:rPr>
+          <w:rFonts w:ascii="Consolas" w:eastAsia="Times New Roman" w:hAnsi="Consolas" w:cs="Times New Roman"/>
+          <w:color w:val="CE9178"/>
+          <w:sz w:val="21"/>
+          <w:szCs w:val="21"/>
+        </w:rPr>
+        <w:t>'</w:t>
+      </w:r>
+      <w:proofErr w:type="spellStart"/>
+      <w:r>
+        <w:rPr>
+          <w:rFonts w:ascii="Consolas" w:eastAsia="Times New Roman" w:hAnsi="Consolas" w:cs="Times New Roman"/>
+          <w:color w:val="CE9178"/>
+          <w:sz w:val="21"/>
+          <w:szCs w:val="21"/>
+        </w:rPr>
+        <w:t>cons.conf.idx</w:t>
+      </w:r>
+      <w:proofErr w:type="spellEnd"/>
+      <w:r>
+        <w:rPr>
+          <w:rFonts w:ascii="Consolas" w:eastAsia="Times New Roman" w:hAnsi="Consolas" w:cs="Times New Roman"/>
+          <w:color w:val="CE9178"/>
+          <w:sz w:val="21"/>
+          <w:szCs w:val="21"/>
+        </w:rPr>
+        <w:t>'</w:t>
+      </w:r>
+      <w:r>
+        <w:rPr>
+          <w:rFonts w:ascii="Consolas" w:eastAsia="Times New Roman" w:hAnsi="Consolas" w:cs="Times New Roman"/>
+          <w:color w:val="CCCCCC"/>
+          <w:sz w:val="21"/>
+          <w:szCs w:val="21"/>
+        </w:rPr>
+        <w:t xml:space="preserve">, </w:t>
+      </w:r>
+      <w:r>
+        <w:rPr>
+          <w:rFonts w:ascii="Consolas" w:eastAsia="Times New Roman" w:hAnsi="Consolas" w:cs="Times New Roman"/>
+          <w:color w:val="CE9178"/>
+          <w:sz w:val="21"/>
+          <w:szCs w:val="21"/>
+        </w:rPr>
+        <w:t>'euribor3m'</w:t>
+      </w:r>
+      <w:r>
+        <w:rPr>
+          <w:rFonts w:ascii="Consolas" w:eastAsia="Times New Roman" w:hAnsi="Consolas" w:cs="Times New Roman"/>
+          <w:color w:val="CCCCCC"/>
+          <w:sz w:val="21"/>
+          <w:szCs w:val="21"/>
+        </w:rPr>
+        <w:t xml:space="preserve">, </w:t>
+      </w:r>
+      <w:r>
+        <w:rPr>
+          <w:rFonts w:ascii="Consolas" w:eastAsia="Times New Roman" w:hAnsi="Consolas" w:cs="Times New Roman"/>
+          <w:color w:val="CE9178"/>
+          <w:sz w:val="21"/>
+          <w:szCs w:val="21"/>
+        </w:rPr>
+        <w:t>'</w:t>
+      </w:r>
+      <w:proofErr w:type="spellStart"/>
+      <w:r>
+        <w:rPr>
+          <w:rFonts w:ascii="Consolas" w:eastAsia="Times New Roman" w:hAnsi="Consolas" w:cs="Times New Roman"/>
+          <w:color w:val="CE9178"/>
+          <w:sz w:val="21"/>
+          <w:szCs w:val="21"/>
+        </w:rPr>
+        <w:t>nr.employed</w:t>
+      </w:r>
+      <w:proofErr w:type="spellEnd"/>
+      <w:r>
+        <w:rPr>
+          <w:rFonts w:ascii="Consolas" w:eastAsia="Times New Roman" w:hAnsi="Consolas" w:cs="Times New Roman"/>
+          <w:color w:val="CE9178"/>
+          <w:sz w:val="21"/>
+          <w:szCs w:val="21"/>
+        </w:rPr>
+        <w:t>'</w:t>
+      </w:r>
+      <w:r>
+        <w:rPr>
+          <w:rFonts w:ascii="Consolas" w:eastAsia="Times New Roman" w:hAnsi="Consolas" w:cs="Times New Roman"/>
+          <w:color w:val="CCCCCC"/>
+          <w:sz w:val="21"/>
+          <w:szCs w:val="21"/>
+        </w:rPr>
+        <w:t>]</w:t>
+      </w:r>
+    </w:p>
+    <w:p>
+      <w:pPr>
+        <w:shd w:val="clear" w:color="auto" w:fill="1F1F1F"/>
+        <w:spacing w:after="0" w:line="285" w:lineRule="atLeast"/>
+        <w:ind w:left="360" w:firstLine="360"/>
+        <w:rPr>
+          <w:rFonts w:ascii="Consolas" w:eastAsia="Times New Roman" w:hAnsi="Consolas" w:cs="Times New Roman"/>
+          <w:color w:val="CCCCCC"/>
+          <w:sz w:val="21"/>
+          <w:szCs w:val="21"/>
+        </w:rPr>
+      </w:pPr>
+      <w:proofErr w:type="spellStart"/>
+      <w:r>
+        <w:rPr>
+          <w:rFonts w:ascii="Consolas" w:eastAsia="Times New Roman" w:hAnsi="Consolas" w:cs="Times New Roman"/>
+          <w:color w:val="9CDCFE"/>
+          <w:sz w:val="21"/>
+          <w:szCs w:val="21"/>
+        </w:rPr>
+        <w:t>data_to_scale</w:t>
+      </w:r>
+      <w:proofErr w:type="spellEnd"/>
+      <w:r>
+        <w:rPr>
+          <w:rFonts w:ascii="Consolas" w:eastAsia="Times New Roman" w:hAnsi="Consolas" w:cs="Times New Roman"/>
+          <w:color w:val="CCCCCC"/>
+          <w:sz w:val="21"/>
+          <w:szCs w:val="21"/>
+        </w:rPr>
+        <w:t xml:space="preserve"> </w:t>
+      </w:r>
+      <w:r>
+        <w:rPr>
+          <w:rFonts w:ascii="Consolas" w:eastAsia="Times New Roman" w:hAnsi="Consolas" w:cs="Times New Roman"/>
+          <w:color w:val="D4D4D4"/>
+          <w:sz w:val="21"/>
+          <w:szCs w:val="21"/>
+        </w:rPr>
+        <w:t>=</w:t>
+      </w:r>
+      <w:r>
+        <w:rPr>
+          <w:rFonts w:ascii="Consolas" w:eastAsia="Times New Roman" w:hAnsi="Consolas" w:cs="Times New Roman"/>
+          <w:color w:val="CCCCCC"/>
+          <w:sz w:val="21"/>
+          <w:szCs w:val="21"/>
+        </w:rPr>
+        <w:t xml:space="preserve"> </w:t>
+      </w:r>
+      <w:proofErr w:type="spellStart"/>
+      <w:r>
+        <w:rPr>
+          <w:rFonts w:ascii="Consolas" w:eastAsia="Times New Roman" w:hAnsi="Consolas" w:cs="Times New Roman"/>
+          <w:color w:val="9CDCFE"/>
+          <w:sz w:val="21"/>
+          <w:szCs w:val="21"/>
+        </w:rPr>
+        <w:t>df_</w:t>
+      </w:r>
+      <w:proofErr w:type="gramStart"/>
+      <w:r>
+        <w:rPr>
+          <w:rFonts w:ascii="Consolas" w:eastAsia="Times New Roman" w:hAnsi="Consolas" w:cs="Times New Roman"/>
+          <w:color w:val="9CDCFE"/>
+          <w:sz w:val="21"/>
+          <w:szCs w:val="21"/>
+        </w:rPr>
+        <w:t>normalized</w:t>
+      </w:r>
+      <w:proofErr w:type="spellEnd"/>
+      <w:r>
+        <w:rPr>
+          <w:rFonts w:ascii="Consolas" w:eastAsia="Times New Roman" w:hAnsi="Consolas" w:cs="Times New Roman"/>
+          <w:color w:val="CCCCCC"/>
+          <w:sz w:val="21"/>
+          <w:szCs w:val="21"/>
+        </w:rPr>
+        <w:t>[</w:t>
+      </w:r>
+      <w:proofErr w:type="spellStart"/>
+      <w:proofErr w:type="gramEnd"/>
+      <w:r>
+        <w:rPr>
+          <w:rFonts w:ascii="Consolas" w:eastAsia="Times New Roman" w:hAnsi="Consolas" w:cs="Times New Roman"/>
+          <w:color w:val="9CDCFE"/>
+          <w:sz w:val="21"/>
+          <w:szCs w:val="21"/>
+        </w:rPr>
+        <w:t>columns_to_scale</w:t>
+      </w:r>
+      <w:proofErr w:type="spellEnd"/>
+      <w:r>
+        <w:rPr>
+          <w:rFonts w:ascii="Consolas" w:eastAsia="Times New Roman" w:hAnsi="Consolas" w:cs="Times New Roman"/>
+          <w:color w:val="CCCCCC"/>
+          <w:sz w:val="21"/>
+          <w:szCs w:val="21"/>
+        </w:rPr>
+        <w:t>]</w:t>
+      </w:r>
+    </w:p>
+    <w:p>
+      <w:pPr>
+        <w:shd w:val="clear" w:color="auto" w:fill="1F1F1F"/>
+        <w:spacing w:after="0" w:line="285" w:lineRule="atLeast"/>
+        <w:ind w:left="360" w:firstLine="360"/>
+        <w:rPr>
+          <w:rFonts w:ascii="Consolas" w:eastAsia="Times New Roman" w:hAnsi="Consolas" w:cs="Times New Roman"/>
+          <w:color w:val="CCCCCC"/>
+          <w:sz w:val="21"/>
+          <w:szCs w:val="21"/>
+        </w:rPr>
+      </w:pPr>
+      <w:proofErr w:type="spellStart"/>
+      <w:proofErr w:type="gramStart"/>
+      <w:r>
+        <w:rPr>
+          <w:rFonts w:ascii="Consolas" w:eastAsia="Times New Roman" w:hAnsi="Consolas" w:cs="Times New Roman"/>
+          <w:color w:val="9CDCFE"/>
+          <w:sz w:val="21"/>
+          <w:szCs w:val="21"/>
+        </w:rPr>
+        <w:t>scaler</w:t>
+      </w:r>
+      <w:r>
+        <w:rPr>
+          <w:rFonts w:ascii="Consolas" w:eastAsia="Times New Roman" w:hAnsi="Consolas" w:cs="Times New Roman"/>
+          <w:color w:val="CCCCCC"/>
+          <w:sz w:val="21"/>
+          <w:szCs w:val="21"/>
+        </w:rPr>
+        <w:t>.</w:t>
+      </w:r>
+      <w:r>
+        <w:rPr>
+          <w:rFonts w:ascii="Consolas" w:eastAsia="Times New Roman" w:hAnsi="Consolas" w:cs="Times New Roman"/>
+          <w:color w:val="DCDCAA"/>
+          <w:sz w:val="21"/>
+          <w:szCs w:val="21"/>
+        </w:rPr>
+        <w:t>fit</w:t>
+      </w:r>
+      <w:proofErr w:type="spellEnd"/>
+      <w:r>
+        <w:rPr>
+          <w:rFonts w:ascii="Consolas" w:eastAsia="Times New Roman" w:hAnsi="Consolas" w:cs="Times New Roman"/>
+          <w:color w:val="CCCCCC"/>
+          <w:sz w:val="21"/>
+          <w:szCs w:val="21"/>
+        </w:rPr>
+        <w:t>(</w:t>
+      </w:r>
+      <w:proofErr w:type="spellStart"/>
+      <w:proofErr w:type="gramEnd"/>
+      <w:r>
+        <w:rPr>
+          <w:rFonts w:ascii="Consolas" w:eastAsia="Times New Roman" w:hAnsi="Consolas" w:cs="Times New Roman"/>
+          <w:color w:val="9CDCFE"/>
+          <w:sz w:val="21"/>
+          <w:szCs w:val="21"/>
+        </w:rPr>
+        <w:t>data_to_scale</w:t>
+      </w:r>
+      <w:proofErr w:type="spellEnd"/>
+      <w:r>
+        <w:rPr>
+          <w:rFonts w:ascii="Consolas" w:eastAsia="Times New Roman" w:hAnsi="Consolas" w:cs="Times New Roman"/>
+          <w:color w:val="CCCCCC"/>
+          <w:sz w:val="21"/>
+          <w:szCs w:val="21"/>
+        </w:rPr>
+        <w:t>)</w:t>
+      </w:r>
+    </w:p>
+    <w:p>
+      <w:pPr>
+        <w:shd w:val="clear" w:color="auto" w:fill="1F1F1F"/>
+        <w:spacing w:after="0" w:line="285" w:lineRule="atLeast"/>
+        <w:ind w:left="360" w:firstLine="360"/>
+        <w:rPr>
+          <w:rFonts w:ascii="Consolas" w:eastAsia="Times New Roman" w:hAnsi="Consolas" w:cs="Times New Roman"/>
+          <w:color w:val="CCCCCC"/>
+          <w:sz w:val="21"/>
+          <w:szCs w:val="21"/>
+        </w:rPr>
+      </w:pPr>
+      <w:proofErr w:type="spellStart"/>
+      <w:r>
+        <w:rPr>
+          <w:rFonts w:ascii="Consolas" w:eastAsia="Times New Roman" w:hAnsi="Consolas" w:cs="Times New Roman"/>
+          <w:color w:val="9CDCFE"/>
+          <w:sz w:val="21"/>
+          <w:szCs w:val="21"/>
+        </w:rPr>
+        <w:t>scaled_data</w:t>
+      </w:r>
+      <w:proofErr w:type="spellEnd"/>
+      <w:r>
+        <w:rPr>
+          <w:rFonts w:ascii="Consolas" w:eastAsia="Times New Roman" w:hAnsi="Consolas" w:cs="Times New Roman"/>
+          <w:color w:val="CCCCCC"/>
+          <w:sz w:val="21"/>
+          <w:szCs w:val="21"/>
+        </w:rPr>
+        <w:t xml:space="preserve"> </w:t>
+      </w:r>
+      <w:r>
+        <w:rPr>
+          <w:rFonts w:ascii="Consolas" w:eastAsia="Times New Roman" w:hAnsi="Consolas" w:cs="Times New Roman"/>
+          <w:color w:val="D4D4D4"/>
+          <w:sz w:val="21"/>
+          <w:szCs w:val="21"/>
+        </w:rPr>
+        <w:t>=</w:t>
+      </w:r>
+      <w:r>
+        <w:rPr>
+          <w:rFonts w:ascii="Consolas" w:eastAsia="Times New Roman" w:hAnsi="Consolas" w:cs="Times New Roman"/>
+          <w:color w:val="CCCCCC"/>
+          <w:sz w:val="21"/>
+          <w:szCs w:val="21"/>
+        </w:rPr>
+        <w:t xml:space="preserve"> </w:t>
+      </w:r>
+      <w:proofErr w:type="spellStart"/>
+      <w:proofErr w:type="gramStart"/>
+      <w:r>
+        <w:rPr>
+          <w:rFonts w:ascii="Consolas" w:eastAsia="Times New Roman" w:hAnsi="Consolas" w:cs="Times New Roman"/>
+          <w:color w:val="9CDCFE"/>
+          <w:sz w:val="21"/>
+          <w:szCs w:val="21"/>
+        </w:rPr>
+        <w:t>scaler</w:t>
+      </w:r>
+      <w:r>
+        <w:rPr>
+          <w:rFonts w:ascii="Consolas" w:eastAsia="Times New Roman" w:hAnsi="Consolas" w:cs="Times New Roman"/>
+          <w:color w:val="CCCCCC"/>
+          <w:sz w:val="21"/>
+          <w:szCs w:val="21"/>
+        </w:rPr>
+        <w:t>.</w:t>
+      </w:r>
+      <w:r>
+        <w:rPr>
+          <w:rFonts w:ascii="Consolas" w:eastAsia="Times New Roman" w:hAnsi="Consolas" w:cs="Times New Roman"/>
+          <w:color w:val="DCDCAA"/>
+          <w:sz w:val="21"/>
+          <w:szCs w:val="21"/>
+        </w:rPr>
+        <w:t>transform</w:t>
+      </w:r>
+      <w:proofErr w:type="spellEnd"/>
+      <w:r>
+        <w:rPr>
+          <w:rFonts w:ascii="Consolas" w:eastAsia="Times New Roman" w:hAnsi="Consolas" w:cs="Times New Roman"/>
+          <w:color w:val="CCCCCC"/>
+          <w:sz w:val="21"/>
+          <w:szCs w:val="21"/>
+        </w:rPr>
+        <w:t>(</w:t>
+      </w:r>
+      <w:proofErr w:type="spellStart"/>
+      <w:proofErr w:type="gramEnd"/>
+      <w:r>
+        <w:rPr>
+          <w:rFonts w:ascii="Consolas" w:eastAsia="Times New Roman" w:hAnsi="Consolas" w:cs="Times New Roman"/>
+          <w:color w:val="9CDCFE"/>
+          <w:sz w:val="21"/>
+          <w:szCs w:val="21"/>
+        </w:rPr>
+        <w:t>data_to_scale</w:t>
+      </w:r>
+      <w:proofErr w:type="spellEnd"/>
+      <w:r>
+        <w:rPr>
+          <w:rFonts w:ascii="Consolas" w:eastAsia="Times New Roman" w:hAnsi="Consolas" w:cs="Times New Roman"/>
+          <w:color w:val="CCCCCC"/>
+          <w:sz w:val="21"/>
+          <w:szCs w:val="21"/>
+        </w:rPr>
+        <w:t>)</w:t>
+      </w:r>
+    </w:p>
+    <w:p>
+      <w:pPr>
+        <w:shd w:val="clear" w:color="auto" w:fill="1F1F1F"/>
+        <w:spacing w:after="0" w:line="285" w:lineRule="atLeast"/>
+        <w:ind w:left="360" w:firstLine="360"/>
+        <w:rPr>
+          <w:rFonts w:ascii="Consolas" w:eastAsia="Times New Roman" w:hAnsi="Consolas" w:cs="Times New Roman"/>
+          <w:color w:val="CCCCCC"/>
+          <w:sz w:val="21"/>
+          <w:szCs w:val="21"/>
+        </w:rPr>
+      </w:pPr>
+      <w:proofErr w:type="spellStart"/>
+      <w:r>
+        <w:rPr>
+          <w:rFonts w:ascii="Consolas" w:eastAsia="Times New Roman" w:hAnsi="Consolas" w:cs="Times New Roman"/>
+          <w:color w:val="9CDCFE"/>
+          <w:sz w:val="21"/>
+          <w:szCs w:val="21"/>
+        </w:rPr>
+        <w:t>scaled_df</w:t>
+      </w:r>
+      <w:proofErr w:type="spellEnd"/>
+      <w:r>
+        <w:rPr>
+          <w:rFonts w:ascii="Consolas" w:eastAsia="Times New Roman" w:hAnsi="Consolas" w:cs="Times New Roman"/>
+          <w:color w:val="CCCCCC"/>
+          <w:sz w:val="21"/>
+          <w:szCs w:val="21"/>
+        </w:rPr>
+        <w:t xml:space="preserve"> </w:t>
+      </w:r>
+      <w:r>
+        <w:rPr>
+          <w:rFonts w:ascii="Consolas" w:eastAsia="Times New Roman" w:hAnsi="Consolas" w:cs="Times New Roman"/>
+          <w:color w:val="D4D4D4"/>
+          <w:sz w:val="21"/>
+          <w:szCs w:val="21"/>
+        </w:rPr>
+        <w:t>=</w:t>
+      </w:r>
+      <w:r>
+        <w:rPr>
+          <w:rFonts w:ascii="Consolas" w:eastAsia="Times New Roman" w:hAnsi="Consolas" w:cs="Times New Roman"/>
+          <w:color w:val="CCCCCC"/>
+          <w:sz w:val="21"/>
+          <w:szCs w:val="21"/>
+        </w:rPr>
+        <w:t xml:space="preserve"> </w:t>
+      </w:r>
+      <w:proofErr w:type="spellStart"/>
+      <w:proofErr w:type="gramStart"/>
+      <w:r>
+        <w:rPr>
+          <w:rFonts w:ascii="Consolas" w:eastAsia="Times New Roman" w:hAnsi="Consolas" w:cs="Times New Roman"/>
+          <w:color w:val="4EC9B0"/>
+          <w:sz w:val="21"/>
+          <w:szCs w:val="21"/>
+        </w:rPr>
+        <w:t>pd</w:t>
+      </w:r>
+      <w:r>
+        <w:rPr>
+          <w:rFonts w:ascii="Consolas" w:eastAsia="Times New Roman" w:hAnsi="Consolas" w:cs="Times New Roman"/>
+          <w:color w:val="CCCCCC"/>
+          <w:sz w:val="21"/>
+          <w:szCs w:val="21"/>
+        </w:rPr>
+        <w:t>.</w:t>
+      </w:r>
+      <w:r>
+        <w:rPr>
+          <w:rFonts w:ascii="Consolas" w:eastAsia="Times New Roman" w:hAnsi="Consolas" w:cs="Times New Roman"/>
+          <w:color w:val="4EC9B0"/>
+          <w:sz w:val="21"/>
+          <w:szCs w:val="21"/>
+        </w:rPr>
+        <w:t>DataFrame</w:t>
+      </w:r>
+      <w:proofErr w:type="spellEnd"/>
+      <w:r>
+        <w:rPr>
+          <w:rFonts w:ascii="Consolas" w:eastAsia="Times New Roman" w:hAnsi="Consolas" w:cs="Times New Roman"/>
+          <w:color w:val="CCCCCC"/>
+          <w:sz w:val="21"/>
+          <w:szCs w:val="21"/>
+        </w:rPr>
+        <w:t>(</w:t>
+      </w:r>
+      <w:proofErr w:type="spellStart"/>
+      <w:proofErr w:type="gramEnd"/>
+      <w:r>
+        <w:rPr>
+          <w:rFonts w:ascii="Consolas" w:eastAsia="Times New Roman" w:hAnsi="Consolas" w:cs="Times New Roman"/>
+          <w:color w:val="9CDCFE"/>
+          <w:sz w:val="21"/>
+          <w:szCs w:val="21"/>
+        </w:rPr>
+        <w:t>scaled_data</w:t>
+      </w:r>
+      <w:proofErr w:type="spellEnd"/>
+      <w:r>
+        <w:rPr>
+          <w:rFonts w:ascii="Consolas" w:eastAsia="Times New Roman" w:hAnsi="Consolas" w:cs="Times New Roman"/>
+          <w:color w:val="CCCCCC"/>
+          <w:sz w:val="21"/>
+          <w:szCs w:val="21"/>
+        </w:rPr>
+        <w:t xml:space="preserve">, </w:t>
+      </w:r>
+      <w:r>
+        <w:rPr>
+          <w:rFonts w:ascii="Consolas" w:eastAsia="Times New Roman" w:hAnsi="Consolas" w:cs="Times New Roman"/>
+          <w:color w:val="9CDCFE"/>
+          <w:sz w:val="21"/>
+          <w:szCs w:val="21"/>
+        </w:rPr>
+        <w:t>columns</w:t>
+      </w:r>
+      <w:r>
+        <w:rPr>
+          <w:rFonts w:ascii="Consolas" w:eastAsia="Times New Roman" w:hAnsi="Consolas" w:cs="Times New Roman"/>
+          <w:color w:val="D4D4D4"/>
+          <w:sz w:val="21"/>
+          <w:szCs w:val="21"/>
+        </w:rPr>
+        <w:t>=</w:t>
+      </w:r>
+      <w:proofErr w:type="spellStart"/>
+      <w:r>
+        <w:rPr>
+          <w:rFonts w:ascii="Consolas" w:eastAsia="Times New Roman" w:hAnsi="Consolas" w:cs="Times New Roman"/>
+          <w:color w:val="9CDCFE"/>
+          <w:sz w:val="21"/>
+          <w:szCs w:val="21"/>
+        </w:rPr>
+        <w:t>columns_to_scale</w:t>
+      </w:r>
+      <w:proofErr w:type="spellEnd"/>
+      <w:r>
+        <w:rPr>
+          <w:rFonts w:ascii="Consolas" w:eastAsia="Times New Roman" w:hAnsi="Consolas" w:cs="Times New Roman"/>
+          <w:color w:val="CCCCCC"/>
+          <w:sz w:val="21"/>
+          <w:szCs w:val="21"/>
+        </w:rPr>
+        <w:t>)</w:t>
+      </w:r>
+    </w:p>
+    <w:p>
+      <w:pPr>
+        <w:shd w:val="clear" w:color="auto" w:fill="1F1F1F"/>
+        <w:spacing w:after="0" w:line="285" w:lineRule="atLeast"/>
+        <w:ind w:left="360" w:firstLine="360"/>
+        <w:rPr>
+          <w:rFonts w:ascii="Consolas" w:eastAsia="Times New Roman" w:hAnsi="Consolas" w:cs="Times New Roman"/>
+          <w:color w:val="CCCCCC"/>
+          <w:sz w:val="21"/>
+          <w:szCs w:val="21"/>
+        </w:rPr>
+      </w:pPr>
+      <w:proofErr w:type="spellStart"/>
+      <w:r>
+        <w:rPr>
+          <w:rFonts w:ascii="Consolas" w:eastAsia="Times New Roman" w:hAnsi="Consolas" w:cs="Times New Roman"/>
+          <w:color w:val="9CDCFE"/>
+          <w:sz w:val="21"/>
+          <w:szCs w:val="21"/>
+        </w:rPr>
+        <w:t>df_</w:t>
+      </w:r>
+      <w:proofErr w:type="gramStart"/>
+      <w:r>
+        <w:rPr>
+          <w:rFonts w:ascii="Consolas" w:eastAsia="Times New Roman" w:hAnsi="Consolas" w:cs="Times New Roman"/>
+          <w:color w:val="9CDCFE"/>
+          <w:sz w:val="21"/>
+          <w:szCs w:val="21"/>
+        </w:rPr>
+        <w:t>normalized</w:t>
+      </w:r>
+      <w:proofErr w:type="spellEnd"/>
+      <w:r>
+        <w:rPr>
+          <w:rFonts w:ascii="Consolas" w:eastAsia="Times New Roman" w:hAnsi="Consolas" w:cs="Times New Roman"/>
+          <w:color w:val="CCCCCC"/>
+          <w:sz w:val="21"/>
+          <w:szCs w:val="21"/>
+        </w:rPr>
+        <w:t>[</w:t>
+      </w:r>
+      <w:proofErr w:type="spellStart"/>
+      <w:proofErr w:type="gramEnd"/>
+      <w:r>
+        <w:rPr>
+          <w:rFonts w:ascii="Consolas" w:eastAsia="Times New Roman" w:hAnsi="Consolas" w:cs="Times New Roman"/>
+          <w:color w:val="9CDCFE"/>
+          <w:sz w:val="21"/>
+          <w:szCs w:val="21"/>
+        </w:rPr>
+        <w:t>columns_to_scale</w:t>
+      </w:r>
+      <w:proofErr w:type="spellEnd"/>
+      <w:r>
+        <w:rPr>
+          <w:rFonts w:ascii="Consolas" w:eastAsia="Times New Roman" w:hAnsi="Consolas" w:cs="Times New Roman"/>
+          <w:color w:val="CCCCCC"/>
+          <w:sz w:val="21"/>
+          <w:szCs w:val="21"/>
+        </w:rPr>
+        <w:t xml:space="preserve">] </w:t>
+      </w:r>
+      <w:r>
+        <w:rPr>
+          <w:rFonts w:ascii="Consolas" w:eastAsia="Times New Roman" w:hAnsi="Consolas" w:cs="Times New Roman"/>
+          <w:color w:val="D4D4D4"/>
+          <w:sz w:val="21"/>
+          <w:szCs w:val="21"/>
+        </w:rPr>
+        <w:t>=</w:t>
+      </w:r>
+      <w:r>
+        <w:rPr>
+          <w:rFonts w:ascii="Consolas" w:eastAsia="Times New Roman" w:hAnsi="Consolas" w:cs="Times New Roman"/>
+          <w:color w:val="CCCCCC"/>
+          <w:sz w:val="21"/>
+          <w:szCs w:val="21"/>
+        </w:rPr>
+        <w:t xml:space="preserve"> </w:t>
+      </w:r>
+      <w:proofErr w:type="spellStart"/>
+      <w:r>
+        <w:rPr>
+          <w:rFonts w:ascii="Consolas" w:eastAsia="Times New Roman" w:hAnsi="Consolas" w:cs="Times New Roman"/>
+          <w:color w:val="9CDCFE"/>
+          <w:sz w:val="21"/>
+          <w:szCs w:val="21"/>
+        </w:rPr>
+        <w:t>scaled_df</w:t>
+      </w:r>
+      <w:proofErr w:type="spellEnd"/>
+    </w:p>
+    <w:p>
+      <w:pPr>
+        <w:pStyle w:val="ListParagraph"/>
+        <w:numPr>
+          <w:ilvl w:val="0"/>
+          <w:numId w:val="1"/>
+        </w:numPr>
+        <w:rPr>
+          <w:sz w:val="24"/>
+          <w:szCs w:val="24"/>
+        </w:rPr>
+      </w:pPr>
+      <w:r>
+        <w:rPr>
+          <w:sz w:val="24"/>
+          <w:szCs w:val="24"/>
+        </w:rPr>
+        <w:t xml:space="preserve">output class label column : encode by replacing yes with 1 and no with 0 </w:t>
+      </w:r>
+    </w:p>
+    <w:p>
+      <w:pPr>
+        <w:shd w:val="clear" w:color="auto" w:fill="1F1F1F"/>
+        <w:spacing w:after="0" w:line="285" w:lineRule="atLeast"/>
+        <w:ind w:left="360"/>
+        <w:rPr>
+          <w:rFonts w:ascii="Consolas" w:eastAsia="Times New Roman" w:hAnsi="Consolas" w:cs="Times New Roman"/>
+          <w:color w:val="CCCCCC"/>
+          <w:sz w:val="21"/>
+          <w:szCs w:val="21"/>
+        </w:rPr>
+      </w:pPr>
+      <w:r>
+        <w:rPr>
+          <w:rFonts w:ascii="Consolas" w:eastAsia="Times New Roman" w:hAnsi="Consolas" w:cs="Times New Roman"/>
+          <w:color w:val="6A9955"/>
+          <w:sz w:val="21"/>
+          <w:szCs w:val="21"/>
+        </w:rPr>
+        <w:t># encode output as 1 for yes and 0 for no</w:t>
+      </w:r>
+    </w:p>
+    <w:p>
+      <w:pPr>
+        <w:shd w:val="clear" w:color="auto" w:fill="1F1F1F"/>
+        <w:spacing w:after="0" w:line="285" w:lineRule="atLeast"/>
+        <w:ind w:left="360" w:firstLine="360"/>
+        <w:rPr>
+          <w:rFonts w:ascii="Consolas" w:eastAsia="Times New Roman" w:hAnsi="Consolas" w:cs="Times New Roman"/>
+          <w:color w:val="CCCCCC"/>
+          <w:sz w:val="21"/>
+          <w:szCs w:val="21"/>
+        </w:rPr>
+      </w:pPr>
+      <w:proofErr w:type="spellStart"/>
+      <w:r>
+        <w:rPr>
+          <w:rFonts w:ascii="Consolas" w:eastAsia="Times New Roman" w:hAnsi="Consolas" w:cs="Times New Roman"/>
+          <w:color w:val="9CDCFE"/>
+          <w:sz w:val="21"/>
+          <w:szCs w:val="21"/>
+        </w:rPr>
+        <w:t>df_</w:t>
+      </w:r>
+      <w:proofErr w:type="gramStart"/>
+      <w:r>
+        <w:rPr>
+          <w:rFonts w:ascii="Consolas" w:eastAsia="Times New Roman" w:hAnsi="Consolas" w:cs="Times New Roman"/>
+          <w:color w:val="9CDCFE"/>
+          <w:sz w:val="21"/>
+          <w:szCs w:val="21"/>
+        </w:rPr>
+        <w:t>normalized</w:t>
+      </w:r>
+      <w:proofErr w:type="spellEnd"/>
+      <w:r>
+        <w:rPr>
+          <w:rFonts w:ascii="Consolas" w:eastAsia="Times New Roman" w:hAnsi="Consolas" w:cs="Times New Roman"/>
+          <w:color w:val="CCCCCC"/>
+          <w:sz w:val="21"/>
+          <w:szCs w:val="21"/>
+        </w:rPr>
+        <w:t>[</w:t>
+      </w:r>
+      <w:proofErr w:type="gramEnd"/>
+      <w:r>
+        <w:rPr>
+          <w:rFonts w:ascii="Consolas" w:eastAsia="Times New Roman" w:hAnsi="Consolas" w:cs="Times New Roman"/>
+          <w:color w:val="CE9178"/>
+          <w:sz w:val="21"/>
+          <w:szCs w:val="21"/>
+        </w:rPr>
+        <w:t>"y"</w:t>
+      </w:r>
+      <w:r>
+        <w:rPr>
+          <w:rFonts w:ascii="Consolas" w:eastAsia="Times New Roman" w:hAnsi="Consolas" w:cs="Times New Roman"/>
+          <w:color w:val="CCCCCC"/>
+          <w:sz w:val="21"/>
+          <w:szCs w:val="21"/>
+        </w:rPr>
+        <w:t>].replace({</w:t>
+      </w:r>
+      <w:r>
+        <w:rPr>
+          <w:rFonts w:ascii="Consolas" w:eastAsia="Times New Roman" w:hAnsi="Consolas" w:cs="Times New Roman"/>
+          <w:color w:val="CE9178"/>
+          <w:sz w:val="21"/>
+          <w:szCs w:val="21"/>
+        </w:rPr>
+        <w:t>"yes"</w:t>
+      </w:r>
+      <w:r>
+        <w:rPr>
+          <w:rFonts w:ascii="Consolas" w:eastAsia="Times New Roman" w:hAnsi="Consolas" w:cs="Times New Roman"/>
+          <w:color w:val="CCCCCC"/>
+          <w:sz w:val="21"/>
+          <w:szCs w:val="21"/>
+        </w:rPr>
+        <w:t>:</w:t>
+      </w:r>
+      <w:r>
+        <w:rPr>
+          <w:rFonts w:ascii="Consolas" w:eastAsia="Times New Roman" w:hAnsi="Consolas" w:cs="Times New Roman"/>
+          <w:color w:val="B5CEA8"/>
+          <w:sz w:val="21"/>
+          <w:szCs w:val="21"/>
+        </w:rPr>
+        <w:t>1</w:t>
+      </w:r>
+      <w:r>
+        <w:rPr>
+          <w:rFonts w:ascii="Consolas" w:eastAsia="Times New Roman" w:hAnsi="Consolas" w:cs="Times New Roman"/>
+          <w:color w:val="CCCCCC"/>
+          <w:sz w:val="21"/>
+          <w:szCs w:val="21"/>
+        </w:rPr>
+        <w:t xml:space="preserve"> ,</w:t>
+      </w:r>
+      <w:r>
+        <w:rPr>
+          <w:rFonts w:ascii="Consolas" w:eastAsia="Times New Roman" w:hAnsi="Consolas" w:cs="Times New Roman"/>
+          <w:color w:val="CE9178"/>
+          <w:sz w:val="21"/>
+          <w:szCs w:val="21"/>
+        </w:rPr>
+        <w:t>"no"</w:t>
+      </w:r>
+      <w:r>
+        <w:rPr>
+          <w:rFonts w:ascii="Consolas" w:eastAsia="Times New Roman" w:hAnsi="Consolas" w:cs="Times New Roman"/>
+          <w:color w:val="CCCCCC"/>
+          <w:sz w:val="21"/>
+          <w:szCs w:val="21"/>
+        </w:rPr>
+        <w:t>:</w:t>
+      </w:r>
+      <w:r>
+        <w:rPr>
+          <w:rFonts w:ascii="Consolas" w:eastAsia="Times New Roman" w:hAnsi="Consolas" w:cs="Times New Roman"/>
+          <w:color w:val="B5CEA8"/>
+          <w:sz w:val="21"/>
+          <w:szCs w:val="21"/>
+        </w:rPr>
+        <w:t>0</w:t>
+      </w:r>
+      <w:r>
+        <w:rPr>
+          <w:rFonts w:ascii="Consolas" w:eastAsia="Times New Roman" w:hAnsi="Consolas" w:cs="Times New Roman"/>
+          <w:color w:val="CCCCCC"/>
+          <w:sz w:val="21"/>
+          <w:szCs w:val="21"/>
+        </w:rPr>
+        <w:t xml:space="preserve"> } , </w:t>
+      </w:r>
+      <w:proofErr w:type="spellStart"/>
+      <w:r>
+        <w:rPr>
+          <w:rFonts w:ascii="Consolas" w:eastAsia="Times New Roman" w:hAnsi="Consolas" w:cs="Times New Roman"/>
+          <w:color w:val="9CDCFE"/>
+          <w:sz w:val="21"/>
+          <w:szCs w:val="21"/>
+        </w:rPr>
+        <w:t>inplace</w:t>
+      </w:r>
+      <w:proofErr w:type="spellEnd"/>
+      <w:r>
+        <w:rPr>
+          <w:rFonts w:ascii="Consolas" w:eastAsia="Times New Roman" w:hAnsi="Consolas" w:cs="Times New Roman"/>
+          <w:color w:val="D4D4D4"/>
+          <w:sz w:val="21"/>
+          <w:szCs w:val="21"/>
+        </w:rPr>
+        <w:t>=</w:t>
+      </w:r>
+      <w:r>
+        <w:rPr>
+          <w:rFonts w:ascii="Consolas" w:eastAsia="Times New Roman" w:hAnsi="Consolas" w:cs="Times New Roman"/>
+          <w:color w:val="569CD6"/>
+          <w:sz w:val="21"/>
+          <w:szCs w:val="21"/>
+        </w:rPr>
+        <w:t>True</w:t>
+      </w:r>
+      <w:r>
+        <w:rPr>
+          <w:rFonts w:ascii="Consolas" w:eastAsia="Times New Roman" w:hAnsi="Consolas" w:cs="Times New Roman"/>
+          <w:color w:val="CCCCCC"/>
+          <w:sz w:val="21"/>
+          <w:szCs w:val="21"/>
+        </w:rPr>
+        <w:t>)</w:t>
+      </w:r>
+    </w:p>
+    <w:p>
+      <w:pPr>
+        <w:rPr>
+          <w:sz w:val="24"/>
+          <w:szCs w:val="24"/>
+        </w:rPr>
+      </w:pPr>
+    </w:p>
     <w:sectPr>
       <w:pgSz w:w="12240" w:h="15840"/>
       <w:pgMar w:top="720" w:right="720" w:bottom="720" w:left="720" w:header="720" w:footer="720" w:gutter="0"/>
@@ -391,12 +2796,62 @@
 </w:document>
 </file>
 
+<file path=word/endnotes.xml><?xml version="1.0" encoding="utf-8"?>
+<w:endnotes xmlns:wpc="http://schemas.microsoft.com/office/word/2010/wordprocessingCanvas" xmlns:mc="http://schemas.openxmlformats.org/markup-compatibility/2006" xmlns:o="urn:schemas-microsoft-com:office:office" xmlns:r="http://schemas.openxmlformats.org/officeDocument/2006/relationships" xmlns:m="http://schemas.openxmlformats.org/officeDocument/2006/math" xmlns:v="urn:schemas-microsoft-com:vml" xmlns:wp14="http://schemas.microsoft.com/office/word/2010/wordprocessingDrawing" xmlns:wp="http://schemas.openxmlformats.org/drawingml/2006/wordprocessingDrawing" xmlns:w10="urn:schemas-microsoft-com:office:word" xmlns:w="http://schemas.openxmlformats.org/wordprocessingml/2006/main" xmlns:w14="http://schemas.microsoft.com/office/word/2010/wordml" xmlns:wpg="http://schemas.microsoft.com/office/word/2010/wordprocessingGroup" xmlns:wpi="http://schemas.microsoft.com/office/word/2010/wordprocessingInk" xmlns:wne="http://schemas.microsoft.com/office/word/2006/wordml" xmlns:wps="http://schemas.microsoft.com/office/word/2010/wordprocessingShape" mc:Ignorable="w14 wp14">
+  <w:endnote w:type="separator" w:id="-1">
+    <w:p>
+      <w:pPr>
+        <w:spacing w:after="0" w:line="240" w:lineRule="auto"/>
+      </w:pPr>
+      <w:r>
+        <w:separator/>
+      </w:r>
+    </w:p>
+  </w:endnote>
+  <w:endnote w:type="continuationSeparator" w:id="0">
+    <w:p>
+      <w:pPr>
+        <w:spacing w:after="0" w:line="240" w:lineRule="auto"/>
+      </w:pPr>
+      <w:r>
+        <w:continuationSeparator/>
+      </w:r>
+    </w:p>
+  </w:endnote>
+</w:endnotes>
+</file>
+
+<file path=word/footnotes.xml><?xml version="1.0" encoding="utf-8"?>
+<w:footnotes xmlns:wpc="http://schemas.microsoft.com/office/word/2010/wordprocessingCanvas" xmlns:mc="http://schemas.openxmlformats.org/markup-compatibility/2006" xmlns:o="urn:schemas-microsoft-com:office:office" xmlns:r="http://schemas.openxmlformats.org/officeDocument/2006/relationships" xmlns:m="http://schemas.openxmlformats.org/officeDocument/2006/math" xmlns:v="urn:schemas-microsoft-com:vml" xmlns:wp14="http://schemas.microsoft.com/office/word/2010/wordprocessingDrawing" xmlns:wp="http://schemas.openxmlformats.org/drawingml/2006/wordprocessingDrawing" xmlns:w10="urn:schemas-microsoft-com:office:word" xmlns:w="http://schemas.openxmlformats.org/wordprocessingml/2006/main" xmlns:w14="http://schemas.microsoft.com/office/word/2010/wordml" xmlns:wpg="http://schemas.microsoft.com/office/word/2010/wordprocessingGroup" xmlns:wpi="http://schemas.microsoft.com/office/word/2010/wordprocessingInk" xmlns:wne="http://schemas.microsoft.com/office/word/2006/wordml" xmlns:wps="http://schemas.microsoft.com/office/word/2010/wordprocessingShape" mc:Ignorable="w14 wp14">
+  <w:footnote w:type="separator" w:id="-1">
+    <w:p>
+      <w:pPr>
+        <w:spacing w:after="0" w:line="240" w:lineRule="auto"/>
+      </w:pPr>
+      <w:r>
+        <w:separator/>
+      </w:r>
+    </w:p>
+  </w:footnote>
+  <w:footnote w:type="continuationSeparator" w:id="0">
+    <w:p>
+      <w:pPr>
+        <w:spacing w:after="0" w:line="240" w:lineRule="auto"/>
+      </w:pPr>
+      <w:r>
+        <w:continuationSeparator/>
+      </w:r>
+    </w:p>
+  </w:footnote>
+</w:footnotes>
+</file>
+
 <file path=word/numbering.xml><?xml version="1.0" encoding="utf-8"?>
 <w:numbering xmlns:wpc="http://schemas.microsoft.com/office/word/2010/wordprocessingCanvas" xmlns:mc="http://schemas.openxmlformats.org/markup-compatibility/2006" xmlns:o="urn:schemas-microsoft-com:office:office" xmlns:r="http://schemas.openxmlformats.org/officeDocument/2006/relationships" xmlns:m="http://schemas.openxmlformats.org/officeDocument/2006/math" xmlns:v="urn:schemas-microsoft-com:vml" xmlns:wp14="http://schemas.microsoft.com/office/word/2010/wordprocessingDrawing" xmlns:wp="http://schemas.openxmlformats.org/drawingml/2006/wordprocessingDrawing" xmlns:w10="urn:schemas-microsoft-com:office:word" xmlns:w="http://schemas.openxmlformats.org/wordprocessingml/2006/main" xmlns:w14="http://schemas.microsoft.com/office/word/2010/wordml" xmlns:wpg="http://schemas.microsoft.com/office/word/2010/wordprocessingGroup" xmlns:wpi="http://schemas.microsoft.com/office/word/2010/wordprocessingInk" xmlns:wne="http://schemas.microsoft.com/office/word/2006/wordml" xmlns:wps="http://schemas.microsoft.com/office/word/2010/wordprocessingShape" mc:Ignorable="w14 wp14">
   <w:abstractNum w:abstractNumId="0">
     <w:nsid w:val="04333BE2"/>
     <w:multiLevelType w:val="hybridMultilevel"/>
-    <w:tmpl w:val="87F419AE"/>
+    <w:tmpl w:val="51185A2E"/>
     <w:lvl w:ilvl="0" w:tplc="04090001">
       <w:start w:val="1"/>
       <w:numFmt w:val="bullet"/>
@@ -409,7 +2864,7 @@
         <w:rFonts w:ascii="Symbol" w:hAnsi="Symbol" w:hint="default"/>
       </w:rPr>
     </w:lvl>
-    <w:lvl w:ilvl="1" w:tplc="04090003" w:tentative="1">
+    <w:lvl w:ilvl="1" w:tplc="04090003">
       <w:start w:val="1"/>
       <w:numFmt w:val="bullet"/>
       <w:lvlText w:val="o"/>
@@ -421,7 +2876,7 @@
         <w:rFonts w:ascii="Courier New" w:hAnsi="Courier New" w:cs="Courier New" w:hint="default"/>
       </w:rPr>
     </w:lvl>
-    <w:lvl w:ilvl="2" w:tplc="04090005" w:tentative="1">
+    <w:lvl w:ilvl="2" w:tplc="04090005">
       <w:start w:val="1"/>
       <w:numFmt w:val="bullet"/>
       <w:lvlText w:val=""/>
@@ -798,6 +3253,92 @@
     </w:lvl>
   </w:abstractNum>
   <w:abstractNum w:abstractNumId="4">
+    <w:nsid w:val="5BAC1697"/>
+    <w:multiLevelType w:val="hybridMultilevel"/>
+    <w:tmpl w:val="10FCE1B8"/>
+    <w:lvl w:ilvl="0" w:tplc="0409000F">
+      <w:start w:val="1"/>
+      <w:numFmt w:val="decimal"/>
+      <w:lvlText w:val="%1."/>
+      <w:lvlJc w:val="left"/>
+      <w:pPr>
+        <w:ind w:left="1080" w:hanging="360"/>
+      </w:pPr>
+    </w:lvl>
+    <w:lvl w:ilvl="1" w:tplc="04090019">
+      <w:start w:val="1"/>
+      <w:numFmt w:val="lowerLetter"/>
+      <w:lvlText w:val="%2."/>
+      <w:lvlJc w:val="left"/>
+      <w:pPr>
+        <w:ind w:left="1800" w:hanging="360"/>
+      </w:pPr>
+    </w:lvl>
+    <w:lvl w:ilvl="2" w:tplc="0409001B" w:tentative="1">
+      <w:start w:val="1"/>
+      <w:numFmt w:val="lowerRoman"/>
+      <w:lvlText w:val="%3."/>
+      <w:lvlJc w:val="right"/>
+      <w:pPr>
+        <w:ind w:left="2520" w:hanging="180"/>
+      </w:pPr>
+    </w:lvl>
+    <w:lvl w:ilvl="3" w:tplc="0409000F" w:tentative="1">
+      <w:start w:val="1"/>
+      <w:numFmt w:val="decimal"/>
+      <w:lvlText w:val="%4."/>
+      <w:lvlJc w:val="left"/>
+      <w:pPr>
+        <w:ind w:left="3240" w:hanging="360"/>
+      </w:pPr>
+    </w:lvl>
+    <w:lvl w:ilvl="4" w:tplc="04090019" w:tentative="1">
+      <w:start w:val="1"/>
+      <w:numFmt w:val="lowerLetter"/>
+      <w:lvlText w:val="%5."/>
+      <w:lvlJc w:val="left"/>
+      <w:pPr>
+        <w:ind w:left="3960" w:hanging="360"/>
+      </w:pPr>
+    </w:lvl>
+    <w:lvl w:ilvl="5" w:tplc="0409001B" w:tentative="1">
+      <w:start w:val="1"/>
+      <w:numFmt w:val="lowerRoman"/>
+      <w:lvlText w:val="%6."/>
+      <w:lvlJc w:val="right"/>
+      <w:pPr>
+        <w:ind w:left="4680" w:hanging="180"/>
+      </w:pPr>
+    </w:lvl>
+    <w:lvl w:ilvl="6" w:tplc="0409000F" w:tentative="1">
+      <w:start w:val="1"/>
+      <w:numFmt w:val="decimal"/>
+      <w:lvlText w:val="%7."/>
+      <w:lvlJc w:val="left"/>
+      <w:pPr>
+        <w:ind w:left="5400" w:hanging="360"/>
+      </w:pPr>
+    </w:lvl>
+    <w:lvl w:ilvl="7" w:tplc="04090019" w:tentative="1">
+      <w:start w:val="1"/>
+      <w:numFmt w:val="lowerLetter"/>
+      <w:lvlText w:val="%8."/>
+      <w:lvlJc w:val="left"/>
+      <w:pPr>
+        <w:ind w:left="6120" w:hanging="360"/>
+      </w:pPr>
+    </w:lvl>
+    <w:lvl w:ilvl="8" w:tplc="0409001B" w:tentative="1">
+      <w:start w:val="1"/>
+      <w:numFmt w:val="lowerRoman"/>
+      <w:lvlText w:val="%9."/>
+      <w:lvlJc w:val="right"/>
+      <w:pPr>
+        <w:ind w:left="6840" w:hanging="180"/>
+      </w:pPr>
+    </w:lvl>
+  </w:abstractNum>
+  <w:abstractNum w:abstractNumId="5">
     <w:nsid w:val="62AE6B78"/>
     <w:multiLevelType w:val="hybridMultilevel"/>
     <w:tmpl w:val="65EA380E"/>
@@ -883,7 +3424,7 @@
       </w:pPr>
     </w:lvl>
   </w:abstractNum>
-  <w:abstractNum w:abstractNumId="5">
+  <w:abstractNum w:abstractNumId="6">
     <w:nsid w:val="7B4E36BE"/>
     <w:multiLevelType w:val="hybridMultilevel"/>
     <w:tmpl w:val="B5BEC09E"/>
@@ -996,7 +3537,7 @@
       </w:rPr>
     </w:lvl>
   </w:abstractNum>
-  <w:abstractNum w:abstractNumId="6">
+  <w:abstractNum w:abstractNumId="7">
     <w:nsid w:val="7E3B7F6A"/>
     <w:multiLevelType w:val="hybridMultilevel"/>
     <w:tmpl w:val="FE7CA530"/>
@@ -1089,19 +3630,22 @@
     <w:abstractNumId w:val="1"/>
   </w:num>
   <w:num w:numId="3">
-    <w:abstractNumId w:val="5"/>
+    <w:abstractNumId w:val="6"/>
   </w:num>
   <w:num w:numId="4">
-    <w:abstractNumId w:val="6"/>
+    <w:abstractNumId w:val="7"/>
   </w:num>
   <w:num w:numId="5">
     <w:abstractNumId w:val="2"/>
   </w:num>
   <w:num w:numId="6">
-    <w:abstractNumId w:val="4"/>
+    <w:abstractNumId w:val="5"/>
   </w:num>
   <w:num w:numId="7">
     <w:abstractNumId w:val="3"/>
+  </w:num>
+  <w:num w:numId="8">
+    <w:abstractNumId w:val="4"/>
   </w:num>
 </w:numbering>
 </file>
@@ -1357,6 +3901,50 @@
       <w:szCs w:val="16"/>
     </w:rPr>
   </w:style>
+  <w:style w:type="paragraph" w:styleId="Header">
+    <w:name w:val="header"/>
+    <w:basedOn w:val="Normal"/>
+    <w:link w:val="HeaderChar"/>
+    <w:uiPriority w:val="99"/>
+    <w:unhideWhenUsed/>
+    <w:rsid w:val="005D1E06"/>
+    <w:pPr>
+      <w:tabs>
+        <w:tab w:val="center" w:pos="4680"/>
+        <w:tab w:val="right" w:pos="9360"/>
+      </w:tabs>
+      <w:spacing w:after="0" w:line="240" w:lineRule="auto"/>
+    </w:pPr>
+  </w:style>
+  <w:style w:type="character" w:customStyle="1" w:styleId="HeaderChar">
+    <w:name w:val="Header Char"/>
+    <w:basedOn w:val="DefaultParagraphFont"/>
+    <w:link w:val="Header"/>
+    <w:uiPriority w:val="99"/>
+    <w:rsid w:val="005D1E06"/>
+  </w:style>
+  <w:style w:type="paragraph" w:styleId="Footer">
+    <w:name w:val="footer"/>
+    <w:basedOn w:val="Normal"/>
+    <w:link w:val="FooterChar"/>
+    <w:uiPriority w:val="99"/>
+    <w:unhideWhenUsed/>
+    <w:rsid w:val="005D1E06"/>
+    <w:pPr>
+      <w:tabs>
+        <w:tab w:val="center" w:pos="4680"/>
+        <w:tab w:val="right" w:pos="9360"/>
+      </w:tabs>
+      <w:spacing w:after="0" w:line="240" w:lineRule="auto"/>
+    </w:pPr>
+  </w:style>
+  <w:style w:type="character" w:customStyle="1" w:styleId="FooterChar">
+    <w:name w:val="Footer Char"/>
+    <w:basedOn w:val="DefaultParagraphFont"/>
+    <w:link w:val="Footer"/>
+    <w:uiPriority w:val="99"/>
+    <w:rsid w:val="005D1E06"/>
+  </w:style>
 </w:styles>
 </file>
 
@@ -1610,6 +4198,50 @@
       <w:sz w:val="16"/>
       <w:szCs w:val="16"/>
     </w:rPr>
+  </w:style>
+  <w:style w:type="paragraph" w:styleId="Header">
+    <w:name w:val="header"/>
+    <w:basedOn w:val="Normal"/>
+    <w:link w:val="HeaderChar"/>
+    <w:uiPriority w:val="99"/>
+    <w:unhideWhenUsed/>
+    <w:rsid w:val="005D1E06"/>
+    <w:pPr>
+      <w:tabs>
+        <w:tab w:val="center" w:pos="4680"/>
+        <w:tab w:val="right" w:pos="9360"/>
+      </w:tabs>
+      <w:spacing w:after="0" w:line="240" w:lineRule="auto"/>
+    </w:pPr>
+  </w:style>
+  <w:style w:type="character" w:customStyle="1" w:styleId="HeaderChar">
+    <w:name w:val="Header Char"/>
+    <w:basedOn w:val="DefaultParagraphFont"/>
+    <w:link w:val="Header"/>
+    <w:uiPriority w:val="99"/>
+    <w:rsid w:val="005D1E06"/>
+  </w:style>
+  <w:style w:type="paragraph" w:styleId="Footer">
+    <w:name w:val="footer"/>
+    <w:basedOn w:val="Normal"/>
+    <w:link w:val="FooterChar"/>
+    <w:uiPriority w:val="99"/>
+    <w:unhideWhenUsed/>
+    <w:rsid w:val="005D1E06"/>
+    <w:pPr>
+      <w:tabs>
+        <w:tab w:val="center" w:pos="4680"/>
+        <w:tab w:val="right" w:pos="9360"/>
+      </w:tabs>
+      <w:spacing w:after="0" w:line="240" w:lineRule="auto"/>
+    </w:pPr>
+  </w:style>
+  <w:style w:type="character" w:customStyle="1" w:styleId="FooterChar">
+    <w:name w:val="Footer Char"/>
+    <w:basedOn w:val="DefaultParagraphFont"/>
+    <w:link w:val="Footer"/>
+    <w:uiPriority w:val="99"/>
+    <w:rsid w:val="005D1E06"/>
   </w:style>
 </w:styles>
 </file>

</xml_diff>

<commit_message>
add drop of missing data marked as unknown to Bank datasets
</commit_message>
<xml_diff>
--- a/A2-YoussefEzz.docx
+++ b/A2-YoussefEzz.docx
@@ -959,7 +959,7 @@
         <w:pStyle w:val="ListParagraph"/>
         <w:numPr>
           <w:ilvl w:val="0"/>
-          <w:numId w:val="1"/>
+          <w:numId w:val="9"/>
         </w:numPr>
         <w:rPr>
           <w:sz w:val="24"/>
@@ -967,18 +967,33 @@
         </w:rPr>
       </w:pPr>
       <w:r>
-        <w:rPr>
-          <w:sz w:val="24"/>
-          <w:szCs w:val="24"/>
-        </w:rPr>
-        <w:t>categorical</w:t>
-      </w:r>
-      <w:r>
-        <w:rPr>
-          <w:sz w:val="24"/>
-          <w:szCs w:val="24"/>
-        </w:rPr>
-        <w:t xml:space="preserve"> columns</w:t>
+        <w:t xml:space="preserve">Drop rows with </w:t>
+      </w:r>
+      <w:r>
+        <w:t>missing information tagged as “unknown”</w:t>
+      </w:r>
+      <w:r>
+        <w:t xml:space="preserve"> in any column</w:t>
+      </w:r>
+    </w:p>
+    <w:p>
+      <w:pPr>
+        <w:pStyle w:val="ListParagraph"/>
+        <w:numPr>
+          <w:ilvl w:val="0"/>
+          <w:numId w:val="9"/>
+        </w:numPr>
+        <w:rPr>
+          <w:sz w:val="24"/>
+          <w:szCs w:val="24"/>
+        </w:rPr>
+      </w:pPr>
+      <w:r>
+        <w:rPr>
+          <w:sz w:val="24"/>
+          <w:szCs w:val="24"/>
+        </w:rPr>
+        <w:t>categorical columns</w:t>
       </w:r>
       <w:r>
         <w:rPr>
@@ -1031,8 +1046,6 @@
           <w:szCs w:val="21"/>
         </w:rPr>
       </w:pPr>
-      <w:bookmarkStart w:id="0" w:name="_GoBack"/>
-      <w:bookmarkEnd w:id="0"/>
       <w:r>
         <w:rPr>
           <w:rFonts w:ascii="Consolas" w:eastAsia="Times New Roman" w:hAnsi="Consolas" w:cs="Times New Roman"/>
@@ -1631,7 +1644,7 @@
         <w:pStyle w:val="ListParagraph"/>
         <w:numPr>
           <w:ilvl w:val="0"/>
-          <w:numId w:val="1"/>
+          <w:numId w:val="9"/>
         </w:numPr>
         <w:rPr>
           <w:sz w:val="24"/>
@@ -2569,13 +2582,15 @@
         <w:pStyle w:val="ListParagraph"/>
         <w:numPr>
           <w:ilvl w:val="0"/>
-          <w:numId w:val="1"/>
+          <w:numId w:val="9"/>
         </w:numPr>
         <w:rPr>
           <w:sz w:val="24"/>
           <w:szCs w:val="24"/>
         </w:rPr>
       </w:pPr>
+      <w:bookmarkStart w:id="0" w:name="_GoBack"/>
+      <w:bookmarkEnd w:id="0"/>
       <w:r>
         <w:rPr>
           <w:sz w:val="24"/>
@@ -3075,6 +3090,92 @@
     </w:lvl>
   </w:abstractNum>
   <w:abstractNum w:abstractNumId="2">
+    <w:nsid w:val="1BCA3E29"/>
+    <w:multiLevelType w:val="hybridMultilevel"/>
+    <w:tmpl w:val="FBB88F0E"/>
+    <w:lvl w:ilvl="0" w:tplc="04090017">
+      <w:start w:val="1"/>
+      <w:numFmt w:val="lowerLetter"/>
+      <w:lvlText w:val="%1)"/>
+      <w:lvlJc w:val="left"/>
+      <w:pPr>
+        <w:ind w:left="720" w:hanging="360"/>
+      </w:pPr>
+    </w:lvl>
+    <w:lvl w:ilvl="1" w:tplc="04090019" w:tentative="1">
+      <w:start w:val="1"/>
+      <w:numFmt w:val="lowerLetter"/>
+      <w:lvlText w:val="%2."/>
+      <w:lvlJc w:val="left"/>
+      <w:pPr>
+        <w:ind w:left="1440" w:hanging="360"/>
+      </w:pPr>
+    </w:lvl>
+    <w:lvl w:ilvl="2" w:tplc="0409001B" w:tentative="1">
+      <w:start w:val="1"/>
+      <w:numFmt w:val="lowerRoman"/>
+      <w:lvlText w:val="%3."/>
+      <w:lvlJc w:val="right"/>
+      <w:pPr>
+        <w:ind w:left="2160" w:hanging="180"/>
+      </w:pPr>
+    </w:lvl>
+    <w:lvl w:ilvl="3" w:tplc="0409000F" w:tentative="1">
+      <w:start w:val="1"/>
+      <w:numFmt w:val="decimal"/>
+      <w:lvlText w:val="%4."/>
+      <w:lvlJc w:val="left"/>
+      <w:pPr>
+        <w:ind w:left="2880" w:hanging="360"/>
+      </w:pPr>
+    </w:lvl>
+    <w:lvl w:ilvl="4" w:tplc="04090019" w:tentative="1">
+      <w:start w:val="1"/>
+      <w:numFmt w:val="lowerLetter"/>
+      <w:lvlText w:val="%5."/>
+      <w:lvlJc w:val="left"/>
+      <w:pPr>
+        <w:ind w:left="3600" w:hanging="360"/>
+      </w:pPr>
+    </w:lvl>
+    <w:lvl w:ilvl="5" w:tplc="0409001B" w:tentative="1">
+      <w:start w:val="1"/>
+      <w:numFmt w:val="lowerRoman"/>
+      <w:lvlText w:val="%6."/>
+      <w:lvlJc w:val="right"/>
+      <w:pPr>
+        <w:ind w:left="4320" w:hanging="180"/>
+      </w:pPr>
+    </w:lvl>
+    <w:lvl w:ilvl="6" w:tplc="0409000F" w:tentative="1">
+      <w:start w:val="1"/>
+      <w:numFmt w:val="decimal"/>
+      <w:lvlText w:val="%7."/>
+      <w:lvlJc w:val="left"/>
+      <w:pPr>
+        <w:ind w:left="5040" w:hanging="360"/>
+      </w:pPr>
+    </w:lvl>
+    <w:lvl w:ilvl="7" w:tplc="04090019" w:tentative="1">
+      <w:start w:val="1"/>
+      <w:numFmt w:val="lowerLetter"/>
+      <w:lvlText w:val="%8."/>
+      <w:lvlJc w:val="left"/>
+      <w:pPr>
+        <w:ind w:left="5760" w:hanging="360"/>
+      </w:pPr>
+    </w:lvl>
+    <w:lvl w:ilvl="8" w:tplc="0409001B" w:tentative="1">
+      <w:start w:val="1"/>
+      <w:numFmt w:val="lowerRoman"/>
+      <w:lvlText w:val="%9."/>
+      <w:lvlJc w:val="right"/>
+      <w:pPr>
+        <w:ind w:left="6480" w:hanging="180"/>
+      </w:pPr>
+    </w:lvl>
+  </w:abstractNum>
+  <w:abstractNum w:abstractNumId="3">
     <w:nsid w:val="383C1828"/>
     <w:multiLevelType w:val="hybridMultilevel"/>
     <w:tmpl w:val="CA862A1C"/>
@@ -3166,7 +3267,7 @@
       </w:pPr>
     </w:lvl>
   </w:abstractNum>
-  <w:abstractNum w:abstractNumId="3">
+  <w:abstractNum w:abstractNumId="4">
     <w:nsid w:val="43486C55"/>
     <w:multiLevelType w:val="hybridMultilevel"/>
     <w:tmpl w:val="B2F28C5E"/>
@@ -3252,7 +3353,7 @@
       </w:pPr>
     </w:lvl>
   </w:abstractNum>
-  <w:abstractNum w:abstractNumId="4">
+  <w:abstractNum w:abstractNumId="5">
     <w:nsid w:val="5BAC1697"/>
     <w:multiLevelType w:val="hybridMultilevel"/>
     <w:tmpl w:val="10FCE1B8"/>
@@ -3338,7 +3439,93 @@
       </w:pPr>
     </w:lvl>
   </w:abstractNum>
-  <w:abstractNum w:abstractNumId="5">
+  <w:abstractNum w:abstractNumId="6">
+    <w:nsid w:val="60864D9B"/>
+    <w:multiLevelType w:val="hybridMultilevel"/>
+    <w:tmpl w:val="E03858FC"/>
+    <w:lvl w:ilvl="0" w:tplc="04090017">
+      <w:start w:val="1"/>
+      <w:numFmt w:val="lowerLetter"/>
+      <w:lvlText w:val="%1)"/>
+      <w:lvlJc w:val="left"/>
+      <w:pPr>
+        <w:ind w:left="720" w:hanging="360"/>
+      </w:pPr>
+    </w:lvl>
+    <w:lvl w:ilvl="1" w:tplc="04090019" w:tentative="1">
+      <w:start w:val="1"/>
+      <w:numFmt w:val="lowerLetter"/>
+      <w:lvlText w:val="%2."/>
+      <w:lvlJc w:val="left"/>
+      <w:pPr>
+        <w:ind w:left="1440" w:hanging="360"/>
+      </w:pPr>
+    </w:lvl>
+    <w:lvl w:ilvl="2" w:tplc="0409001B" w:tentative="1">
+      <w:start w:val="1"/>
+      <w:numFmt w:val="lowerRoman"/>
+      <w:lvlText w:val="%3."/>
+      <w:lvlJc w:val="right"/>
+      <w:pPr>
+        <w:ind w:left="2160" w:hanging="180"/>
+      </w:pPr>
+    </w:lvl>
+    <w:lvl w:ilvl="3" w:tplc="0409000F" w:tentative="1">
+      <w:start w:val="1"/>
+      <w:numFmt w:val="decimal"/>
+      <w:lvlText w:val="%4."/>
+      <w:lvlJc w:val="left"/>
+      <w:pPr>
+        <w:ind w:left="2880" w:hanging="360"/>
+      </w:pPr>
+    </w:lvl>
+    <w:lvl w:ilvl="4" w:tplc="04090019" w:tentative="1">
+      <w:start w:val="1"/>
+      <w:numFmt w:val="lowerLetter"/>
+      <w:lvlText w:val="%5."/>
+      <w:lvlJc w:val="left"/>
+      <w:pPr>
+        <w:ind w:left="3600" w:hanging="360"/>
+      </w:pPr>
+    </w:lvl>
+    <w:lvl w:ilvl="5" w:tplc="0409001B" w:tentative="1">
+      <w:start w:val="1"/>
+      <w:numFmt w:val="lowerRoman"/>
+      <w:lvlText w:val="%6."/>
+      <w:lvlJc w:val="right"/>
+      <w:pPr>
+        <w:ind w:left="4320" w:hanging="180"/>
+      </w:pPr>
+    </w:lvl>
+    <w:lvl w:ilvl="6" w:tplc="0409000F" w:tentative="1">
+      <w:start w:val="1"/>
+      <w:numFmt w:val="decimal"/>
+      <w:lvlText w:val="%7."/>
+      <w:lvlJc w:val="left"/>
+      <w:pPr>
+        <w:ind w:left="5040" w:hanging="360"/>
+      </w:pPr>
+    </w:lvl>
+    <w:lvl w:ilvl="7" w:tplc="04090019" w:tentative="1">
+      <w:start w:val="1"/>
+      <w:numFmt w:val="lowerLetter"/>
+      <w:lvlText w:val="%8."/>
+      <w:lvlJc w:val="left"/>
+      <w:pPr>
+        <w:ind w:left="5760" w:hanging="360"/>
+      </w:pPr>
+    </w:lvl>
+    <w:lvl w:ilvl="8" w:tplc="0409001B" w:tentative="1">
+      <w:start w:val="1"/>
+      <w:numFmt w:val="lowerRoman"/>
+      <w:lvlText w:val="%9."/>
+      <w:lvlJc w:val="right"/>
+      <w:pPr>
+        <w:ind w:left="6480" w:hanging="180"/>
+      </w:pPr>
+    </w:lvl>
+  </w:abstractNum>
+  <w:abstractNum w:abstractNumId="7">
     <w:nsid w:val="62AE6B78"/>
     <w:multiLevelType w:val="hybridMultilevel"/>
     <w:tmpl w:val="65EA380E"/>
@@ -3424,7 +3611,7 @@
       </w:pPr>
     </w:lvl>
   </w:abstractNum>
-  <w:abstractNum w:abstractNumId="6">
+  <w:abstractNum w:abstractNumId="8">
     <w:nsid w:val="7B4E36BE"/>
     <w:multiLevelType w:val="hybridMultilevel"/>
     <w:tmpl w:val="B5BEC09E"/>
@@ -3537,7 +3724,7 @@
       </w:rPr>
     </w:lvl>
   </w:abstractNum>
-  <w:abstractNum w:abstractNumId="7">
+  <w:abstractNum w:abstractNumId="9">
     <w:nsid w:val="7E3B7F6A"/>
     <w:multiLevelType w:val="hybridMultilevel"/>
     <w:tmpl w:val="FE7CA530"/>
@@ -3630,22 +3817,28 @@
     <w:abstractNumId w:val="1"/>
   </w:num>
   <w:num w:numId="3">
+    <w:abstractNumId w:val="8"/>
+  </w:num>
+  <w:num w:numId="4">
+    <w:abstractNumId w:val="9"/>
+  </w:num>
+  <w:num w:numId="5">
+    <w:abstractNumId w:val="3"/>
+  </w:num>
+  <w:num w:numId="6">
+    <w:abstractNumId w:val="7"/>
+  </w:num>
+  <w:num w:numId="7">
+    <w:abstractNumId w:val="4"/>
+  </w:num>
+  <w:num w:numId="8">
+    <w:abstractNumId w:val="5"/>
+  </w:num>
+  <w:num w:numId="9">
     <w:abstractNumId w:val="6"/>
   </w:num>
-  <w:num w:numId="4">
-    <w:abstractNumId w:val="7"/>
-  </w:num>
-  <w:num w:numId="5">
+  <w:num w:numId="10">
     <w:abstractNumId w:val="2"/>
-  </w:num>
-  <w:num w:numId="6">
-    <w:abstractNumId w:val="5"/>
-  </w:num>
-  <w:num w:numId="7">
-    <w:abstractNumId w:val="3"/>
-  </w:num>
-  <w:num w:numId="8">
-    <w:abstractNumId w:val="4"/>
   </w:num>
 </w:numbering>
 </file>

</xml_diff>

<commit_message>
add SVM_ring_separable.py to train SVM classification model and plot the result, add scatter_plot.py
</commit_message>
<xml_diff>
--- a/A2-YoussefEzz.docx
+++ b/A2-YoussefEzz.docx
@@ -967,13 +967,7 @@
         </w:rPr>
       </w:pPr>
       <w:r>
-        <w:t xml:space="preserve">Drop rows with </w:t>
-      </w:r>
-      <w:r>
-        <w:t>missing information tagged as “unknown”</w:t>
-      </w:r>
-      <w:r>
-        <w:t xml:space="preserve"> in any column</w:t>
+        <w:t>Drop rows with missing information tagged as “unknown” in any column</w:t>
       </w:r>
     </w:p>
     <w:p>
@@ -2355,7 +2349,17 @@
           <w:sz w:val="21"/>
           <w:szCs w:val="21"/>
         </w:rPr>
-        <w:t>scaled_df</w:t>
+        <w:t>df_</w:t>
+      </w:r>
+      <w:proofErr w:type="gramStart"/>
+      <w:r>
+        <w:rPr>
+          <w:rFonts w:ascii="Consolas" w:eastAsia="Times New Roman" w:hAnsi="Consolas" w:cs="Times New Roman"/>
+          <w:color w:val="9CDCFE"/>
+          <w:sz w:val="21"/>
+          <w:szCs w:val="21"/>
+        </w:rPr>
+        <w:t>normalized</w:t>
       </w:r>
       <w:proofErr w:type="spellEnd"/>
       <w:r>
@@ -2365,64 +2369,7 @@
           <w:sz w:val="21"/>
           <w:szCs w:val="21"/>
         </w:rPr>
-        <w:t xml:space="preserve"> </w:t>
-      </w:r>
-      <w:r>
-        <w:rPr>
-          <w:rFonts w:ascii="Consolas" w:eastAsia="Times New Roman" w:hAnsi="Consolas" w:cs="Times New Roman"/>
-          <w:color w:val="D4D4D4"/>
-          <w:sz w:val="21"/>
-          <w:szCs w:val="21"/>
-        </w:rPr>
-        <w:t>=</w:t>
-      </w:r>
-      <w:r>
-        <w:rPr>
-          <w:rFonts w:ascii="Consolas" w:eastAsia="Times New Roman" w:hAnsi="Consolas" w:cs="Times New Roman"/>
-          <w:color w:val="CCCCCC"/>
-          <w:sz w:val="21"/>
-          <w:szCs w:val="21"/>
-        </w:rPr>
-        <w:t xml:space="preserve"> </w:t>
-      </w:r>
-      <w:proofErr w:type="spellStart"/>
-      <w:proofErr w:type="gramStart"/>
-      <w:r>
-        <w:rPr>
-          <w:rFonts w:ascii="Consolas" w:eastAsia="Times New Roman" w:hAnsi="Consolas" w:cs="Times New Roman"/>
-          <w:color w:val="4EC9B0"/>
-          <w:sz w:val="21"/>
-          <w:szCs w:val="21"/>
-        </w:rPr>
-        <w:t>pd</w:t>
-      </w:r>
-      <w:r>
-        <w:rPr>
-          <w:rFonts w:ascii="Consolas" w:eastAsia="Times New Roman" w:hAnsi="Consolas" w:cs="Times New Roman"/>
-          <w:color w:val="CCCCCC"/>
-          <w:sz w:val="21"/>
-          <w:szCs w:val="21"/>
-        </w:rPr>
-        <w:t>.</w:t>
-      </w:r>
-      <w:r>
-        <w:rPr>
-          <w:rFonts w:ascii="Consolas" w:eastAsia="Times New Roman" w:hAnsi="Consolas" w:cs="Times New Roman"/>
-          <w:color w:val="4EC9B0"/>
-          <w:sz w:val="21"/>
-          <w:szCs w:val="21"/>
-        </w:rPr>
-        <w:t>DataFrame</w:t>
-      </w:r>
-      <w:proofErr w:type="spellEnd"/>
-      <w:r>
-        <w:rPr>
-          <w:rFonts w:ascii="Consolas" w:eastAsia="Times New Roman" w:hAnsi="Consolas" w:cs="Times New Roman"/>
-          <w:color w:val="CCCCCC"/>
-          <w:sz w:val="21"/>
-          <w:szCs w:val="21"/>
-        </w:rPr>
-        <w:t>(</w:t>
+        <w:t>[</w:t>
       </w:r>
       <w:proofErr w:type="spellStart"/>
       <w:proofErr w:type="gramEnd"/>
@@ -2433,7 +2380,7 @@
           <w:sz w:val="21"/>
           <w:szCs w:val="21"/>
         </w:rPr>
-        <w:t>scaled_data</w:t>
+        <w:t>columns_to_scale</w:t>
       </w:r>
       <w:proofErr w:type="spellEnd"/>
       <w:r>
@@ -2443,8 +2390,27 @@
           <w:sz w:val="21"/>
           <w:szCs w:val="21"/>
         </w:rPr>
-        <w:t xml:space="preserve">, </w:t>
-      </w:r>
+        <w:t xml:space="preserve">] </w:t>
+      </w:r>
+      <w:r>
+        <w:rPr>
+          <w:rFonts w:ascii="Consolas" w:eastAsia="Times New Roman" w:hAnsi="Consolas" w:cs="Times New Roman"/>
+          <w:color w:val="D4D4D4"/>
+          <w:sz w:val="21"/>
+          <w:szCs w:val="21"/>
+        </w:rPr>
+        <w:t>=</w:t>
+      </w:r>
+      <w:r>
+        <w:rPr>
+          <w:rFonts w:ascii="Consolas" w:eastAsia="Times New Roman" w:hAnsi="Consolas" w:cs="Times New Roman"/>
+          <w:color w:val="CCCCCC"/>
+          <w:sz w:val="21"/>
+          <w:szCs w:val="21"/>
+        </w:rPr>
+        <w:t xml:space="preserve"> </w:t>
+      </w:r>
+      <w:proofErr w:type="spellStart"/>
       <w:r>
         <w:rPr>
           <w:rFonts w:ascii="Consolas" w:eastAsia="Times New Roman" w:hAnsi="Consolas" w:cs="Times New Roman"/>
@@ -2452,18 +2418,8 @@
           <w:sz w:val="21"/>
           <w:szCs w:val="21"/>
         </w:rPr>
-        <w:t>columns</w:t>
-      </w:r>
-      <w:r>
-        <w:rPr>
-          <w:rFonts w:ascii="Consolas" w:eastAsia="Times New Roman" w:hAnsi="Consolas" w:cs="Times New Roman"/>
-          <w:color w:val="D4D4D4"/>
-          <w:sz w:val="21"/>
-          <w:szCs w:val="21"/>
-        </w:rPr>
-        <w:t>=</w:t>
-      </w:r>
-      <w:proofErr w:type="spellStart"/>
+        <w:t>scaled_d</w:t>
+      </w:r>
       <w:r>
         <w:rPr>
           <w:rFonts w:ascii="Consolas" w:eastAsia="Times New Roman" w:hAnsi="Consolas" w:cs="Times New Roman"/>
@@ -2471,109 +2427,7 @@
           <w:sz w:val="21"/>
           <w:szCs w:val="21"/>
         </w:rPr>
-        <w:t>columns_to_scale</w:t>
-      </w:r>
-      <w:proofErr w:type="spellEnd"/>
-      <w:r>
-        <w:rPr>
-          <w:rFonts w:ascii="Consolas" w:eastAsia="Times New Roman" w:hAnsi="Consolas" w:cs="Times New Roman"/>
-          <w:color w:val="CCCCCC"/>
-          <w:sz w:val="21"/>
-          <w:szCs w:val="21"/>
-        </w:rPr>
-        <w:t>)</w:t>
-      </w:r>
-    </w:p>
-    <w:p>
-      <w:pPr>
-        <w:shd w:val="clear" w:color="auto" w:fill="1F1F1F"/>
-        <w:spacing w:after="0" w:line="285" w:lineRule="atLeast"/>
-        <w:ind w:left="360" w:firstLine="360"/>
-        <w:rPr>
-          <w:rFonts w:ascii="Consolas" w:eastAsia="Times New Roman" w:hAnsi="Consolas" w:cs="Times New Roman"/>
-          <w:color w:val="CCCCCC"/>
-          <w:sz w:val="21"/>
-          <w:szCs w:val="21"/>
-        </w:rPr>
-      </w:pPr>
-      <w:proofErr w:type="spellStart"/>
-      <w:r>
-        <w:rPr>
-          <w:rFonts w:ascii="Consolas" w:eastAsia="Times New Roman" w:hAnsi="Consolas" w:cs="Times New Roman"/>
-          <w:color w:val="9CDCFE"/>
-          <w:sz w:val="21"/>
-          <w:szCs w:val="21"/>
-        </w:rPr>
-        <w:t>df_</w:t>
-      </w:r>
-      <w:proofErr w:type="gramStart"/>
-      <w:r>
-        <w:rPr>
-          <w:rFonts w:ascii="Consolas" w:eastAsia="Times New Roman" w:hAnsi="Consolas" w:cs="Times New Roman"/>
-          <w:color w:val="9CDCFE"/>
-          <w:sz w:val="21"/>
-          <w:szCs w:val="21"/>
-        </w:rPr>
-        <w:t>normalized</w:t>
-      </w:r>
-      <w:proofErr w:type="spellEnd"/>
-      <w:r>
-        <w:rPr>
-          <w:rFonts w:ascii="Consolas" w:eastAsia="Times New Roman" w:hAnsi="Consolas" w:cs="Times New Roman"/>
-          <w:color w:val="CCCCCC"/>
-          <w:sz w:val="21"/>
-          <w:szCs w:val="21"/>
-        </w:rPr>
-        <w:t>[</w:t>
-      </w:r>
-      <w:proofErr w:type="spellStart"/>
-      <w:proofErr w:type="gramEnd"/>
-      <w:r>
-        <w:rPr>
-          <w:rFonts w:ascii="Consolas" w:eastAsia="Times New Roman" w:hAnsi="Consolas" w:cs="Times New Roman"/>
-          <w:color w:val="9CDCFE"/>
-          <w:sz w:val="21"/>
-          <w:szCs w:val="21"/>
-        </w:rPr>
-        <w:t>columns_to_scale</w:t>
-      </w:r>
-      <w:proofErr w:type="spellEnd"/>
-      <w:r>
-        <w:rPr>
-          <w:rFonts w:ascii="Consolas" w:eastAsia="Times New Roman" w:hAnsi="Consolas" w:cs="Times New Roman"/>
-          <w:color w:val="CCCCCC"/>
-          <w:sz w:val="21"/>
-          <w:szCs w:val="21"/>
-        </w:rPr>
-        <w:t xml:space="preserve">] </w:t>
-      </w:r>
-      <w:r>
-        <w:rPr>
-          <w:rFonts w:ascii="Consolas" w:eastAsia="Times New Roman" w:hAnsi="Consolas" w:cs="Times New Roman"/>
-          <w:color w:val="D4D4D4"/>
-          <w:sz w:val="21"/>
-          <w:szCs w:val="21"/>
-        </w:rPr>
-        <w:t>=</w:t>
-      </w:r>
-      <w:r>
-        <w:rPr>
-          <w:rFonts w:ascii="Consolas" w:eastAsia="Times New Roman" w:hAnsi="Consolas" w:cs="Times New Roman"/>
-          <w:color w:val="CCCCCC"/>
-          <w:sz w:val="21"/>
-          <w:szCs w:val="21"/>
-        </w:rPr>
-        <w:t xml:space="preserve"> </w:t>
-      </w:r>
-      <w:proofErr w:type="spellStart"/>
-      <w:r>
-        <w:rPr>
-          <w:rFonts w:ascii="Consolas" w:eastAsia="Times New Roman" w:hAnsi="Consolas" w:cs="Times New Roman"/>
-          <w:color w:val="9CDCFE"/>
-          <w:sz w:val="21"/>
-          <w:szCs w:val="21"/>
-        </w:rPr>
-        <w:t>scaled_df</w:t>
+        <w:t>ata</w:t>
       </w:r>
       <w:proofErr w:type="spellEnd"/>
     </w:p>
@@ -2589,8 +2443,6 @@
           <w:szCs w:val="24"/>
         </w:rPr>
       </w:pPr>
-      <w:bookmarkStart w:id="0" w:name="_GoBack"/>
-      <w:bookmarkEnd w:id="0"/>
       <w:r>
         <w:rPr>
           <w:sz w:val="24"/>
@@ -2800,6 +2652,730 @@
           <w:szCs w:val="24"/>
         </w:rPr>
       </w:pPr>
+    </w:p>
+    <w:p>
+      <w:pPr>
+        <w:pStyle w:val="ListParagraph"/>
+        <w:numPr>
+          <w:ilvl w:val="0"/>
+          <w:numId w:val="1"/>
+        </w:numPr>
+        <w:rPr>
+          <w:b/>
+          <w:bCs/>
+          <w:sz w:val="28"/>
+          <w:szCs w:val="28"/>
+        </w:rPr>
+      </w:pPr>
+      <w:r>
+        <w:rPr>
+          <w:b/>
+          <w:bCs/>
+          <w:sz w:val="28"/>
+          <w:szCs w:val="28"/>
+        </w:rPr>
+        <w:t xml:space="preserve">Part </w:t>
+      </w:r>
+      <w:r>
+        <w:rPr>
+          <w:b/>
+          <w:bCs/>
+          <w:sz w:val="28"/>
+          <w:szCs w:val="28"/>
+        </w:rPr>
+        <w:t>2</w:t>
+      </w:r>
+      <w:r>
+        <w:rPr>
+          <w:b/>
+          <w:bCs/>
+          <w:sz w:val="28"/>
+          <w:szCs w:val="28"/>
+        </w:rPr>
+        <w:t xml:space="preserve"> : </w:t>
+      </w:r>
+      <w:r>
+        <w:rPr>
+          <w:b/>
+          <w:bCs/>
+          <w:sz w:val="28"/>
+          <w:szCs w:val="28"/>
+        </w:rPr>
+        <w:t>Classification problem</w:t>
+      </w:r>
+    </w:p>
+    <w:p>
+      <w:pPr>
+        <w:pStyle w:val="ListParagraph"/>
+        <w:numPr>
+          <w:ilvl w:val="0"/>
+          <w:numId w:val="11"/>
+        </w:numPr>
+        <w:rPr>
+          <w:b/>
+          <w:bCs/>
+          <w:sz w:val="28"/>
+          <w:szCs w:val="28"/>
+        </w:rPr>
+      </w:pPr>
+      <w:r>
+        <w:rPr>
+          <w:b/>
+          <w:bCs/>
+          <w:sz w:val="28"/>
+          <w:szCs w:val="28"/>
+        </w:rPr>
+        <w:t xml:space="preserve">SVM </w:t>
+      </w:r>
+      <w:r>
+        <w:rPr>
+          <w:b/>
+          <w:bCs/>
+          <w:sz w:val="28"/>
+          <w:szCs w:val="28"/>
+        </w:rPr>
+        <w:t>classification model</w:t>
+      </w:r>
+      <w:r>
+        <w:rPr>
+          <w:b/>
+          <w:bCs/>
+          <w:sz w:val="28"/>
+          <w:szCs w:val="28"/>
+        </w:rPr>
+        <w:t xml:space="preserve"> for Ring Dataset</w:t>
+      </w:r>
+      <w:r>
+        <w:rPr>
+          <w:b/>
+          <w:bCs/>
+          <w:sz w:val="28"/>
+          <w:szCs w:val="28"/>
+        </w:rPr>
+        <w:t xml:space="preserve"> in </w:t>
+      </w:r>
+      <w:r>
+        <w:rPr>
+          <w:b/>
+          <w:bCs/>
+          <w:sz w:val="28"/>
+          <w:szCs w:val="28"/>
+        </w:rPr>
+        <w:t>SVM_ring_separable.py</w:t>
+      </w:r>
+    </w:p>
+    <w:p>
+      <w:pPr>
+        <w:ind w:left="1080"/>
+        <w:rPr>
+          <w:sz w:val="24"/>
+          <w:szCs w:val="24"/>
+        </w:rPr>
+      </w:pPr>
+      <w:r>
+        <w:rPr>
+          <w:noProof/>
+        </w:rPr>
+        <w:drawing>
+          <wp:anchor distT="0" distB="0" distL="114300" distR="114300" simplePos="0" relativeHeight="251661312" behindDoc="1" locked="0" layoutInCell="1" allowOverlap="1" wp14:anchorId="7D14FF65" wp14:editId="2996AE25">
+            <wp:simplePos x="0" y="0"/>
+            <wp:positionH relativeFrom="column">
+              <wp:posOffset>4980940</wp:posOffset>
+            </wp:positionH>
+            <wp:positionV relativeFrom="paragraph">
+              <wp:posOffset>727710</wp:posOffset>
+            </wp:positionV>
+            <wp:extent cx="2138680" cy="2032635"/>
+            <wp:effectExtent l="0" t="0" r="0" b="5715"/>
+            <wp:wrapThrough wrapText="bothSides">
+              <wp:wrapPolygon edited="0">
+                <wp:start x="0" y="0"/>
+                <wp:lineTo x="0" y="21458"/>
+                <wp:lineTo x="21356" y="21458"/>
+                <wp:lineTo x="21356" y="0"/>
+                <wp:lineTo x="0" y="0"/>
+              </wp:wrapPolygon>
+            </wp:wrapThrough>
+            <wp:docPr id="3" name="Picture 3"/>
+            <wp:cNvGraphicFramePr>
+              <a:graphicFrameLocks xmlns:a="http://schemas.openxmlformats.org/drawingml/2006/main" noChangeAspect="1"/>
+            </wp:cNvGraphicFramePr>
+            <a:graphic xmlns:a="http://schemas.openxmlformats.org/drawingml/2006/main">
+              <a:graphicData uri="http://schemas.openxmlformats.org/drawingml/2006/picture">
+                <pic:pic xmlns:pic="http://schemas.openxmlformats.org/drawingml/2006/picture">
+                  <pic:nvPicPr>
+                    <pic:cNvPr id="0" name=""/>
+                    <pic:cNvPicPr/>
+                  </pic:nvPicPr>
+                  <pic:blipFill>
+                    <a:blip r:embed="rId14">
+                      <a:extLst>
+                        <a:ext uri="{28A0092B-C50C-407E-A947-70E740481C1C}">
+                          <a14:useLocalDpi xmlns:a14="http://schemas.microsoft.com/office/drawing/2010/main" val="0"/>
+                        </a:ext>
+                      </a:extLst>
+                    </a:blip>
+                    <a:stretch>
+                      <a:fillRect/>
+                    </a:stretch>
+                  </pic:blipFill>
+                  <pic:spPr>
+                    <a:xfrm>
+                      <a:off x="0" y="0"/>
+                      <a:ext cx="2138680" cy="2032635"/>
+                    </a:xfrm>
+                    <a:prstGeom prst="rect">
+                      <a:avLst/>
+                    </a:prstGeom>
+                  </pic:spPr>
+                </pic:pic>
+              </a:graphicData>
+            </a:graphic>
+            <wp14:sizeRelH relativeFrom="page">
+              <wp14:pctWidth>0</wp14:pctWidth>
+            </wp14:sizeRelH>
+            <wp14:sizeRelV relativeFrom="page">
+              <wp14:pctHeight>0</wp14:pctHeight>
+            </wp14:sizeRelV>
+          </wp:anchor>
+        </w:drawing>
+      </w:r>
+      <w:proofErr w:type="spellStart"/>
+      <w:r>
+        <w:rPr>
+          <w:b/>
+          <w:bCs/>
+          <w:sz w:val="24"/>
+          <w:szCs w:val="24"/>
+        </w:rPr>
+        <w:t>Libsvm</w:t>
+      </w:r>
+      <w:proofErr w:type="spellEnd"/>
+      <w:r>
+        <w:rPr>
+          <w:sz w:val="24"/>
+          <w:szCs w:val="24"/>
+        </w:rPr>
+        <w:t xml:space="preserve"> library is used to train the model using the training set of </w:t>
+      </w:r>
+      <w:r>
+        <w:rPr>
+          <w:b/>
+          <w:bCs/>
+          <w:sz w:val="24"/>
+          <w:szCs w:val="24"/>
+        </w:rPr>
+        <w:t>A2-ring-separable.txt</w:t>
+      </w:r>
+      <w:r>
+        <w:rPr>
+          <w:b/>
+          <w:bCs/>
+          <w:sz w:val="24"/>
+          <w:szCs w:val="24"/>
+        </w:rPr>
+        <w:t xml:space="preserve"> </w:t>
+      </w:r>
+      <w:r>
+        <w:rPr>
+          <w:sz w:val="24"/>
+          <w:szCs w:val="24"/>
+        </w:rPr>
+        <w:t xml:space="preserve">using the default parameter </w:t>
+      </w:r>
+      <w:r>
+        <w:rPr>
+          <w:b/>
+          <w:bCs/>
+          <w:sz w:val="24"/>
+          <w:szCs w:val="24"/>
+        </w:rPr>
+        <w:t>-t</w:t>
+      </w:r>
+      <w:r>
+        <w:rPr>
+          <w:sz w:val="24"/>
+          <w:szCs w:val="24"/>
+        </w:rPr>
+        <w:t xml:space="preserve"> for kernel type </w:t>
+      </w:r>
+      <w:r>
+        <w:rPr>
+          <w:sz w:val="24"/>
+          <w:szCs w:val="24"/>
+        </w:rPr>
+        <w:t xml:space="preserve">2 -- radial basis function: </w:t>
+      </w:r>
+      <w:proofErr w:type="spellStart"/>
+      <w:r>
+        <w:rPr>
+          <w:sz w:val="24"/>
+          <w:szCs w:val="24"/>
+        </w:rPr>
+        <w:t>exp</w:t>
+      </w:r>
+      <w:proofErr w:type="spellEnd"/>
+      <w:r>
+        <w:rPr>
+          <w:sz w:val="24"/>
+          <w:szCs w:val="24"/>
+        </w:rPr>
+        <w:t>(-gamma*|u-v|^2)</w:t>
+      </w:r>
+      <w:r>
+        <w:rPr>
+          <w:sz w:val="24"/>
+          <w:szCs w:val="24"/>
+        </w:rPr>
+        <w:t xml:space="preserve">, but gamma variable </w:t>
+      </w:r>
+      <w:r>
+        <w:rPr>
+          <w:b/>
+          <w:bCs/>
+          <w:sz w:val="24"/>
+          <w:szCs w:val="24"/>
+        </w:rPr>
+        <w:t xml:space="preserve"> -g </w:t>
+      </w:r>
+      <w:r>
+        <w:rPr>
+          <w:sz w:val="24"/>
+          <w:szCs w:val="24"/>
+        </w:rPr>
+        <w:t xml:space="preserve"> had to be tuned to be 50 – 200</w:t>
+      </w:r>
+      <w:r>
+        <w:t xml:space="preserve"> </w:t>
+      </w:r>
+      <w:r>
+        <w:rPr>
+          <w:sz w:val="24"/>
+          <w:szCs w:val="24"/>
+        </w:rPr>
+        <w:t>(default 1/</w:t>
+      </w:r>
+      <w:proofErr w:type="spellStart"/>
+      <w:r>
+        <w:rPr>
+          <w:sz w:val="24"/>
+          <w:szCs w:val="24"/>
+        </w:rPr>
+        <w:t>num_features</w:t>
+      </w:r>
+      <w:proofErr w:type="spellEnd"/>
+      <w:r>
+        <w:rPr>
+          <w:sz w:val="24"/>
+          <w:szCs w:val="24"/>
+        </w:rPr>
+        <w:t>)</w:t>
+      </w:r>
+      <w:r>
+        <w:rPr>
+          <w:sz w:val="24"/>
+          <w:szCs w:val="24"/>
+        </w:rPr>
+        <w:t xml:space="preserve"> to maintain accuracy above 99%.</w:t>
+      </w:r>
+    </w:p>
+    <w:p>
+      <w:pPr>
+        <w:ind w:left="1080"/>
+        <w:rPr>
+          <w:sz w:val="28"/>
+          <w:szCs w:val="28"/>
+        </w:rPr>
+      </w:pPr>
+      <w:r>
+        <w:rPr>
+          <w:sz w:val="24"/>
+          <w:szCs w:val="24"/>
+        </w:rPr>
+        <w:t>Graphic Interface</w:t>
+      </w:r>
+      <w:r>
+        <w:rPr>
+          <w:sz w:val="24"/>
+          <w:szCs w:val="24"/>
+        </w:rPr>
+        <w:t xml:space="preserve"> applet on </w:t>
+      </w:r>
+      <w:proofErr w:type="spellStart"/>
+      <w:r>
+        <w:rPr>
+          <w:sz w:val="24"/>
+          <w:szCs w:val="24"/>
+        </w:rPr>
+        <w:t>LiBsvm</w:t>
+      </w:r>
+      <w:proofErr w:type="spellEnd"/>
+      <w:r>
+        <w:rPr>
+          <w:sz w:val="24"/>
+          <w:szCs w:val="24"/>
+        </w:rPr>
+        <w:t xml:space="preserve"> website </w:t>
+      </w:r>
+      <w:hyperlink r:id="rId15" w:history="1">
+        <w:r>
+          <w:rPr>
+            <w:rStyle w:val="Hyperlink"/>
+            <w:sz w:val="24"/>
+            <w:szCs w:val="24"/>
+          </w:rPr>
+          <w:t xml:space="preserve">https://www.csie.ntu.edu.tw/~cjlin/libsvm/ </w:t>
+        </w:r>
+      </w:hyperlink>
+      <w:r>
+        <w:rPr>
+          <w:sz w:val="24"/>
+          <w:szCs w:val="24"/>
+        </w:rPr>
+        <w:t>helped select the value of gamma</w:t>
+      </w:r>
+      <w:r>
+        <w:rPr>
+          <w:sz w:val="24"/>
+          <w:szCs w:val="24"/>
+        </w:rPr>
+        <w:t xml:space="preserve"> to obtain below results.</w:t>
+      </w:r>
+    </w:p>
+    <w:p>
+      <w:pPr>
+        <w:rPr>
+          <w:b/>
+          <w:bCs/>
+          <w:sz w:val="28"/>
+          <w:szCs w:val="28"/>
+        </w:rPr>
+      </w:pPr>
+      <w:r>
+        <w:rPr>
+          <w:b/>
+          <w:bCs/>
+          <w:sz w:val="28"/>
+          <w:szCs w:val="28"/>
+        </w:rPr>
+        <w:tab/>
+      </w:r>
+      <w:r>
+        <w:rPr>
+          <w:b/>
+          <w:bCs/>
+          <w:sz w:val="28"/>
+          <w:szCs w:val="28"/>
+        </w:rPr>
+        <w:tab/>
+      </w:r>
+      <w:r>
+        <w:rPr>
+          <w:noProof/>
+        </w:rPr>
+        <w:drawing>
+          <wp:inline distT="0" distB="0" distL="0" distR="0" wp14:anchorId="3F8A3D61" wp14:editId="35618662">
+            <wp:extent cx="3238500" cy="1000125"/>
+            <wp:effectExtent l="0" t="0" r="0" b="9525"/>
+            <wp:docPr id="4" name="Picture 4"/>
+            <wp:cNvGraphicFramePr>
+              <a:graphicFrameLocks xmlns:a="http://schemas.openxmlformats.org/drawingml/2006/main" noChangeAspect="1"/>
+            </wp:cNvGraphicFramePr>
+            <a:graphic xmlns:a="http://schemas.openxmlformats.org/drawingml/2006/main">
+              <a:graphicData uri="http://schemas.openxmlformats.org/drawingml/2006/picture">
+                <pic:pic xmlns:pic="http://schemas.openxmlformats.org/drawingml/2006/picture">
+                  <pic:nvPicPr>
+                    <pic:cNvPr id="0" name=""/>
+                    <pic:cNvPicPr/>
+                  </pic:nvPicPr>
+                  <pic:blipFill>
+                    <a:blip r:embed="rId16"/>
+                    <a:stretch>
+                      <a:fillRect/>
+                    </a:stretch>
+                  </pic:blipFill>
+                  <pic:spPr>
+                    <a:xfrm>
+                      <a:off x="0" y="0"/>
+                      <a:ext cx="3238500" cy="1000125"/>
+                    </a:xfrm>
+                    <a:prstGeom prst="rect">
+                      <a:avLst/>
+                    </a:prstGeom>
+                  </pic:spPr>
+                </pic:pic>
+              </a:graphicData>
+            </a:graphic>
+          </wp:inline>
+        </w:drawing>
+      </w:r>
+    </w:p>
+    <w:p>
+      <w:pPr>
+        <w:rPr>
+          <w:b/>
+          <w:bCs/>
+          <w:sz w:val="28"/>
+          <w:szCs w:val="28"/>
+        </w:rPr>
+      </w:pPr>
+    </w:p>
+    <w:p>
+      <w:pPr>
+        <w:ind w:left="720"/>
+        <w:rPr>
+          <w:sz w:val="24"/>
+          <w:szCs w:val="24"/>
+        </w:rPr>
+      </w:pPr>
+      <w:r>
+        <w:rPr>
+          <w:sz w:val="24"/>
+          <w:szCs w:val="24"/>
+        </w:rPr>
+        <w:t xml:space="preserve">Comparison between predicted labels of test set obtained in </w:t>
+      </w:r>
+      <w:r>
+        <w:rPr>
+          <w:b/>
+          <w:bCs/>
+          <w:sz w:val="24"/>
+          <w:szCs w:val="24"/>
+        </w:rPr>
+        <w:t>SVM_ring_separable.py</w:t>
+      </w:r>
+      <w:r>
+        <w:rPr>
+          <w:b/>
+          <w:bCs/>
+          <w:sz w:val="24"/>
+          <w:szCs w:val="24"/>
+        </w:rPr>
+        <w:t xml:space="preserve"> </w:t>
+      </w:r>
+      <w:r>
+        <w:rPr>
+          <w:sz w:val="24"/>
+          <w:szCs w:val="24"/>
+        </w:rPr>
+        <w:t xml:space="preserve">and true labels obtained in </w:t>
+      </w:r>
+      <w:proofErr w:type="spellStart"/>
+      <w:r>
+        <w:rPr>
+          <w:b/>
+          <w:bCs/>
+          <w:sz w:val="24"/>
+          <w:szCs w:val="24"/>
+        </w:rPr>
+        <w:t>Ring_Datasets.ip</w:t>
+      </w:r>
+      <w:bookmarkStart w:id="0" w:name="_GoBack"/>
+      <w:bookmarkEnd w:id="0"/>
+      <w:r>
+        <w:rPr>
+          <w:b/>
+          <w:bCs/>
+          <w:sz w:val="24"/>
+          <w:szCs w:val="24"/>
+        </w:rPr>
+        <w:t>ynb</w:t>
+      </w:r>
+      <w:proofErr w:type="spellEnd"/>
+    </w:p>
+    <w:p>
+      <w:pPr>
+        <w:rPr>
+          <w:sz w:val="24"/>
+          <w:szCs w:val="24"/>
+        </w:rPr>
+      </w:pPr>
+      <w:r>
+        <w:rPr>
+          <w:noProof/>
+        </w:rPr>
+        <w:drawing>
+          <wp:anchor distT="0" distB="0" distL="114300" distR="114300" simplePos="0" relativeHeight="251662336" behindDoc="1" locked="0" layoutInCell="1" allowOverlap="1" wp14:anchorId="3F62DD82" wp14:editId="4ED8A88E">
+            <wp:simplePos x="0" y="0"/>
+            <wp:positionH relativeFrom="column">
+              <wp:posOffset>583565</wp:posOffset>
+            </wp:positionH>
+            <wp:positionV relativeFrom="paragraph">
+              <wp:posOffset>160020</wp:posOffset>
+            </wp:positionV>
+            <wp:extent cx="3227705" cy="2549525"/>
+            <wp:effectExtent l="0" t="0" r="0" b="3175"/>
+            <wp:wrapThrough wrapText="bothSides">
+              <wp:wrapPolygon edited="0">
+                <wp:start x="0" y="0"/>
+                <wp:lineTo x="0" y="21466"/>
+                <wp:lineTo x="21417" y="21466"/>
+                <wp:lineTo x="21417" y="0"/>
+                <wp:lineTo x="0" y="0"/>
+              </wp:wrapPolygon>
+            </wp:wrapThrough>
+            <wp:docPr id="6" name="Picture 6"/>
+            <wp:cNvGraphicFramePr>
+              <a:graphicFrameLocks xmlns:a="http://schemas.openxmlformats.org/drawingml/2006/main" noChangeAspect="1"/>
+            </wp:cNvGraphicFramePr>
+            <a:graphic xmlns:a="http://schemas.openxmlformats.org/drawingml/2006/main">
+              <a:graphicData uri="http://schemas.openxmlformats.org/drawingml/2006/picture">
+                <pic:pic xmlns:pic="http://schemas.openxmlformats.org/drawingml/2006/picture">
+                  <pic:nvPicPr>
+                    <pic:cNvPr id="0" name=""/>
+                    <pic:cNvPicPr/>
+                  </pic:nvPicPr>
+                  <pic:blipFill>
+                    <a:blip r:embed="rId17">
+                      <a:extLst>
+                        <a:ext uri="{28A0092B-C50C-407E-A947-70E740481C1C}">
+                          <a14:useLocalDpi xmlns:a14="http://schemas.microsoft.com/office/drawing/2010/main" val="0"/>
+                        </a:ext>
+                      </a:extLst>
+                    </a:blip>
+                    <a:stretch>
+                      <a:fillRect/>
+                    </a:stretch>
+                  </pic:blipFill>
+                  <pic:spPr>
+                    <a:xfrm>
+                      <a:off x="0" y="0"/>
+                      <a:ext cx="3227705" cy="2549525"/>
+                    </a:xfrm>
+                    <a:prstGeom prst="rect">
+                      <a:avLst/>
+                    </a:prstGeom>
+                  </pic:spPr>
+                </pic:pic>
+              </a:graphicData>
+            </a:graphic>
+            <wp14:sizeRelH relativeFrom="page">
+              <wp14:pctWidth>0</wp14:pctWidth>
+            </wp14:sizeRelH>
+            <wp14:sizeRelV relativeFrom="page">
+              <wp14:pctHeight>0</wp14:pctHeight>
+            </wp14:sizeRelV>
+          </wp:anchor>
+        </w:drawing>
+      </w:r>
+      <w:r>
+        <w:rPr>
+          <w:sz w:val="24"/>
+          <w:szCs w:val="24"/>
+        </w:rPr>
+        <w:drawing>
+          <wp:anchor distT="0" distB="0" distL="114300" distR="114300" simplePos="0" relativeHeight="251663360" behindDoc="1" locked="0" layoutInCell="1" allowOverlap="1" wp14:anchorId="4FC577D1" wp14:editId="65927A18">
+            <wp:simplePos x="0" y="0"/>
+            <wp:positionH relativeFrom="column">
+              <wp:posOffset>3812540</wp:posOffset>
+            </wp:positionH>
+            <wp:positionV relativeFrom="paragraph">
+              <wp:posOffset>208280</wp:posOffset>
+            </wp:positionV>
+            <wp:extent cx="3355340" cy="2600325"/>
+            <wp:effectExtent l="0" t="0" r="0" b="9525"/>
+            <wp:wrapThrough wrapText="bothSides">
+              <wp:wrapPolygon edited="0">
+                <wp:start x="0" y="0"/>
+                <wp:lineTo x="0" y="21521"/>
+                <wp:lineTo x="21461" y="21521"/>
+                <wp:lineTo x="21461" y="0"/>
+                <wp:lineTo x="0" y="0"/>
+              </wp:wrapPolygon>
+            </wp:wrapThrough>
+            <wp:docPr id="7" name="Picture 7"/>
+            <wp:cNvGraphicFramePr>
+              <a:graphicFrameLocks xmlns:a="http://schemas.openxmlformats.org/drawingml/2006/main" noChangeAspect="1"/>
+            </wp:cNvGraphicFramePr>
+            <a:graphic xmlns:a="http://schemas.openxmlformats.org/drawingml/2006/main">
+              <a:graphicData uri="http://schemas.openxmlformats.org/drawingml/2006/picture">
+                <pic:pic xmlns:pic="http://schemas.openxmlformats.org/drawingml/2006/picture">
+                  <pic:nvPicPr>
+                    <pic:cNvPr id="0" name=""/>
+                    <pic:cNvPicPr/>
+                  </pic:nvPicPr>
+                  <pic:blipFill>
+                    <a:blip r:embed="rId18">
+                      <a:extLst>
+                        <a:ext uri="{28A0092B-C50C-407E-A947-70E740481C1C}">
+                          <a14:useLocalDpi xmlns:a14="http://schemas.microsoft.com/office/drawing/2010/main" val="0"/>
+                        </a:ext>
+                      </a:extLst>
+                    </a:blip>
+                    <a:stretch>
+                      <a:fillRect/>
+                    </a:stretch>
+                  </pic:blipFill>
+                  <pic:spPr>
+                    <a:xfrm>
+                      <a:off x="0" y="0"/>
+                      <a:ext cx="3355340" cy="2600325"/>
+                    </a:xfrm>
+                    <a:prstGeom prst="rect">
+                      <a:avLst/>
+                    </a:prstGeom>
+                  </pic:spPr>
+                </pic:pic>
+              </a:graphicData>
+            </a:graphic>
+            <wp14:sizeRelH relativeFrom="page">
+              <wp14:pctWidth>0</wp14:pctWidth>
+            </wp14:sizeRelH>
+            <wp14:sizeRelV relativeFrom="page">
+              <wp14:pctHeight>0</wp14:pctHeight>
+            </wp14:sizeRelV>
+          </wp:anchor>
+        </w:drawing>
+      </w:r>
+      <w:r>
+        <w:rPr>
+          <w:sz w:val="24"/>
+          <w:szCs w:val="24"/>
+        </w:rPr>
+        <w:tab/>
+      </w:r>
+      <w:r>
+        <w:rPr>
+          <w:sz w:val="24"/>
+          <w:szCs w:val="24"/>
+        </w:rPr>
+        <w:tab/>
+      </w:r>
+      <w:r>
+        <w:rPr>
+          <w:sz w:val="24"/>
+          <w:szCs w:val="24"/>
+        </w:rPr>
+        <w:tab/>
+      </w:r>
+      <w:r>
+        <w:rPr>
+          <w:sz w:val="24"/>
+          <w:szCs w:val="24"/>
+        </w:rPr>
+        <w:tab/>
+      </w:r>
+      <w:r>
+        <w:rPr>
+          <w:sz w:val="24"/>
+          <w:szCs w:val="24"/>
+        </w:rPr>
+        <w:tab/>
+      </w:r>
+      <w:r>
+        <w:rPr>
+          <w:sz w:val="24"/>
+          <w:szCs w:val="24"/>
+        </w:rPr>
+        <w:tab/>
+      </w:r>
+      <w:r>
+        <w:rPr>
+          <w:sz w:val="24"/>
+          <w:szCs w:val="24"/>
+        </w:rPr>
+        <w:tab/>
+      </w:r>
     </w:p>
     <w:sectPr>
       <w:pgSz w:w="12240" w:h="15840"/>
@@ -3356,7 +3932,7 @@
   <w:abstractNum w:abstractNumId="5">
     <w:nsid w:val="5BAC1697"/>
     <w:multiLevelType w:val="hybridMultilevel"/>
-    <w:tmpl w:val="10FCE1B8"/>
+    <w:tmpl w:val="361899FE"/>
     <w:lvl w:ilvl="0" w:tplc="0409000F">
       <w:start w:val="1"/>
       <w:numFmt w:val="decimal"/>
@@ -3612,6 +4188,92 @@
     </w:lvl>
   </w:abstractNum>
   <w:abstractNum w:abstractNumId="8">
+    <w:nsid w:val="6A4537C7"/>
+    <w:multiLevelType w:val="hybridMultilevel"/>
+    <w:tmpl w:val="361899FE"/>
+    <w:lvl w:ilvl="0" w:tplc="0409000F">
+      <w:start w:val="1"/>
+      <w:numFmt w:val="decimal"/>
+      <w:lvlText w:val="%1."/>
+      <w:lvlJc w:val="left"/>
+      <w:pPr>
+        <w:ind w:left="1080" w:hanging="360"/>
+      </w:pPr>
+    </w:lvl>
+    <w:lvl w:ilvl="1" w:tplc="04090019">
+      <w:start w:val="1"/>
+      <w:numFmt w:val="lowerLetter"/>
+      <w:lvlText w:val="%2."/>
+      <w:lvlJc w:val="left"/>
+      <w:pPr>
+        <w:ind w:left="1800" w:hanging="360"/>
+      </w:pPr>
+    </w:lvl>
+    <w:lvl w:ilvl="2" w:tplc="0409001B" w:tentative="1">
+      <w:start w:val="1"/>
+      <w:numFmt w:val="lowerRoman"/>
+      <w:lvlText w:val="%3."/>
+      <w:lvlJc w:val="right"/>
+      <w:pPr>
+        <w:ind w:left="2520" w:hanging="180"/>
+      </w:pPr>
+    </w:lvl>
+    <w:lvl w:ilvl="3" w:tplc="0409000F" w:tentative="1">
+      <w:start w:val="1"/>
+      <w:numFmt w:val="decimal"/>
+      <w:lvlText w:val="%4."/>
+      <w:lvlJc w:val="left"/>
+      <w:pPr>
+        <w:ind w:left="3240" w:hanging="360"/>
+      </w:pPr>
+    </w:lvl>
+    <w:lvl w:ilvl="4" w:tplc="04090019" w:tentative="1">
+      <w:start w:val="1"/>
+      <w:numFmt w:val="lowerLetter"/>
+      <w:lvlText w:val="%5."/>
+      <w:lvlJc w:val="left"/>
+      <w:pPr>
+        <w:ind w:left="3960" w:hanging="360"/>
+      </w:pPr>
+    </w:lvl>
+    <w:lvl w:ilvl="5" w:tplc="0409001B" w:tentative="1">
+      <w:start w:val="1"/>
+      <w:numFmt w:val="lowerRoman"/>
+      <w:lvlText w:val="%6."/>
+      <w:lvlJc w:val="right"/>
+      <w:pPr>
+        <w:ind w:left="4680" w:hanging="180"/>
+      </w:pPr>
+    </w:lvl>
+    <w:lvl w:ilvl="6" w:tplc="0409000F" w:tentative="1">
+      <w:start w:val="1"/>
+      <w:numFmt w:val="decimal"/>
+      <w:lvlText w:val="%7."/>
+      <w:lvlJc w:val="left"/>
+      <w:pPr>
+        <w:ind w:left="5400" w:hanging="360"/>
+      </w:pPr>
+    </w:lvl>
+    <w:lvl w:ilvl="7" w:tplc="04090019" w:tentative="1">
+      <w:start w:val="1"/>
+      <w:numFmt w:val="lowerLetter"/>
+      <w:lvlText w:val="%8."/>
+      <w:lvlJc w:val="left"/>
+      <w:pPr>
+        <w:ind w:left="6120" w:hanging="360"/>
+      </w:pPr>
+    </w:lvl>
+    <w:lvl w:ilvl="8" w:tplc="0409001B" w:tentative="1">
+      <w:start w:val="1"/>
+      <w:numFmt w:val="lowerRoman"/>
+      <w:lvlText w:val="%9."/>
+      <w:lvlJc w:val="right"/>
+      <w:pPr>
+        <w:ind w:left="6840" w:hanging="180"/>
+      </w:pPr>
+    </w:lvl>
+  </w:abstractNum>
+  <w:abstractNum w:abstractNumId="9">
     <w:nsid w:val="7B4E36BE"/>
     <w:multiLevelType w:val="hybridMultilevel"/>
     <w:tmpl w:val="B5BEC09E"/>
@@ -3724,7 +4386,7 @@
       </w:rPr>
     </w:lvl>
   </w:abstractNum>
-  <w:abstractNum w:abstractNumId="9">
+  <w:abstractNum w:abstractNumId="10">
     <w:nsid w:val="7E3B7F6A"/>
     <w:multiLevelType w:val="hybridMultilevel"/>
     <w:tmpl w:val="FE7CA530"/>
@@ -3817,10 +4479,10 @@
     <w:abstractNumId w:val="1"/>
   </w:num>
   <w:num w:numId="3">
-    <w:abstractNumId w:val="8"/>
+    <w:abstractNumId w:val="9"/>
   </w:num>
   <w:num w:numId="4">
-    <w:abstractNumId w:val="9"/>
+    <w:abstractNumId w:val="10"/>
   </w:num>
   <w:num w:numId="5">
     <w:abstractNumId w:val="3"/>
@@ -3839,6 +4501,9 @@
   </w:num>
   <w:num w:numId="10">
     <w:abstractNumId w:val="2"/>
+  </w:num>
+  <w:num w:numId="11">
+    <w:abstractNumId w:val="8"/>
   </w:num>
 </w:numbering>
 </file>

</xml_diff>

<commit_message>
add BP_ring_separable.ipynb to train BP classification model
</commit_message>
<xml_diff>
--- a/A2-YoussefEzz.docx
+++ b/A2-YoussefEzz.docx
@@ -2777,7 +2777,7 @@
           <w:noProof/>
         </w:rPr>
         <w:drawing>
-          <wp:anchor distT="0" distB="0" distL="114300" distR="114300" simplePos="0" relativeHeight="251661312" behindDoc="1" locked="0" layoutInCell="1" allowOverlap="1" wp14:anchorId="7D14FF65" wp14:editId="2996AE25">
+          <wp:anchor distT="0" distB="0" distL="114300" distR="114300" simplePos="0" relativeHeight="251661312" behindDoc="1" locked="0" layoutInCell="1" allowOverlap="1" wp14:anchorId="7430C7C6" wp14:editId="0E6CD99D">
             <wp:simplePos x="0" y="0"/>
             <wp:positionH relativeFrom="column">
               <wp:posOffset>4980940</wp:posOffset>
@@ -2881,7 +2881,14 @@
           <w:sz w:val="24"/>
           <w:szCs w:val="24"/>
         </w:rPr>
-        <w:t xml:space="preserve">using the default parameter </w:t>
+        <w:t>with</w:t>
+      </w:r>
+      <w:r>
+        <w:rPr>
+          <w:sz w:val="24"/>
+          <w:szCs w:val="24"/>
+        </w:rPr>
+        <w:t xml:space="preserve"> the default parameter </w:t>
       </w:r>
       <w:r>
         <w:rPr>
@@ -3074,7 +3081,7 @@
           <w:noProof/>
         </w:rPr>
         <w:drawing>
-          <wp:inline distT="0" distB="0" distL="0" distR="0" wp14:anchorId="3F8A3D61" wp14:editId="35618662">
+          <wp:inline distT="0" distB="0" distL="0" distR="0" wp14:anchorId="74C1FA20" wp14:editId="50A59D3A">
             <wp:extent cx="3238500" cy="1000125"/>
             <wp:effectExtent l="0" t="0" r="0" b="9525"/>
             <wp:docPr id="4" name="Picture 4"/>
@@ -3112,79 +3119,7 @@
     </w:p>
     <w:p>
       <w:pPr>
-        <w:rPr>
-          <w:b/>
-          <w:bCs/>
-          <w:sz w:val="28"/>
-          <w:szCs w:val="28"/>
-        </w:rPr>
-      </w:pPr>
-    </w:p>
-    <w:p>
-      <w:pPr>
-        <w:ind w:left="720"/>
-        <w:rPr>
-          <w:sz w:val="24"/>
-          <w:szCs w:val="24"/>
-        </w:rPr>
-      </w:pPr>
-      <w:r>
-        <w:rPr>
-          <w:sz w:val="24"/>
-          <w:szCs w:val="24"/>
-        </w:rPr>
-        <w:t xml:space="preserve">Comparison between predicted labels of test set obtained in </w:t>
-      </w:r>
-      <w:r>
-        <w:rPr>
-          <w:b/>
-          <w:bCs/>
-          <w:sz w:val="24"/>
-          <w:szCs w:val="24"/>
-        </w:rPr>
-        <w:t>SVM_ring_separable.py</w:t>
-      </w:r>
-      <w:r>
-        <w:rPr>
-          <w:b/>
-          <w:bCs/>
-          <w:sz w:val="24"/>
-          <w:szCs w:val="24"/>
-        </w:rPr>
-        <w:t xml:space="preserve"> </w:t>
-      </w:r>
-      <w:r>
-        <w:rPr>
-          <w:sz w:val="24"/>
-          <w:szCs w:val="24"/>
-        </w:rPr>
-        <w:t xml:space="preserve">and true labels obtained in </w:t>
-      </w:r>
-      <w:proofErr w:type="spellStart"/>
-      <w:r>
-        <w:rPr>
-          <w:b/>
-          <w:bCs/>
-          <w:sz w:val="24"/>
-          <w:szCs w:val="24"/>
-        </w:rPr>
-        <w:t>Ring_Datasets.ip</w:t>
-      </w:r>
-      <w:bookmarkStart w:id="0" w:name="_GoBack"/>
-      <w:bookmarkEnd w:id="0"/>
-      <w:r>
-        <w:rPr>
-          <w:b/>
-          <w:bCs/>
-          <w:sz w:val="24"/>
-          <w:szCs w:val="24"/>
-        </w:rPr>
-        <w:t>ynb</w:t>
-      </w:r>
-      <w:proofErr w:type="spellEnd"/>
-    </w:p>
-    <w:p>
-      <w:pPr>
+        <w:ind w:left="990"/>
         <w:rPr>
           <w:sz w:val="24"/>
           <w:szCs w:val="24"/>
@@ -3195,26 +3130,26 @@
           <w:noProof/>
         </w:rPr>
         <w:drawing>
-          <wp:anchor distT="0" distB="0" distL="114300" distR="114300" simplePos="0" relativeHeight="251662336" behindDoc="1" locked="0" layoutInCell="1" allowOverlap="1" wp14:anchorId="3F62DD82" wp14:editId="4ED8A88E">
+          <wp:anchor distT="0" distB="0" distL="114300" distR="114300" simplePos="0" relativeHeight="251667456" behindDoc="1" locked="0" layoutInCell="1" allowOverlap="1" wp14:anchorId="42478DD2" wp14:editId="4E188E33">
             <wp:simplePos x="0" y="0"/>
             <wp:positionH relativeFrom="column">
-              <wp:posOffset>583565</wp:posOffset>
+              <wp:posOffset>107315</wp:posOffset>
             </wp:positionH>
             <wp:positionV relativeFrom="paragraph">
-              <wp:posOffset>160020</wp:posOffset>
+              <wp:posOffset>499110</wp:posOffset>
             </wp:positionV>
-            <wp:extent cx="3227705" cy="2549525"/>
-            <wp:effectExtent l="0" t="0" r="0" b="3175"/>
+            <wp:extent cx="3418840" cy="2562225"/>
+            <wp:effectExtent l="0" t="0" r="0" b="9525"/>
             <wp:wrapThrough wrapText="bothSides">
               <wp:wrapPolygon edited="0">
                 <wp:start x="0" y="0"/>
-                <wp:lineTo x="0" y="21466"/>
-                <wp:lineTo x="21417" y="21466"/>
-                <wp:lineTo x="21417" y="0"/>
+                <wp:lineTo x="0" y="21520"/>
+                <wp:lineTo x="21423" y="21520"/>
+                <wp:lineTo x="21423" y="0"/>
                 <wp:lineTo x="0" y="0"/>
               </wp:wrapPolygon>
             </wp:wrapThrough>
-            <wp:docPr id="6" name="Picture 6"/>
+            <wp:docPr id="12" name="Picture 12"/>
             <wp:cNvGraphicFramePr>
               <a:graphicFrameLocks xmlns:a="http://schemas.openxmlformats.org/drawingml/2006/main" noChangeAspect="1"/>
             </wp:cNvGraphicFramePr>
@@ -3240,7 +3175,7 @@
                   <pic:spPr>
                     <a:xfrm>
                       <a:off x="0" y="0"/>
-                      <a:ext cx="3227705" cy="2549525"/>
+                      <a:ext cx="3418840" cy="2562225"/>
                     </a:xfrm>
                     <a:prstGeom prst="rect">
                       <a:avLst/>
@@ -3260,17 +3195,18 @@
       </w:r>
       <w:r>
         <w:rPr>
+          <w:noProof/>
           <w:sz w:val="24"/>
           <w:szCs w:val="24"/>
         </w:rPr>
         <w:drawing>
-          <wp:anchor distT="0" distB="0" distL="114300" distR="114300" simplePos="0" relativeHeight="251663360" behindDoc="1" locked="0" layoutInCell="1" allowOverlap="1" wp14:anchorId="4FC577D1" wp14:editId="65927A18">
+          <wp:anchor distT="0" distB="0" distL="114300" distR="114300" simplePos="0" relativeHeight="251663360" behindDoc="1" locked="0" layoutInCell="1" allowOverlap="1" wp14:anchorId="1F141D5C" wp14:editId="61B71C4D">
             <wp:simplePos x="0" y="0"/>
             <wp:positionH relativeFrom="column">
-              <wp:posOffset>3812540</wp:posOffset>
+              <wp:posOffset>3669030</wp:posOffset>
             </wp:positionH>
             <wp:positionV relativeFrom="paragraph">
-              <wp:posOffset>208280</wp:posOffset>
+              <wp:posOffset>500380</wp:posOffset>
             </wp:positionV>
             <wp:extent cx="3355340" cy="2600325"/>
             <wp:effectExtent l="0" t="0" r="0" b="9525"/>
@@ -3332,43 +3268,489 @@
           <w:sz w:val="24"/>
           <w:szCs w:val="24"/>
         </w:rPr>
-        <w:tab/>
-      </w:r>
-      <w:r>
-        <w:rPr>
-          <w:sz w:val="24"/>
-          <w:szCs w:val="24"/>
-        </w:rPr>
-        <w:tab/>
-      </w:r>
-      <w:r>
-        <w:rPr>
-          <w:sz w:val="24"/>
-          <w:szCs w:val="24"/>
-        </w:rPr>
-        <w:tab/>
-      </w:r>
-      <w:r>
-        <w:rPr>
-          <w:sz w:val="24"/>
-          <w:szCs w:val="24"/>
-        </w:rPr>
-        <w:tab/>
-      </w:r>
-      <w:r>
-        <w:rPr>
-          <w:sz w:val="24"/>
-          <w:szCs w:val="24"/>
-        </w:rPr>
-        <w:tab/>
-      </w:r>
-      <w:r>
-        <w:rPr>
-          <w:sz w:val="24"/>
-          <w:szCs w:val="24"/>
-        </w:rPr>
-        <w:tab/>
-      </w:r>
+        <w:t xml:space="preserve">Comparison between predicted labels of test set obtained in </w:t>
+      </w:r>
+      <w:r>
+        <w:rPr>
+          <w:b/>
+          <w:bCs/>
+          <w:sz w:val="24"/>
+          <w:szCs w:val="24"/>
+        </w:rPr>
+        <w:t xml:space="preserve">SVM_ring_separable.py </w:t>
+      </w:r>
+      <w:r>
+        <w:rPr>
+          <w:sz w:val="24"/>
+          <w:szCs w:val="24"/>
+        </w:rPr>
+        <w:t xml:space="preserve">and true labels obtained in </w:t>
+      </w:r>
+      <w:proofErr w:type="spellStart"/>
+      <w:r>
+        <w:rPr>
+          <w:b/>
+          <w:bCs/>
+          <w:sz w:val="24"/>
+          <w:szCs w:val="24"/>
+        </w:rPr>
+        <w:t>Ring_Datasets.ipynb</w:t>
+      </w:r>
+      <w:proofErr w:type="spellEnd"/>
+    </w:p>
+    <w:p>
+      <w:pPr>
+        <w:pStyle w:val="ListParagraph"/>
+        <w:numPr>
+          <w:ilvl w:val="0"/>
+          <w:numId w:val="11"/>
+        </w:numPr>
+        <w:rPr>
+          <w:b/>
+          <w:bCs/>
+          <w:sz w:val="28"/>
+          <w:szCs w:val="28"/>
+        </w:rPr>
+      </w:pPr>
+      <w:bookmarkStart w:id="0" w:name="_GoBack"/>
+      <w:r>
+        <w:rPr>
+          <w:b/>
+          <w:bCs/>
+          <w:sz w:val="28"/>
+          <w:szCs w:val="28"/>
+        </w:rPr>
+        <w:t>BP</w:t>
+      </w:r>
+      <w:r>
+        <w:rPr>
+          <w:b/>
+          <w:bCs/>
+          <w:sz w:val="28"/>
+          <w:szCs w:val="28"/>
+        </w:rPr>
+        <w:t xml:space="preserve"> </w:t>
+      </w:r>
+      <w:r>
+        <w:rPr>
+          <w:b/>
+          <w:bCs/>
+          <w:sz w:val="28"/>
+          <w:szCs w:val="28"/>
+        </w:rPr>
+        <w:t>classification model</w:t>
+      </w:r>
+      <w:r>
+        <w:rPr>
+          <w:b/>
+          <w:bCs/>
+          <w:sz w:val="28"/>
+          <w:szCs w:val="28"/>
+        </w:rPr>
+        <w:t xml:space="preserve"> for Ring Dataset in </w:t>
+      </w:r>
+      <w:proofErr w:type="spellStart"/>
+      <w:r>
+        <w:rPr>
+          <w:b/>
+          <w:bCs/>
+          <w:sz w:val="28"/>
+          <w:szCs w:val="28"/>
+        </w:rPr>
+        <w:t>SVM_ring_separable.</w:t>
+      </w:r>
+      <w:r>
+        <w:rPr>
+          <w:b/>
+          <w:bCs/>
+          <w:sz w:val="28"/>
+          <w:szCs w:val="28"/>
+        </w:rPr>
+        <w:t>i</w:t>
+      </w:r>
+      <w:r>
+        <w:rPr>
+          <w:b/>
+          <w:bCs/>
+          <w:sz w:val="28"/>
+          <w:szCs w:val="28"/>
+        </w:rPr>
+        <w:t>py</w:t>
+      </w:r>
+      <w:r>
+        <w:rPr>
+          <w:b/>
+          <w:bCs/>
+          <w:sz w:val="28"/>
+          <w:szCs w:val="28"/>
+        </w:rPr>
+        <w:t>nb</w:t>
+      </w:r>
+      <w:proofErr w:type="spellEnd"/>
+    </w:p>
+    <w:bookmarkEnd w:id="0"/>
+    <w:p>
+      <w:pPr>
+        <w:ind w:left="1080"/>
+        <w:rPr>
+          <w:sz w:val="24"/>
+          <w:szCs w:val="24"/>
+        </w:rPr>
+      </w:pPr>
+      <w:proofErr w:type="spellStart"/>
+      <w:r>
+        <w:rPr>
+          <w:b/>
+          <w:bCs/>
+          <w:sz w:val="24"/>
+          <w:szCs w:val="24"/>
+        </w:rPr>
+        <w:t>TensorFlow</w:t>
+      </w:r>
+      <w:proofErr w:type="spellEnd"/>
+      <w:r>
+        <w:rPr>
+          <w:sz w:val="24"/>
+          <w:szCs w:val="24"/>
+        </w:rPr>
+        <w:t xml:space="preserve"> library is used to train the model using the training set of </w:t>
+      </w:r>
+      <w:r>
+        <w:rPr>
+          <w:b/>
+          <w:bCs/>
+          <w:sz w:val="24"/>
+          <w:szCs w:val="24"/>
+        </w:rPr>
+        <w:t>A2-ring-separable.txt</w:t>
+      </w:r>
+      <w:r>
+        <w:rPr>
+          <w:b/>
+          <w:bCs/>
+          <w:sz w:val="24"/>
+          <w:szCs w:val="24"/>
+        </w:rPr>
+        <w:t xml:space="preserve"> </w:t>
+      </w:r>
+      <w:r>
+        <w:rPr>
+          <w:sz w:val="24"/>
+          <w:szCs w:val="24"/>
+        </w:rPr>
+        <w:t xml:space="preserve">with </w:t>
+      </w:r>
+      <w:proofErr w:type="gramStart"/>
+      <w:r>
+        <w:rPr>
+          <w:sz w:val="24"/>
+          <w:szCs w:val="24"/>
+        </w:rPr>
+        <w:t>parameters :</w:t>
+      </w:r>
+      <w:proofErr w:type="gramEnd"/>
+    </w:p>
+    <w:p>
+      <w:pPr>
+        <w:pStyle w:val="ListParagraph"/>
+        <w:numPr>
+          <w:ilvl w:val="1"/>
+          <w:numId w:val="1"/>
+        </w:numPr>
+        <w:rPr>
+          <w:sz w:val="24"/>
+          <w:szCs w:val="24"/>
+        </w:rPr>
+      </w:pPr>
+      <w:r>
+        <w:rPr>
+          <w:sz w:val="24"/>
+          <w:szCs w:val="24"/>
+        </w:rPr>
+        <w:t>1 input layer 2 * 10000</w:t>
+      </w:r>
+    </w:p>
+    <w:p>
+      <w:pPr>
+        <w:pStyle w:val="ListParagraph"/>
+        <w:numPr>
+          <w:ilvl w:val="1"/>
+          <w:numId w:val="1"/>
+        </w:numPr>
+        <w:rPr>
+          <w:sz w:val="24"/>
+          <w:szCs w:val="24"/>
+        </w:rPr>
+      </w:pPr>
+      <w:r>
+        <w:rPr>
+          <w:sz w:val="24"/>
+          <w:szCs w:val="24"/>
+        </w:rPr>
+        <w:t>3 hidden layers with sizes 100, 50 and 25</w:t>
+      </w:r>
+    </w:p>
+    <w:p>
+      <w:pPr>
+        <w:pStyle w:val="ListParagraph"/>
+        <w:numPr>
+          <w:ilvl w:val="1"/>
+          <w:numId w:val="1"/>
+        </w:numPr>
+        <w:rPr>
+          <w:sz w:val="24"/>
+          <w:szCs w:val="24"/>
+        </w:rPr>
+      </w:pPr>
+      <w:r>
+        <w:rPr>
+          <w:sz w:val="24"/>
+          <w:szCs w:val="24"/>
+        </w:rPr>
+        <w:t>1 output layer with size 1</w:t>
+      </w:r>
+    </w:p>
+    <w:p>
+      <w:pPr>
+        <w:pStyle w:val="ListParagraph"/>
+        <w:numPr>
+          <w:ilvl w:val="1"/>
+          <w:numId w:val="1"/>
+        </w:numPr>
+        <w:rPr>
+          <w:sz w:val="24"/>
+          <w:szCs w:val="24"/>
+        </w:rPr>
+      </w:pPr>
+      <w:r>
+        <w:rPr>
+          <w:sz w:val="24"/>
+          <w:szCs w:val="24"/>
+        </w:rPr>
+        <w:t>Learning rate 0.01</w:t>
+      </w:r>
+    </w:p>
+    <w:p>
+      <w:pPr>
+        <w:pStyle w:val="ListParagraph"/>
+        <w:numPr>
+          <w:ilvl w:val="1"/>
+          <w:numId w:val="1"/>
+        </w:numPr>
+        <w:rPr>
+          <w:sz w:val="24"/>
+          <w:szCs w:val="24"/>
+        </w:rPr>
+      </w:pPr>
+      <w:r>
+        <w:rPr>
+          <w:sz w:val="24"/>
+          <w:szCs w:val="24"/>
+        </w:rPr>
+        <w:t>Momentum 0.9</w:t>
+      </w:r>
+    </w:p>
+    <w:p>
+      <w:pPr>
+        <w:pStyle w:val="ListParagraph"/>
+        <w:numPr>
+          <w:ilvl w:val="1"/>
+          <w:numId w:val="1"/>
+        </w:numPr>
+        <w:rPr>
+          <w:sz w:val="24"/>
+          <w:szCs w:val="24"/>
+        </w:rPr>
+      </w:pPr>
+      <w:r>
+        <w:rPr>
+          <w:sz w:val="24"/>
+          <w:szCs w:val="24"/>
+        </w:rPr>
+        <w:t xml:space="preserve">Number of </w:t>
+      </w:r>
+      <w:proofErr w:type="spellStart"/>
+      <w:r>
+        <w:rPr>
+          <w:sz w:val="24"/>
+          <w:szCs w:val="24"/>
+        </w:rPr>
+        <w:t>epocs</w:t>
+      </w:r>
+      <w:proofErr w:type="spellEnd"/>
+      <w:r>
+        <w:rPr>
+          <w:sz w:val="24"/>
+          <w:szCs w:val="24"/>
+        </w:rPr>
+        <w:t xml:space="preserve"> 100</w:t>
+      </w:r>
+    </w:p>
+    <w:p>
+      <w:pPr>
+        <w:pStyle w:val="ListParagraph"/>
+        <w:numPr>
+          <w:ilvl w:val="0"/>
+          <w:numId w:val="11"/>
+        </w:numPr>
+        <w:rPr>
+          <w:sz w:val="24"/>
+          <w:szCs w:val="24"/>
+        </w:rPr>
+      </w:pPr>
+      <w:r>
+        <w:rPr>
+          <w:noProof/>
+        </w:rPr>
+        <w:drawing>
+          <wp:anchor distT="0" distB="0" distL="114300" distR="114300" simplePos="0" relativeHeight="251665408" behindDoc="1" locked="0" layoutInCell="1" allowOverlap="1" wp14:anchorId="6A35DB65" wp14:editId="2F2EA229">
+            <wp:simplePos x="0" y="0"/>
+            <wp:positionH relativeFrom="column">
+              <wp:posOffset>3597910</wp:posOffset>
+            </wp:positionH>
+            <wp:positionV relativeFrom="paragraph">
+              <wp:posOffset>-139700</wp:posOffset>
+            </wp:positionV>
+            <wp:extent cx="3538220" cy="2741295"/>
+            <wp:effectExtent l="0" t="0" r="5080" b="1905"/>
+            <wp:wrapThrough wrapText="bothSides">
+              <wp:wrapPolygon edited="0">
+                <wp:start x="0" y="0"/>
+                <wp:lineTo x="0" y="21465"/>
+                <wp:lineTo x="21515" y="21465"/>
+                <wp:lineTo x="21515" y="0"/>
+                <wp:lineTo x="0" y="0"/>
+              </wp:wrapPolygon>
+            </wp:wrapThrough>
+            <wp:docPr id="8" name="Picture 8"/>
+            <wp:cNvGraphicFramePr>
+              <a:graphicFrameLocks xmlns:a="http://schemas.openxmlformats.org/drawingml/2006/main" noChangeAspect="1"/>
+            </wp:cNvGraphicFramePr>
+            <a:graphic xmlns:a="http://schemas.openxmlformats.org/drawingml/2006/main">
+              <a:graphicData uri="http://schemas.openxmlformats.org/drawingml/2006/picture">
+                <pic:pic xmlns:pic="http://schemas.openxmlformats.org/drawingml/2006/picture">
+                  <pic:nvPicPr>
+                    <pic:cNvPr id="0" name=""/>
+                    <pic:cNvPicPr/>
+                  </pic:nvPicPr>
+                  <pic:blipFill>
+                    <a:blip r:embed="rId18">
+                      <a:extLst>
+                        <a:ext uri="{28A0092B-C50C-407E-A947-70E740481C1C}">
+                          <a14:useLocalDpi xmlns:a14="http://schemas.microsoft.com/office/drawing/2010/main" val="0"/>
+                        </a:ext>
+                      </a:extLst>
+                    </a:blip>
+                    <a:stretch>
+                      <a:fillRect/>
+                    </a:stretch>
+                  </pic:blipFill>
+                  <pic:spPr>
+                    <a:xfrm>
+                      <a:off x="0" y="0"/>
+                      <a:ext cx="3538220" cy="2741295"/>
+                    </a:xfrm>
+                    <a:prstGeom prst="rect">
+                      <a:avLst/>
+                    </a:prstGeom>
+                  </pic:spPr>
+                </pic:pic>
+              </a:graphicData>
+            </a:graphic>
+            <wp14:sizeRelH relativeFrom="page">
+              <wp14:pctWidth>0</wp14:pctWidth>
+            </wp14:sizeRelH>
+            <wp14:sizeRelV relativeFrom="page">
+              <wp14:pctHeight>0</wp14:pctHeight>
+            </wp14:sizeRelV>
+          </wp:anchor>
+        </w:drawing>
+      </w:r>
+      <w:r>
+        <w:drawing>
+          <wp:anchor distT="0" distB="0" distL="114300" distR="114300" simplePos="0" relativeHeight="251666432" behindDoc="1" locked="0" layoutInCell="1" allowOverlap="1" wp14:anchorId="2B0FCB06" wp14:editId="17EC6DA3">
+            <wp:simplePos x="0" y="0"/>
+            <wp:positionH relativeFrom="column">
+              <wp:posOffset>-36195</wp:posOffset>
+            </wp:positionH>
+            <wp:positionV relativeFrom="paragraph">
+              <wp:posOffset>-139700</wp:posOffset>
+            </wp:positionV>
+            <wp:extent cx="3561715" cy="2714625"/>
+            <wp:effectExtent l="0" t="0" r="635" b="9525"/>
+            <wp:wrapThrough wrapText="bothSides">
+              <wp:wrapPolygon edited="0">
+                <wp:start x="0" y="0"/>
+                <wp:lineTo x="0" y="21524"/>
+                <wp:lineTo x="21488" y="21524"/>
+                <wp:lineTo x="21488" y="0"/>
+                <wp:lineTo x="0" y="0"/>
+              </wp:wrapPolygon>
+            </wp:wrapThrough>
+            <wp:docPr id="10" name="Picture 10"/>
+            <wp:cNvGraphicFramePr>
+              <a:graphicFrameLocks xmlns:a="http://schemas.openxmlformats.org/drawingml/2006/main" noChangeAspect="1"/>
+            </wp:cNvGraphicFramePr>
+            <a:graphic xmlns:a="http://schemas.openxmlformats.org/drawingml/2006/main">
+              <a:graphicData uri="http://schemas.openxmlformats.org/drawingml/2006/picture">
+                <pic:pic xmlns:pic="http://schemas.openxmlformats.org/drawingml/2006/picture">
+                  <pic:nvPicPr>
+                    <pic:cNvPr id="0" name=""/>
+                    <pic:cNvPicPr/>
+                  </pic:nvPicPr>
+                  <pic:blipFill>
+                    <a:blip r:embed="rId19">
+                      <a:extLst>
+                        <a:ext uri="{28A0092B-C50C-407E-A947-70E740481C1C}">
+                          <a14:useLocalDpi xmlns:a14="http://schemas.microsoft.com/office/drawing/2010/main" val="0"/>
+                        </a:ext>
+                      </a:extLst>
+                    </a:blip>
+                    <a:stretch>
+                      <a:fillRect/>
+                    </a:stretch>
+                  </pic:blipFill>
+                  <pic:spPr>
+                    <a:xfrm>
+                      <a:off x="0" y="0"/>
+                      <a:ext cx="3561715" cy="2714625"/>
+                    </a:xfrm>
+                    <a:prstGeom prst="rect">
+                      <a:avLst/>
+                    </a:prstGeom>
+                  </pic:spPr>
+                </pic:pic>
+              </a:graphicData>
+            </a:graphic>
+            <wp14:sizeRelH relativeFrom="page">
+              <wp14:pctWidth>0</wp14:pctWidth>
+            </wp14:sizeRelH>
+            <wp14:sizeRelV relativeFrom="page">
+              <wp14:pctHeight>0</wp14:pctHeight>
+            </wp14:sizeRelV>
+          </wp:anchor>
+        </w:drawing>
+      </w:r>
+    </w:p>
+    <w:p>
+      <w:pPr>
+        <w:ind w:left="1080"/>
+        <w:rPr>
+          <w:sz w:val="24"/>
+          <w:szCs w:val="24"/>
+        </w:rPr>
+      </w:pPr>
+    </w:p>
+    <w:p>
+      <w:pPr>
+        <w:tabs>
+          <w:tab w:val="left" w:pos="927"/>
+        </w:tabs>
+        <w:rPr>
+          <w:sz w:val="24"/>
+          <w:szCs w:val="24"/>
+        </w:rPr>
+      </w:pPr>
       <w:r>
         <w:rPr>
           <w:sz w:val="24"/>
@@ -3442,7 +3824,7 @@
   <w:abstractNum w:abstractNumId="0">
     <w:nsid w:val="04333BE2"/>
     <w:multiLevelType w:val="hybridMultilevel"/>
-    <w:tmpl w:val="51185A2E"/>
+    <w:tmpl w:val="AE54761A"/>
     <w:lvl w:ilvl="0" w:tplc="04090001">
       <w:start w:val="1"/>
       <w:numFmt w:val="bullet"/>
@@ -4190,7 +4572,7 @@
   <w:abstractNum w:abstractNumId="8">
     <w:nsid w:val="6A4537C7"/>
     <w:multiLevelType w:val="hybridMultilevel"/>
-    <w:tmpl w:val="361899FE"/>
+    <w:tmpl w:val="E87EE95A"/>
     <w:lvl w:ilvl="0" w:tplc="0409000F">
       <w:start w:val="1"/>
       <w:numFmt w:val="decimal"/>
@@ -4274,6 +4656,92 @@
     </w:lvl>
   </w:abstractNum>
   <w:abstractNum w:abstractNumId="9">
+    <w:nsid w:val="6B6B48B5"/>
+    <w:multiLevelType w:val="hybridMultilevel"/>
+    <w:tmpl w:val="361899FE"/>
+    <w:lvl w:ilvl="0" w:tplc="0409000F">
+      <w:start w:val="1"/>
+      <w:numFmt w:val="decimal"/>
+      <w:lvlText w:val="%1."/>
+      <w:lvlJc w:val="left"/>
+      <w:pPr>
+        <w:ind w:left="1080" w:hanging="360"/>
+      </w:pPr>
+    </w:lvl>
+    <w:lvl w:ilvl="1" w:tplc="04090019">
+      <w:start w:val="1"/>
+      <w:numFmt w:val="lowerLetter"/>
+      <w:lvlText w:val="%2."/>
+      <w:lvlJc w:val="left"/>
+      <w:pPr>
+        <w:ind w:left="1800" w:hanging="360"/>
+      </w:pPr>
+    </w:lvl>
+    <w:lvl w:ilvl="2" w:tplc="0409001B" w:tentative="1">
+      <w:start w:val="1"/>
+      <w:numFmt w:val="lowerRoman"/>
+      <w:lvlText w:val="%3."/>
+      <w:lvlJc w:val="right"/>
+      <w:pPr>
+        <w:ind w:left="2520" w:hanging="180"/>
+      </w:pPr>
+    </w:lvl>
+    <w:lvl w:ilvl="3" w:tplc="0409000F" w:tentative="1">
+      <w:start w:val="1"/>
+      <w:numFmt w:val="decimal"/>
+      <w:lvlText w:val="%4."/>
+      <w:lvlJc w:val="left"/>
+      <w:pPr>
+        <w:ind w:left="3240" w:hanging="360"/>
+      </w:pPr>
+    </w:lvl>
+    <w:lvl w:ilvl="4" w:tplc="04090019" w:tentative="1">
+      <w:start w:val="1"/>
+      <w:numFmt w:val="lowerLetter"/>
+      <w:lvlText w:val="%5."/>
+      <w:lvlJc w:val="left"/>
+      <w:pPr>
+        <w:ind w:left="3960" w:hanging="360"/>
+      </w:pPr>
+    </w:lvl>
+    <w:lvl w:ilvl="5" w:tplc="0409001B" w:tentative="1">
+      <w:start w:val="1"/>
+      <w:numFmt w:val="lowerRoman"/>
+      <w:lvlText w:val="%6."/>
+      <w:lvlJc w:val="right"/>
+      <w:pPr>
+        <w:ind w:left="4680" w:hanging="180"/>
+      </w:pPr>
+    </w:lvl>
+    <w:lvl w:ilvl="6" w:tplc="0409000F" w:tentative="1">
+      <w:start w:val="1"/>
+      <w:numFmt w:val="decimal"/>
+      <w:lvlText w:val="%7."/>
+      <w:lvlJc w:val="left"/>
+      <w:pPr>
+        <w:ind w:left="5400" w:hanging="360"/>
+      </w:pPr>
+    </w:lvl>
+    <w:lvl w:ilvl="7" w:tplc="04090019" w:tentative="1">
+      <w:start w:val="1"/>
+      <w:numFmt w:val="lowerLetter"/>
+      <w:lvlText w:val="%8."/>
+      <w:lvlJc w:val="left"/>
+      <w:pPr>
+        <w:ind w:left="6120" w:hanging="360"/>
+      </w:pPr>
+    </w:lvl>
+    <w:lvl w:ilvl="8" w:tplc="0409001B" w:tentative="1">
+      <w:start w:val="1"/>
+      <w:numFmt w:val="lowerRoman"/>
+      <w:lvlText w:val="%9."/>
+      <w:lvlJc w:val="right"/>
+      <w:pPr>
+        <w:ind w:left="6840" w:hanging="180"/>
+      </w:pPr>
+    </w:lvl>
+  </w:abstractNum>
+  <w:abstractNum w:abstractNumId="10">
     <w:nsid w:val="7B4E36BE"/>
     <w:multiLevelType w:val="hybridMultilevel"/>
     <w:tmpl w:val="B5BEC09E"/>
@@ -4386,7 +4854,7 @@
       </w:rPr>
     </w:lvl>
   </w:abstractNum>
-  <w:abstractNum w:abstractNumId="10">
+  <w:abstractNum w:abstractNumId="11">
     <w:nsid w:val="7E3B7F6A"/>
     <w:multiLevelType w:val="hybridMultilevel"/>
     <w:tmpl w:val="FE7CA530"/>
@@ -4479,10 +4947,10 @@
     <w:abstractNumId w:val="1"/>
   </w:num>
   <w:num w:numId="3">
-    <w:abstractNumId w:val="9"/>
+    <w:abstractNumId w:val="10"/>
   </w:num>
   <w:num w:numId="4">
-    <w:abstractNumId w:val="10"/>
+    <w:abstractNumId w:val="11"/>
   </w:num>
   <w:num w:numId="5">
     <w:abstractNumId w:val="3"/>
@@ -4504,6 +4972,9 @@
   </w:num>
   <w:num w:numId="11">
     <w:abstractNumId w:val="8"/>
+  </w:num>
+  <w:num w:numId="12">
+    <w:abstractNumId w:val="9"/>
   </w:num>
 </w:numbering>
 </file>

</xml_diff>